<commit_message>
navbar / sidebar outsourced
</commit_message>
<xml_diff>
--- a/FHJ-WebService/doc/project_documentation.docx
+++ b/FHJ-WebService/doc/project_documentation.docx
@@ -476,6 +476,9 @@
             </w:r>
             <w:bookmarkEnd w:id="1"/>
             <w:r>
+              <w:rPr>
+                <w:noProof/>
+              </w:rPr>
               <w:fldChar w:fldCharType="end"/>
             </w:r>
           </w:p>
@@ -572,7 +575,7 @@
               <w:rPr>
                 <w:noProof/>
               </w:rPr>
-              <w:t>27. November 2016</w:t>
+              <w:t>13. Dezember 2016</w:t>
             </w:r>
             <w:r>
               <w:fldChar w:fldCharType="end"/>
@@ -867,21 +870,7 @@
               <w:rPr>
                 <w:sz w:val="20"/>
               </w:rPr>
-              <w:t>Installationen notwendiger .</w:t>
-            </w:r>
-            <w:proofErr w:type="spellStart"/>
-            <w:r>
-              <w:rPr>
-                <w:sz w:val="20"/>
-              </w:rPr>
-              <w:t>jar</w:t>
-            </w:r>
-            <w:proofErr w:type="spellEnd"/>
-            <w:r>
-              <w:rPr>
-                <w:sz w:val="20"/>
-              </w:rPr>
-              <w:t>-Bibliotheken, Serverkonfigurationen, Datenbankverbindung und Einbindung externer Stylesheets für den erfolgreichen Betrieb der Webapplikation.</w:t>
+              <w:t>Installationen notwendiger .jar-Bibliotheken, Serverkonfigurationen, Datenbankverbindung und Einbindung externer Stylesheets für den erfolgreichen Betrieb der Webapplikation.</w:t>
             </w:r>
           </w:p>
         </w:tc>
@@ -1311,7 +1300,25 @@
               <w:rPr>
                 <w:sz w:val="20"/>
               </w:rPr>
-              <w:t>22. März 2016</w:t>
+              <w:t>28</w:t>
+            </w:r>
+            <w:r>
+              <w:rPr>
+                <w:sz w:val="20"/>
+              </w:rPr>
+              <w:t xml:space="preserve">. </w:t>
+            </w:r>
+            <w:r>
+              <w:rPr>
+                <w:sz w:val="20"/>
+              </w:rPr>
+              <w:t>November</w:t>
+            </w:r>
+            <w:r>
+              <w:rPr>
+                <w:sz w:val="20"/>
+              </w:rPr>
+              <w:t xml:space="preserve"> 2016</w:t>
             </w:r>
           </w:p>
         </w:tc>
@@ -1676,16 +1683,8 @@
               <w:rPr>
                 <w:sz w:val="20"/>
               </w:rPr>
-              <w:t xml:space="preserve">Mina </w:t>
-            </w:r>
-            <w:proofErr w:type="spellStart"/>
-            <w:r>
-              <w:rPr>
-                <w:sz w:val="20"/>
-              </w:rPr>
-              <w:t>Shokrollahi</w:t>
-            </w:r>
-            <w:proofErr w:type="spellEnd"/>
+              <w:t>Mina Shokrollahi</w:t>
+            </w:r>
           </w:p>
         </w:tc>
         <w:tc>
@@ -1757,16 +1756,8 @@
               <w:rPr>
                 <w:sz w:val="20"/>
               </w:rPr>
-              <w:t xml:space="preserve">Romana </w:t>
-            </w:r>
-            <w:proofErr w:type="spellStart"/>
-            <w:r>
-              <w:rPr>
-                <w:sz w:val="20"/>
-              </w:rPr>
-              <w:t>Ausim</w:t>
-            </w:r>
-            <w:proofErr w:type="spellEnd"/>
+              <w:t>Romana Ausim</w:t>
+            </w:r>
           </w:p>
         </w:tc>
         <w:tc>
@@ -2737,8 +2728,6 @@
       <w:pPr>
         <w:pStyle w:val="berschrift1"/>
       </w:pPr>
-      <w:bookmarkStart w:id="5" w:name="_GoBack"/>
-      <w:bookmarkEnd w:id="5"/>
     </w:p>
     <w:p>
       <w:pPr>
@@ -2761,7 +2750,7 @@
       <w:pPr>
         <w:pStyle w:val="berschrift1"/>
       </w:pPr>
-      <w:bookmarkStart w:id="6" w:name="_Toc468046494"/>
+      <w:bookmarkStart w:id="5" w:name="_Toc468046494"/>
       <w:bookmarkEnd w:id="4"/>
       <w:r>
         <w:lastRenderedPageBreak/>
@@ -2773,7 +2762,7 @@
       <w:r>
         <w:t>umgebung</w:t>
       </w:r>
-      <w:bookmarkEnd w:id="6"/>
+      <w:bookmarkEnd w:id="5"/>
     </w:p>
     <w:p/>
     <w:p>
@@ -3028,53 +3017,61 @@
               <w:rPr>
                 <w:lang w:val="en-US"/>
               </w:rPr>
+              <w:t xml:space="preserve"> (Tools </w:t>
+            </w:r>
+            <w:r>
+              <w:sym w:font="Wingdings" w:char="F0E0"/>
+            </w:r>
+            <w:r>
+              <w:rPr>
+                <w:lang w:val="en-US"/>
+              </w:rPr>
               <w:t xml:space="preserve"> </w:t>
             </w:r>
             <w:r>
               <w:rPr>
                 <w:lang w:val="en-US"/>
               </w:rPr>
-              <w:t>(</w:t>
+              <w:t>Plugins</w:t>
             </w:r>
             <w:r>
               <w:rPr>
                 <w:lang w:val="en-US"/>
               </w:rPr>
-              <w:t>Tools</w:t>
+              <w:t>)</w:t>
+            </w:r>
+          </w:p>
+        </w:tc>
+        <w:tc>
+          <w:tcPr>
+            <w:tcW w:w="4606" w:type="dxa"/>
+          </w:tcPr>
+          <w:p>
+            <w:pPr>
+              <w:cnfStyle w:val="000000100000" w:firstRow="0" w:lastRow="0" w:firstColumn="0" w:lastColumn="0" w:oddVBand="0" w:evenVBand="0" w:oddHBand="1" w:evenHBand="0" w:firstRowFirstColumn="0" w:firstRowLastColumn="0" w:lastRowFirstColumn="0" w:lastRowLastColumn="0"/>
+              <w:rPr>
+                <w:lang w:val="de-DE"/>
+              </w:rPr>
+            </w:pPr>
+            <w:r>
+              <w:rPr>
+                <w:lang w:val="de-DE"/>
+              </w:rPr>
+              <w:t xml:space="preserve">JPA Modeler Core </w:t>
             </w:r>
             <w:r>
               <w:rPr>
                 <w:lang w:val="en-US"/>
               </w:rPr>
-              <w:t xml:space="preserve"> </w:t>
-            </w:r>
-            <w:r>
               <w:sym w:font="Wingdings" w:char="F0E0"/>
             </w:r>
             <w:r>
               <w:rPr>
-                <w:lang w:val="en-US"/>
-              </w:rPr>
-              <w:t xml:space="preserve"> </w:t>
-            </w:r>
-            <w:r>
-              <w:rPr>
-                <w:lang w:val="en-US"/>
-              </w:rPr>
-              <w:t>Plugins</w:t>
-            </w:r>
-            <w:r>
-              <w:rPr>
-                <w:lang w:val="en-US"/>
-              </w:rPr>
-              <w:t>)</w:t>
-            </w:r>
-          </w:p>
-        </w:tc>
-        <w:tc>
-          <w:tcPr>
-            <w:tcW w:w="4606" w:type="dxa"/>
-          </w:tcPr>
+                <w:lang w:val="de-DE"/>
+              </w:rPr>
+              <w:t xml:space="preserve"> ERD-Entwicklung und Entitätengenerierung</w:t>
+            </w:r>
+          </w:p>
           <w:p>
             <w:pPr>
               <w:cnfStyle w:val="000000100000" w:firstRow="0" w:lastRow="0" w:firstColumn="0" w:lastColumn="0" w:oddVBand="0" w:evenVBand="0" w:oddHBand="1" w:evenHBand="0" w:firstRowFirstColumn="0" w:firstRowLastColumn="0" w:lastRowFirstColumn="0" w:lastRowLastColumn="0"/>
@@ -3086,69 +3083,7 @@
               <w:rPr>
                 <w:lang w:val="de-DE"/>
               </w:rPr>
-              <w:t xml:space="preserve">JPA </w:t>
-            </w:r>
-            <w:proofErr w:type="spellStart"/>
-            <w:r>
-              <w:rPr>
-                <w:lang w:val="de-DE"/>
-              </w:rPr>
-              <w:t>Modeler</w:t>
-            </w:r>
-            <w:proofErr w:type="spellEnd"/>
-            <w:r>
-              <w:rPr>
-                <w:lang w:val="de-DE"/>
-              </w:rPr>
-              <w:t xml:space="preserve"> Core </w:t>
-            </w:r>
-            <w:r>
-              <w:rPr>
-                <w:lang w:val="en-US"/>
-              </w:rPr>
-              <w:sym w:font="Wingdings" w:char="F0E0"/>
-            </w:r>
-            <w:r>
-              <w:rPr>
-                <w:lang w:val="de-DE"/>
-              </w:rPr>
-              <w:t xml:space="preserve"> ERD-Entwicklung und </w:t>
-            </w:r>
-            <w:proofErr w:type="spellStart"/>
-            <w:r>
-              <w:rPr>
-                <w:lang w:val="de-DE"/>
-              </w:rPr>
-              <w:t>Entitätengenerierung</w:t>
-            </w:r>
-            <w:proofErr w:type="spellEnd"/>
-          </w:p>
-          <w:p>
-            <w:pPr>
-              <w:cnfStyle w:val="000000100000" w:firstRow="0" w:lastRow="0" w:firstColumn="0" w:lastColumn="0" w:oddVBand="0" w:evenVBand="0" w:oddHBand="1" w:evenHBand="0" w:firstRowFirstColumn="0" w:firstRowLastColumn="0" w:lastRowFirstColumn="0" w:lastRowLastColumn="0"/>
-              <w:rPr>
-                <w:lang w:val="de-DE"/>
-              </w:rPr>
-            </w:pPr>
-            <w:r>
-              <w:rPr>
-                <w:lang w:val="de-DE"/>
-              </w:rPr>
-              <w:t xml:space="preserve">Java </w:t>
-            </w:r>
-            <w:proofErr w:type="spellStart"/>
-            <w:r>
-              <w:rPr>
-                <w:lang w:val="de-DE"/>
-              </w:rPr>
-              <w:t>Persistence</w:t>
-            </w:r>
-            <w:proofErr w:type="spellEnd"/>
-            <w:r>
-              <w:rPr>
-                <w:lang w:val="de-DE"/>
-              </w:rPr>
-              <w:t xml:space="preserve"> API </w:t>
+              <w:t xml:space="preserve">Java Persistence API </w:t>
             </w:r>
             <w:r>
               <w:rPr>
@@ -3301,12 +3236,12 @@
             <w:pPr>
               <w:cnfStyle w:val="000000000000" w:firstRow="0" w:lastRow="0" w:firstColumn="0" w:lastColumn="0" w:oddVBand="0" w:evenVBand="0" w:oddHBand="0" w:evenHBand="0" w:firstRowFirstColumn="0" w:firstRowLastColumn="0" w:lastRowFirstColumn="0" w:lastRowLastColumn="0"/>
               <w:rPr>
-                <w:lang w:val="en-US"/>
-              </w:rPr>
-            </w:pPr>
-            <w:r>
-              <w:rPr>
-                <w:lang w:val="en-US"/>
+                <w:lang w:val="de-DE"/>
+              </w:rPr>
+            </w:pPr>
+            <w:r>
+              <w:rPr>
+                <w:lang w:val="de-DE"/>
               </w:rPr>
               <w:t>Eclipselink-2.2.0.jar</w:t>
             </w:r>
@@ -3379,13 +3314,7 @@
               <w:rPr>
                 <w:lang w:val="en-US"/>
               </w:rPr>
-              <w:t>Core:</w:t>
-            </w:r>
-            <w:r>
-              <w:rPr>
-                <w:lang w:val="en-US"/>
-              </w:rPr>
-              <w:t xml:space="preserve"> </w:t>
+              <w:t xml:space="preserve">Core: </w:t>
             </w:r>
             <w:hyperlink r:id="rId17" w:history="1">
               <w:r>
@@ -3451,28 +3380,14 @@
           <w:lang w:val="de-DE"/>
         </w:rPr>
       </w:pPr>
-      <w:bookmarkStart w:id="7" w:name="_Toc468046495"/>
+      <w:bookmarkStart w:id="6" w:name="_Toc468046495"/>
       <w:r>
         <w:rPr>
           <w:lang w:val="de-DE"/>
         </w:rPr>
-        <w:t xml:space="preserve">Webserver Apache </w:t>
-      </w:r>
-      <w:proofErr w:type="spellStart"/>
-      <w:r>
-        <w:rPr>
-          <w:lang w:val="de-DE"/>
-        </w:rPr>
-        <w:t>Tomcat</w:t>
-      </w:r>
-      <w:proofErr w:type="spellEnd"/>
-      <w:r>
-        <w:rPr>
-          <w:lang w:val="de-DE"/>
-        </w:rPr>
-        <w:t xml:space="preserve"> Setup</w:t>
-      </w:r>
-      <w:bookmarkEnd w:id="7"/>
+        <w:t>Webserver Apache Tomcat Setup</w:t>
+      </w:r>
+      <w:bookmarkEnd w:id="6"/>
     </w:p>
     <w:p>
       <w:pPr>
@@ -3584,49 +3499,7 @@
         <w:rPr>
           <w:lang w:val="en-US"/>
         </w:rPr>
-        <w:t xml:space="preserve"> Ports: </w:t>
-      </w:r>
-      <w:proofErr w:type="spellStart"/>
-      <w:r>
-        <w:rPr>
-          <w:lang w:val="en-US"/>
-        </w:rPr>
-        <w:t>nichts</w:t>
-      </w:r>
-      <w:proofErr w:type="spellEnd"/>
-      <w:r>
-        <w:rPr>
-          <w:lang w:val="en-US"/>
-        </w:rPr>
-        <w:t xml:space="preserve"> </w:t>
-      </w:r>
-      <w:proofErr w:type="spellStart"/>
-      <w:r>
-        <w:rPr>
-          <w:lang w:val="en-US"/>
-        </w:rPr>
-        <w:t>zu</w:t>
-      </w:r>
-      <w:proofErr w:type="spellEnd"/>
-      <w:r>
-        <w:rPr>
-          <w:lang w:val="en-US"/>
-        </w:rPr>
-        <w:t xml:space="preserve"> </w:t>
-      </w:r>
-      <w:proofErr w:type="spellStart"/>
-      <w:r>
-        <w:rPr>
-          <w:lang w:val="en-US"/>
-        </w:rPr>
-        <w:t>ändern</w:t>
-      </w:r>
-      <w:proofErr w:type="spellEnd"/>
-      <w:r>
-        <w:rPr>
-          <w:lang w:val="en-US"/>
-        </w:rPr>
-        <w:t xml:space="preserve"> – Tomcat Administrator Login: User Name: admin – Password: admin </w:t>
+        <w:t xml:space="preserve"> Ports: nichts zu ändern – Tomcat Administrator Login: User Name: admin – Password: admin </w:t>
       </w:r>
       <w:r>
         <w:rPr>
@@ -3651,63 +3524,7 @@
         <w:rPr>
           <w:lang w:val="en-US"/>
         </w:rPr>
-        <w:t xml:space="preserve"> </w:t>
-      </w:r>
-      <w:proofErr w:type="spellStart"/>
-      <w:r>
-        <w:rPr>
-          <w:lang w:val="en-US"/>
-        </w:rPr>
-        <w:t>Pfad</w:t>
-      </w:r>
-      <w:proofErr w:type="spellEnd"/>
-      <w:r>
-        <w:rPr>
-          <w:lang w:val="en-US"/>
-        </w:rPr>
-        <w:t xml:space="preserve"> </w:t>
-      </w:r>
-      <w:proofErr w:type="spellStart"/>
-      <w:r>
-        <w:rPr>
-          <w:lang w:val="en-US"/>
-        </w:rPr>
-        <w:t>zu</w:t>
-      </w:r>
-      <w:proofErr w:type="spellEnd"/>
-      <w:r>
-        <w:rPr>
-          <w:lang w:val="en-US"/>
-        </w:rPr>
-        <w:t xml:space="preserve"> Java SE </w:t>
-      </w:r>
-      <w:proofErr w:type="spellStart"/>
-      <w:r>
-        <w:rPr>
-          <w:lang w:val="en-US"/>
-        </w:rPr>
-        <w:t>hinzufügen</w:t>
-      </w:r>
-      <w:proofErr w:type="spellEnd"/>
-      <w:r>
-        <w:rPr>
-          <w:lang w:val="en-US"/>
-        </w:rPr>
-        <w:t>: “C:\Program Files\Java\</w:t>
-      </w:r>
-      <w:proofErr w:type="spellStart"/>
-      <w:r>
-        <w:rPr>
-          <w:lang w:val="en-US"/>
-        </w:rPr>
-        <w:t>jre</w:t>
-      </w:r>
-      <w:proofErr w:type="spellEnd"/>
-      <w:r>
-        <w:rPr>
-          <w:lang w:val="en-US"/>
-        </w:rPr>
-        <w:t xml:space="preserve">….” </w:t>
+        <w:t xml:space="preserve"> Pfad zu Java SE hinzufügen: “C:\Program Files\Java\jre….” </w:t>
       </w:r>
       <w:r>
         <w:rPr>
@@ -3732,35 +3549,7 @@
         <w:rPr>
           <w:lang w:val="en-US"/>
         </w:rPr>
-        <w:t xml:space="preserve"> </w:t>
-      </w:r>
-      <w:proofErr w:type="spellStart"/>
-      <w:r>
-        <w:rPr>
-          <w:lang w:val="en-US"/>
-        </w:rPr>
-        <w:t>Installationsort</w:t>
-      </w:r>
-      <w:proofErr w:type="spellEnd"/>
-      <w:r>
-        <w:rPr>
-          <w:lang w:val="en-US"/>
-        </w:rPr>
-        <w:t xml:space="preserve"> </w:t>
-      </w:r>
-      <w:proofErr w:type="spellStart"/>
-      <w:r>
-        <w:rPr>
-          <w:lang w:val="en-US"/>
-        </w:rPr>
-        <w:t>auswählen</w:t>
-      </w:r>
-      <w:proofErr w:type="spellEnd"/>
-      <w:r>
-        <w:rPr>
-          <w:lang w:val="en-US"/>
-        </w:rPr>
-        <w:t xml:space="preserve"> und </w:t>
+        <w:t xml:space="preserve"> Installationsort auswählen und </w:t>
       </w:r>
       <w:r>
         <w:rPr>
@@ -3784,40 +3573,38 @@
           <w:lang w:val="en-US"/>
         </w:rPr>
       </w:pPr>
-      <w:bookmarkStart w:id="8" w:name="_Toc468046496"/>
+      <w:bookmarkStart w:id="7" w:name="_Toc468046496"/>
       <w:r>
         <w:rPr>
           <w:lang w:val="en-US"/>
         </w:rPr>
-        <w:t xml:space="preserve">Server in NetBeans </w:t>
-      </w:r>
-      <w:proofErr w:type="spellStart"/>
-      <w:r>
+        <w:t>Server in NetBeans hinzufügen:</w:t>
+      </w:r>
+      <w:bookmarkEnd w:id="7"/>
+    </w:p>
+    <w:p>
+      <w:pPr>
         <w:rPr>
           <w:lang w:val="en-US"/>
         </w:rPr>
-        <w:t>hinzufügen</w:t>
-      </w:r>
-      <w:proofErr w:type="spellEnd"/>
+      </w:pPr>
       <w:r>
         <w:rPr>
           <w:lang w:val="en-US"/>
         </w:rPr>
-        <w:t>:</w:t>
-      </w:r>
-      <w:bookmarkEnd w:id="8"/>
-    </w:p>
-    <w:p>
-      <w:pPr>
+        <w:t xml:space="preserve">Tools </w:t>
+      </w:r>
+      <w:r>
         <w:rPr>
           <w:lang w:val="en-US"/>
         </w:rPr>
-      </w:pPr>
+        <w:sym w:font="Wingdings" w:char="F0E0"/>
+      </w:r>
       <w:r>
         <w:rPr>
           <w:lang w:val="en-US"/>
         </w:rPr>
-        <w:t xml:space="preserve">Tools </w:t>
+        <w:t xml:space="preserve"> Servers </w:t>
       </w:r>
       <w:r>
         <w:rPr>
@@ -3829,7 +3616,7 @@
         <w:rPr>
           <w:lang w:val="en-US"/>
         </w:rPr>
-        <w:t xml:space="preserve"> Servers </w:t>
+        <w:t xml:space="preserve"> Add Server </w:t>
       </w:r>
       <w:r>
         <w:rPr>
@@ -3841,177 +3628,93 @@
         <w:rPr>
           <w:lang w:val="en-US"/>
         </w:rPr>
-        <w:t xml:space="preserve"> Add Server </w:t>
+        <w:t xml:space="preserve"> </w:t>
       </w:r>
       <w:r>
         <w:rPr>
           <w:lang w:val="en-US"/>
         </w:rPr>
+        <w:t>Apache Tomcat or TomEE</w:t>
+      </w:r>
+      <w:r>
+        <w:rPr>
+          <w:lang w:val="en-US"/>
+        </w:rPr>
+        <w:t xml:space="preserve"> – Next </w:t>
+      </w:r>
+      <w:r>
+        <w:rPr>
+          <w:lang w:val="en-US"/>
+        </w:rPr>
         <w:sym w:font="Wingdings" w:char="F0E0"/>
       </w:r>
       <w:r>
         <w:rPr>
           <w:lang w:val="en-US"/>
         </w:rPr>
+        <w:t xml:space="preserve"> Server Location: Installationsort vom Webserver Apache Tomcat | User Name: admin | Password: admin | Finish</w:t>
+      </w:r>
+    </w:p>
+    <w:p>
+      <w:pPr>
+        <w:spacing w:after="0" w:line="240" w:lineRule="auto"/>
+        <w:rPr>
+          <w:lang w:val="en-US"/>
+        </w:rPr>
+      </w:pPr>
+      <w:r>
+        <w:rPr>
+          <w:lang w:val="en-US"/>
+        </w:rPr>
+        <w:t xml:space="preserve">Unter Pfad: </w:t>
+      </w:r>
+      <w:r>
+        <w:rPr>
+          <w:lang w:val="en-US"/>
+        </w:rPr>
+        <w:t>C:\Users\</w:t>
+      </w:r>
+      <w:r>
+        <w:rPr>
+          <w:lang w:val="en-US"/>
+        </w:rPr>
+        <w:t>......</w:t>
+      </w:r>
+      <w:r>
+        <w:rPr>
+          <w:lang w:val="en-US"/>
+        </w:rPr>
+        <w:t>\AppData\Roaming\NetBeans\8.2</w:t>
+      </w:r>
+      <w:r>
+        <w:rPr>
+          <w:lang w:val="en-US"/>
+        </w:rPr>
         <w:t xml:space="preserve"> </w:t>
       </w:r>
       <w:r>
         <w:rPr>
           <w:lang w:val="en-US"/>
         </w:rPr>
-        <w:t xml:space="preserve">Apache Tomcat or </w:t>
-      </w:r>
-      <w:proofErr w:type="spellStart"/>
+        <w:sym w:font="Wingdings" w:char="F0E0"/>
+      </w:r>
       <w:r>
         <w:rPr>
           <w:lang w:val="en-US"/>
         </w:rPr>
-        <w:t>TomEE</w:t>
-      </w:r>
-      <w:proofErr w:type="spellEnd"/>
+        <w:t xml:space="preserve"> </w:t>
+      </w:r>
       <w:r>
         <w:rPr>
           <w:lang w:val="en-US"/>
         </w:rPr>
-        <w:t xml:space="preserve"> – Next </w:t>
+        <w:t>tomcat80.properties</w:t>
       </w:r>
       <w:r>
         <w:rPr>
           <w:lang w:val="en-US"/>
         </w:rPr>
-        <w:sym w:font="Wingdings" w:char="F0E0"/>
-      </w:r>
-      <w:r>
-        <w:rPr>
-          <w:lang w:val="en-US"/>
-        </w:rPr>
-        <w:t xml:space="preserve"> Server Location: </w:t>
-      </w:r>
-      <w:proofErr w:type="spellStart"/>
-      <w:r>
-        <w:rPr>
-          <w:lang w:val="en-US"/>
-        </w:rPr>
-        <w:t>Installationsort</w:t>
-      </w:r>
-      <w:proofErr w:type="spellEnd"/>
-      <w:r>
-        <w:rPr>
-          <w:lang w:val="en-US"/>
-        </w:rPr>
-        <w:t xml:space="preserve"> </w:t>
-      </w:r>
-      <w:proofErr w:type="spellStart"/>
-      <w:r>
-        <w:rPr>
-          <w:lang w:val="en-US"/>
-        </w:rPr>
-        <w:t>vom</w:t>
-      </w:r>
-      <w:proofErr w:type="spellEnd"/>
-      <w:r>
-        <w:rPr>
-          <w:lang w:val="en-US"/>
-        </w:rPr>
-        <w:t xml:space="preserve"> Webserver Apache Tomcat | User Name: admin | Password: admin | Finish</w:t>
-      </w:r>
-    </w:p>
-    <w:p>
-      <w:pPr>
-        <w:spacing w:after="0" w:line="240" w:lineRule="auto"/>
-        <w:rPr>
-          <w:lang w:val="en-US"/>
-        </w:rPr>
-      </w:pPr>
-      <w:proofErr w:type="spellStart"/>
-      <w:r>
-        <w:rPr>
-          <w:lang w:val="en-US"/>
-        </w:rPr>
-        <w:t>Unter</w:t>
-      </w:r>
-      <w:proofErr w:type="spellEnd"/>
-      <w:r>
-        <w:rPr>
-          <w:lang w:val="en-US"/>
-        </w:rPr>
-        <w:t xml:space="preserve"> </w:t>
-      </w:r>
-      <w:proofErr w:type="spellStart"/>
-      <w:r>
-        <w:rPr>
-          <w:lang w:val="en-US"/>
-        </w:rPr>
-        <w:t>Pfad</w:t>
-      </w:r>
-      <w:proofErr w:type="spellEnd"/>
-      <w:r>
-        <w:rPr>
-          <w:lang w:val="en-US"/>
-        </w:rPr>
-        <w:t xml:space="preserve">: </w:t>
-      </w:r>
-      <w:r>
-        <w:rPr>
-          <w:lang w:val="en-US"/>
-        </w:rPr>
-        <w:t>C:\Users\</w:t>
-      </w:r>
-      <w:r>
-        <w:rPr>
-          <w:lang w:val="en-US"/>
-        </w:rPr>
-        <w:t>......</w:t>
-      </w:r>
-      <w:r>
-        <w:rPr>
-          <w:lang w:val="en-US"/>
-        </w:rPr>
-        <w:t>\AppData\Roaming\NetBeans\8.2</w:t>
-      </w:r>
-      <w:r>
-        <w:rPr>
-          <w:lang w:val="en-US"/>
-        </w:rPr>
-        <w:t xml:space="preserve"> </w:t>
-      </w:r>
-      <w:r>
-        <w:rPr>
-          <w:lang w:val="en-US"/>
-        </w:rPr>
-        <w:sym w:font="Wingdings" w:char="F0E0"/>
-      </w:r>
-      <w:r>
-        <w:rPr>
-          <w:lang w:val="en-US"/>
-        </w:rPr>
-        <w:t xml:space="preserve"> </w:t>
-      </w:r>
-      <w:r>
-        <w:rPr>
-          <w:lang w:val="en-US"/>
-        </w:rPr>
-        <w:t>tomcat80.properties</w:t>
-      </w:r>
-      <w:r>
-        <w:rPr>
-          <w:lang w:val="en-US"/>
-        </w:rPr>
-        <w:t xml:space="preserve"> </w:t>
-      </w:r>
-      <w:proofErr w:type="spellStart"/>
-      <w:r>
-        <w:rPr>
-          <w:lang w:val="en-US"/>
-        </w:rPr>
-        <w:t>ändern</w:t>
-      </w:r>
-      <w:proofErr w:type="spellEnd"/>
-      <w:r>
-        <w:rPr>
-          <w:lang w:val="en-US"/>
-        </w:rPr>
-        <w:t>:</w:t>
+        <w:t xml:space="preserve"> ändern:</w:t>
       </w:r>
     </w:p>
     <w:p>
@@ -4027,19 +3730,11 @@
           <w:lang w:val="en-US"/>
         </w:rPr>
       </w:pPr>
-      <w:proofErr w:type="spellStart"/>
       <w:r>
         <w:rPr>
           <w:lang w:val="en-US"/>
         </w:rPr>
-        <w:t>tomcat.home</w:t>
-      </w:r>
-      <w:proofErr w:type="spellEnd"/>
-      <w:r>
-        <w:rPr>
-          <w:lang w:val="en-US"/>
-        </w:rPr>
-        <w:t>=C:\\Program Files\\Apache Software Foundation\\Tomcat 8.5</w:t>
+        <w:t>tomcat.home=C:\\Program Files\\Apache Software Foundation\\Tomcat 8.5</w:t>
       </w:r>
     </w:p>
     <w:p>
@@ -4075,27 +3770,19 @@
           <w:lang w:val="en-US"/>
         </w:rPr>
       </w:pPr>
-      <w:proofErr w:type="spellStart"/>
       <w:r>
         <w:rPr>
           <w:lang w:val="en-US"/>
         </w:rPr>
-        <w:t>tomcat.username</w:t>
-      </w:r>
-      <w:proofErr w:type="spellEnd"/>
-      <w:r>
+        <w:t>tomcat.username=admin</w:t>
+      </w:r>
+    </w:p>
+    <w:p>
+      <w:pPr>
+        <w:spacing w:after="0" w:line="240" w:lineRule="auto"/>
         <w:rPr>
           <w:lang w:val="en-US"/>
         </w:rPr>
-        <w:t>=admin</w:t>
-      </w:r>
-    </w:p>
-    <w:p>
-      <w:pPr>
-        <w:spacing w:after="0" w:line="240" w:lineRule="auto"/>
-        <w:rPr>
-          <w:lang w:val="en-US"/>
-        </w:rPr>
       </w:pPr>
     </w:p>
     <w:p>
@@ -4105,7 +3792,7 @@
           <w:lang w:val="de-DE"/>
         </w:rPr>
       </w:pPr>
-      <w:bookmarkStart w:id="9" w:name="_Toc468046497"/>
+      <w:bookmarkStart w:id="8" w:name="_Toc468046497"/>
       <w:r>
         <w:rPr>
           <w:lang w:val="de-DE"/>
@@ -4124,7 +3811,7 @@
         </w:rPr>
         <w:t xml:space="preserve"> (falls der Server noch nicht zugewiesen wurde):</w:t>
       </w:r>
-      <w:bookmarkEnd w:id="9"/>
+      <w:bookmarkEnd w:id="8"/>
     </w:p>
     <w:p>
       <w:pPr>
@@ -4193,33 +3880,30 @@
       <w:pPr>
         <w:pStyle w:val="berschrift1"/>
       </w:pPr>
-      <w:bookmarkStart w:id="10" w:name="_Toc468046498"/>
+      <w:bookmarkStart w:id="9" w:name="_Toc468046498"/>
       <w:r>
         <w:lastRenderedPageBreak/>
         <w:t>Projekt</w:t>
       </w:r>
+      <w:bookmarkEnd w:id="9"/>
+    </w:p>
+    <w:p>
+      <w:r>
+        <w:t>Das Projekt umfasst einen Webservice mit dem</w:t>
+      </w:r>
+      <w:r>
+        <w:t xml:space="preserve"> Vortragende</w:t>
+      </w:r>
+      <w:r>
+        <w:t xml:space="preserve"> Lehrveranstaltungen/Kurse und Noten/Ergebnisse </w:t>
+      </w:r>
+      <w:r>
+        <w:t xml:space="preserve">verwalten können und Studenten ihre Noten einsehen </w:t>
+      </w:r>
+      <w:bookmarkStart w:id="10" w:name="_GoBack"/>
       <w:bookmarkEnd w:id="10"/>
-    </w:p>
-    <w:p>
-      <w:r>
-        <w:t xml:space="preserve">Das Projekt umfasst einen </w:t>
-      </w:r>
-      <w:proofErr w:type="spellStart"/>
-      <w:r>
-        <w:t>Webservice</w:t>
-      </w:r>
-      <w:proofErr w:type="spellEnd"/>
-      <w:r>
-        <w:t xml:space="preserve"> mit dem</w:t>
-      </w:r>
-      <w:r>
-        <w:t xml:space="preserve"> Vortragende</w:t>
-      </w:r>
-      <w:r>
-        <w:t xml:space="preserve"> Lehrveranstaltungen/Kurse und Noten/Ergebnisse </w:t>
-      </w:r>
-      <w:r>
-        <w:t>verwalten können und Studenten ihre Noten einsehen können und sich für Kurse eintragen lassen können.</w:t>
+      <w:r>
+        <w:t>und sich für Kurse eintragen lassen können.</w:t>
       </w:r>
     </w:p>
     <w:p>
@@ -4269,13 +3953,8 @@
         <w:t>:</w:t>
       </w:r>
       <w:r>
-        <w:t xml:space="preserve"> Apache </w:t>
-      </w:r>
-      <w:proofErr w:type="spellStart"/>
-      <w:r>
-        <w:t>Tomcat</w:t>
-      </w:r>
-      <w:proofErr w:type="spellEnd"/>
+        <w:t xml:space="preserve"> Apache Tomcat</w:t>
+      </w:r>
     </w:p>
     <w:p>
       <w:pPr>
@@ -4292,39 +3971,17 @@
         <w:rPr>
           <w:lang w:val="en-US"/>
         </w:rPr>
-        <w:t xml:space="preserve">Java </w:t>
-      </w:r>
-      <w:proofErr w:type="spellStart"/>
+        <w:t xml:space="preserve">Java DataBase Connectivity (JDBC) + Java Persistency API (JPA) </w:t>
+      </w:r>
+      <w:r>
+        <w:sym w:font="Wingdings" w:char="F0E0"/>
+      </w:r>
       <w:r>
         <w:rPr>
           <w:lang w:val="en-US"/>
         </w:rPr>
-        <w:t>DataBase</w:t>
-      </w:r>
-      <w:proofErr w:type="spellEnd"/>
-      <w:r>
-        <w:rPr>
-          <w:lang w:val="en-US"/>
-        </w:rPr>
-        <w:t xml:space="preserve"> Connectivity (JDBC) + Java Persistency API (JPA) </w:t>
-      </w:r>
-      <w:r>
-        <w:sym w:font="Wingdings" w:char="F0E0"/>
-      </w:r>
-      <w:r>
-        <w:rPr>
-          <w:lang w:val="en-US"/>
-        </w:rPr>
-        <w:t xml:space="preserve"> </w:t>
-      </w:r>
-      <w:proofErr w:type="spellStart"/>
-      <w:r>
-        <w:rPr>
-          <w:lang w:val="en-US"/>
-        </w:rPr>
-        <w:t>Datenbank</w:t>
-      </w:r>
-      <w:proofErr w:type="spellEnd"/>
+        <w:t xml:space="preserve"> Datenbank</w:t>
+      </w:r>
     </w:p>
     <w:p>
       <w:pPr>
@@ -4435,14 +4092,9 @@
         <w:t>:</w:t>
       </w:r>
       <w:r>
-        <w:t xml:space="preserve"> Apache </w:t>
-      </w:r>
-      <w:proofErr w:type="spellStart"/>
-      <w:r>
-        <w:t>Tomcat</w:t>
+        <w:t xml:space="preserve"> Apache Tomcat</w:t>
       </w:r>
       <w:bookmarkEnd w:id="12"/>
-      <w:proofErr w:type="spellEnd"/>
     </w:p>
     <w:p/>
     <w:p/>
@@ -4503,15 +4155,7 @@
         <w:sym w:font="Wingdings" w:char="F0E0"/>
       </w:r>
       <w:r>
-        <w:t xml:space="preserve"> Web </w:t>
-      </w:r>
-      <w:proofErr w:type="spellStart"/>
-      <w:r>
-        <w:t>Application</w:t>
-      </w:r>
-      <w:proofErr w:type="spellEnd"/>
-      <w:r>
-        <w:t xml:space="preserve"> ausgewählt</w:t>
+        <w:t xml:space="preserve"> Web Application ausgewählt</w:t>
       </w:r>
     </w:p>
     <w:p>
@@ -4611,53 +4255,25 @@
         <w:rPr>
           <w:color w:val="639729"/>
         </w:rPr>
-        <w:t xml:space="preserve">: </w:t>
-      </w:r>
-      <w:proofErr w:type="spellStart"/>
+        <w:t xml:space="preserve">: NetBeans: „Neues Projekt“ </w:t>
+      </w:r>
       <w:r>
         <w:rPr>
           <w:color w:val="639729"/>
         </w:rPr>
-        <w:t>NetBeans</w:t>
-      </w:r>
-      <w:proofErr w:type="spellEnd"/>
+        <w:sym w:font="Wingdings" w:char="F0E0"/>
+      </w:r>
       <w:r>
         <w:rPr>
           <w:color w:val="639729"/>
         </w:rPr>
-        <w:t xml:space="preserve">: „Neues Projekt“ </w:t>
+        <w:t xml:space="preserve"> </w:t>
       </w:r>
       <w:r>
         <w:rPr>
           <w:color w:val="639729"/>
         </w:rPr>
-        <w:sym w:font="Wingdings" w:char="F0E0"/>
-      </w:r>
-      <w:r>
-        <w:rPr>
-          <w:color w:val="639729"/>
-        </w:rPr>
-        <w:t xml:space="preserve"> </w:t>
-      </w:r>
-      <w:r>
-        <w:rPr>
-          <w:color w:val="639729"/>
-        </w:rPr>
-        <w:t xml:space="preserve">Java Web </w:t>
-      </w:r>
-      <w:proofErr w:type="spellStart"/>
-      <w:r>
-        <w:rPr>
-          <w:color w:val="639729"/>
-        </w:rPr>
-        <w:t>Application</w:t>
-      </w:r>
-      <w:proofErr w:type="spellEnd"/>
-      <w:r>
-        <w:rPr>
-          <w:color w:val="639729"/>
-        </w:rPr>
-        <w:t xml:space="preserve"> = JSP</w:t>
+        <w:t>Java Web Application = JSP</w:t>
       </w:r>
       <w:bookmarkEnd w:id="16"/>
     </w:p>
@@ -5051,7 +4667,7 @@
               <w:rFonts w:asciiTheme="minorHAnsi" w:hAnsiTheme="minorHAnsi"/>
               <w:noProof/>
             </w:rPr>
-            <w:t>27. November 2016</w:t>
+            <w:t>13. Dezember 2016</w:t>
           </w:r>
           <w:r>
             <w:rPr>
@@ -5104,7 +4720,7 @@
               <w:rFonts w:asciiTheme="minorHAnsi" w:hAnsiTheme="minorHAnsi"/>
               <w:noProof/>
             </w:rPr>
-            <w:t>8</w:t>
+            <w:t>4</w:t>
           </w:r>
           <w:r>
             <w:rPr>
@@ -5286,13 +4902,7 @@
             <w:rPr>
               <w:rFonts w:asciiTheme="minorHAnsi" w:hAnsiTheme="minorHAnsi" w:cs="Calibri"/>
             </w:rPr>
-            <w:t>1</w:t>
-          </w:r>
-          <w:r>
-            <w:rPr>
-              <w:rFonts w:asciiTheme="minorHAnsi" w:hAnsiTheme="minorHAnsi" w:cs="Calibri"/>
-            </w:rPr>
-            <w:t>.0</w:t>
+            <w:t>1.0</w:t>
           </w:r>
           <w:r>
             <w:rPr>
@@ -5341,7 +4951,7 @@
               <w:rFonts w:asciiTheme="minorHAnsi" w:hAnsiTheme="minorHAnsi"/>
               <w:noProof/>
             </w:rPr>
-            <w:t>27. November 2016</w:t>
+            <w:t>13. Dezember 2016</w:t>
           </w:r>
           <w:r>
             <w:rPr>
@@ -5791,7 +5401,7 @@
               <w:rFonts w:ascii="Calibri" w:hAnsi="Calibri" w:cs="Calibri"/>
               <w:noProof/>
             </w:rPr>
-            <w:t>8</w:t>
+            <w:t>4</w:t>
           </w:r>
           <w:r>
             <w:rPr>
@@ -5842,7 +5452,7 @@
               <w:noProof/>
               <w:spacing w:val="24"/>
             </w:rPr>
-            <w:t>Abbildungsverzeichnis</w:t>
+            <w:t>Entwicklungs- und Testumgebung</w:t>
           </w:r>
           <w:r>
             <w:rPr>
@@ -6475,6 +6085,7 @@
   <w:style w:type="character" w:default="1" w:styleId="Absatz-Standardschriftart">
     <w:name w:val="Default Paragraph Font"/>
     <w:uiPriority w:val="1"/>
+    <w:semiHidden/>
     <w:unhideWhenUsed/>
   </w:style>
   <w:style w:type="table" w:default="1" w:styleId="NormaleTabelle">
@@ -7205,7 +6816,7 @@
 </file>
 
 <file path=customXml/itemProps1.xml><?xml version="1.0" encoding="utf-8"?>
-<ds:datastoreItem xmlns:ds="http://schemas.openxmlformats.org/officeDocument/2006/customXml" ds:itemID="{19A13654-C746-4D7C-A49F-8434AD74ECD6}">
+<ds:datastoreItem xmlns:ds="http://schemas.openxmlformats.org/officeDocument/2006/customXml" ds:itemID="{A7D2E898-3EC1-46CF-AAD8-E92C9158A812}">
   <ds:schemaRefs>
     <ds:schemaRef ds:uri="http://schemas.openxmlformats.org/officeDocument/2006/bibliography"/>
   </ds:schemaRefs>

</xml_diff>

<commit_message>
Login check / Session check
</commit_message>
<xml_diff>
--- a/FHJ-WebService/doc/project_documentation.docx
+++ b/FHJ-WebService/doc/project_documentation.docx
@@ -458,29 +458,16 @@
                 <w:color w:val="7F7F7F"/>
               </w:rPr>
             </w:pPr>
-            <w:r>
-              <w:fldChar w:fldCharType="begin"/>
-            </w:r>
-            <w:r>
-              <w:instrText xml:space="preserve"> FILENAME  \* Lower </w:instrText>
-            </w:r>
-            <w:r>
-              <w:fldChar w:fldCharType="separate"/>
-            </w:r>
-            <w:bookmarkStart w:id="1" w:name="file_name"/>
-            <w:r>
-              <w:rPr>
-                <w:noProof/>
-              </w:rPr>
-              <w:t>project_documentation.docx</w:t>
-            </w:r>
-            <w:bookmarkEnd w:id="1"/>
-            <w:r>
-              <w:rPr>
-                <w:noProof/>
-              </w:rPr>
-              <w:fldChar w:fldCharType="end"/>
-            </w:r>
+            <w:fldSimple w:instr=" FILENAME  \* Lower ">
+              <w:bookmarkStart w:id="1" w:name="file_name"/>
+              <w:r>
+                <w:rPr>
+                  <w:noProof/>
+                </w:rPr>
+                <w:t>project_documentation.docx</w:t>
+              </w:r>
+              <w:bookmarkEnd w:id="1"/>
+            </w:fldSimple>
           </w:p>
         </w:tc>
       </w:tr>
@@ -575,7 +562,7 @@
               <w:rPr>
                 <w:noProof/>
               </w:rPr>
-              <w:t>13. Dezember 2016</w:t>
+              <w:t>17. Dezember 2016</w:t>
             </w:r>
             <w:r>
               <w:fldChar w:fldCharType="end"/>
@@ -870,7 +857,21 @@
               <w:rPr>
                 <w:sz w:val="20"/>
               </w:rPr>
-              <w:t>Installationen notwendiger .jar-Bibliotheken, Serverkonfigurationen, Datenbankverbindung und Einbindung externer Stylesheets für den erfolgreichen Betrieb der Webapplikation.</w:t>
+              <w:t>Installationen notwendiger .jar-Bibliotheken, Serverkonfigurationen, Datenbankverbindung und Einbindung externer Stylesheets für den erfolgreichen Betrieb der Webapplikation</w:t>
+            </w:r>
+            <w:r>
+              <w:rPr>
+                <w:sz w:val="20"/>
+              </w:rPr>
+              <w:t xml:space="preserve"> (für Testzwecke)</w:t>
+            </w:r>
+            <w:bookmarkStart w:id="4" w:name="_GoBack"/>
+            <w:bookmarkEnd w:id="4"/>
+            <w:r>
+              <w:rPr>
+                <w:sz w:val="20"/>
+              </w:rPr>
+              <w:t>.</w:t>
             </w:r>
           </w:p>
         </w:tc>
@@ -1885,7 +1886,7 @@
           <w:docGrid w:linePitch="360"/>
         </w:sectPr>
       </w:pPr>
-      <w:bookmarkStart w:id="4" w:name="_Ref468035818"/>
+      <w:bookmarkStart w:id="5" w:name="_Ref468035818"/>
     </w:p>
     <w:p>
       <w:pPr>
@@ -1947,7 +1948,7 @@
           <w:r>
             <w:fldChar w:fldCharType="separate"/>
           </w:r>
-          <w:hyperlink w:anchor="_Toc468046494" w:history="1">
+          <w:hyperlink w:anchor="_Toc469776271" w:history="1">
             <w:r>
               <w:rPr>
                 <w:rStyle w:val="Hyperlink"/>
@@ -1974,7 +1975,7 @@
                 <w:noProof/>
                 <w:webHidden/>
               </w:rPr>
-              <w:instrText xml:space="preserve"> PAGEREF _Toc468046494 \h </w:instrText>
+              <w:instrText xml:space="preserve"> PAGEREF _Toc469776271 \h </w:instrText>
             </w:r>
             <w:r>
               <w:rPr>
@@ -2017,7 +2018,7 @@
               <w:lang w:val="de-DE" w:eastAsia="de-DE"/>
             </w:rPr>
           </w:pPr>
-          <w:hyperlink w:anchor="_Toc468046495" w:history="1">
+          <w:hyperlink w:anchor="_Toc469776272" w:history="1">
             <w:r>
               <w:rPr>
                 <w:rStyle w:val="Hyperlink"/>
@@ -2045,7 +2046,7 @@
                 <w:noProof/>
                 <w:webHidden/>
               </w:rPr>
-              <w:instrText xml:space="preserve"> PAGEREF _Toc468046495 \h </w:instrText>
+              <w:instrText xml:space="preserve"> PAGEREF _Toc469776272 \h </w:instrText>
             </w:r>
             <w:r>
               <w:rPr>
@@ -2088,7 +2089,7 @@
               <w:lang w:val="de-DE" w:eastAsia="de-DE"/>
             </w:rPr>
           </w:pPr>
-          <w:hyperlink w:anchor="_Toc468046496" w:history="1">
+          <w:hyperlink w:anchor="_Toc469776273" w:history="1">
             <w:r>
               <w:rPr>
                 <w:rStyle w:val="Hyperlink"/>
@@ -2116,7 +2117,7 @@
                 <w:noProof/>
                 <w:webHidden/>
               </w:rPr>
-              <w:instrText xml:space="preserve"> PAGEREF _Toc468046496 \h </w:instrText>
+              <w:instrText xml:space="preserve"> PAGEREF _Toc469776273 \h </w:instrText>
             </w:r>
             <w:r>
               <w:rPr>
@@ -2159,14 +2160,14 @@
               <w:lang w:val="de-DE" w:eastAsia="de-DE"/>
             </w:rPr>
           </w:pPr>
-          <w:hyperlink w:anchor="_Toc468046497" w:history="1">
+          <w:hyperlink w:anchor="_Toc469776274" w:history="1">
             <w:r>
               <w:rPr>
                 <w:rStyle w:val="Hyperlink"/>
                 <w:noProof/>
                 <w:lang w:val="de-DE"/>
               </w:rPr>
-              <w:t>Projektzuweisung des Servers (falls der Server noch nicht zugewiesen wurde):</w:t>
+              <w:t>Projektzuweisung des Servers</w:t>
             </w:r>
             <w:r>
               <w:rPr>
@@ -2187,7 +2188,7 @@
                 <w:noProof/>
                 <w:webHidden/>
               </w:rPr>
-              <w:instrText xml:space="preserve"> PAGEREF _Toc468046497 \h </w:instrText>
+              <w:instrText xml:space="preserve"> PAGEREF _Toc469776274 \h </w:instrText>
             </w:r>
             <w:r>
               <w:rPr>
@@ -2230,7 +2231,7 @@
               <w:lang w:val="de-DE" w:eastAsia="de-DE"/>
             </w:rPr>
           </w:pPr>
-          <w:hyperlink w:anchor="_Toc468046498" w:history="1">
+          <w:hyperlink w:anchor="_Toc469776275" w:history="1">
             <w:r>
               <w:rPr>
                 <w:rStyle w:val="Hyperlink"/>
@@ -2257,7 +2258,7 @@
                 <w:noProof/>
                 <w:webHidden/>
               </w:rPr>
-              <w:instrText xml:space="preserve"> PAGEREF _Toc468046498 \h </w:instrText>
+              <w:instrText xml:space="preserve"> PAGEREF _Toc469776275 \h </w:instrText>
             </w:r>
             <w:r>
               <w:rPr>
@@ -2300,7 +2301,7 @@
               <w:lang w:val="de-DE" w:eastAsia="de-DE"/>
             </w:rPr>
           </w:pPr>
-          <w:hyperlink w:anchor="_Toc468046499" w:history="1">
+          <w:hyperlink w:anchor="_Toc469776276" w:history="1">
             <w:r>
               <w:rPr>
                 <w:rStyle w:val="Hyperlink"/>
@@ -2327,7 +2328,7 @@
                 <w:noProof/>
                 <w:webHidden/>
               </w:rPr>
-              <w:instrText xml:space="preserve"> PAGEREF _Toc468046499 \h </w:instrText>
+              <w:instrText xml:space="preserve"> PAGEREF _Toc469776276 \h </w:instrText>
             </w:r>
             <w:r>
               <w:rPr>
@@ -2370,7 +2371,7 @@
               <w:lang w:val="de-DE" w:eastAsia="de-DE"/>
             </w:rPr>
           </w:pPr>
-          <w:hyperlink w:anchor="_Toc468046500" w:history="1">
+          <w:hyperlink w:anchor="_Toc469776277" w:history="1">
             <w:r>
               <w:rPr>
                 <w:rStyle w:val="Hyperlink"/>
@@ -2397,7 +2398,7 @@
                 <w:noProof/>
                 <w:webHidden/>
               </w:rPr>
-              <w:instrText xml:space="preserve"> PAGEREF _Toc468046500 \h </w:instrText>
+              <w:instrText xml:space="preserve"> PAGEREF _Toc469776277 \h </w:instrText>
             </w:r>
             <w:r>
               <w:rPr>
@@ -2440,7 +2441,7 @@
               <w:lang w:val="de-DE" w:eastAsia="de-DE"/>
             </w:rPr>
           </w:pPr>
-          <w:hyperlink w:anchor="_Toc468046501" w:history="1">
+          <w:hyperlink w:anchor="_Toc469776278" w:history="1">
             <w:r>
               <w:rPr>
                 <w:rStyle w:val="Hyperlink"/>
@@ -2467,7 +2468,7 @@
                 <w:noProof/>
                 <w:webHidden/>
               </w:rPr>
-              <w:instrText xml:space="preserve"> PAGEREF _Toc468046501 \h </w:instrText>
+              <w:instrText xml:space="preserve"> PAGEREF _Toc469776278 \h </w:instrText>
             </w:r>
             <w:r>
               <w:rPr>
@@ -2510,7 +2511,7 @@
               <w:lang w:val="de-DE" w:eastAsia="de-DE"/>
             </w:rPr>
           </w:pPr>
-          <w:hyperlink w:anchor="_Toc468046502" w:history="1">
+          <w:hyperlink w:anchor="_Toc469776279" w:history="1">
             <w:r>
               <w:rPr>
                 <w:rStyle w:val="Hyperlink"/>
@@ -2537,7 +2538,7 @@
                 <w:noProof/>
                 <w:webHidden/>
               </w:rPr>
-              <w:instrText xml:space="preserve"> PAGEREF _Toc468046502 \h </w:instrText>
+              <w:instrText xml:space="preserve"> PAGEREF _Toc469776279 \h </w:instrText>
             </w:r>
             <w:r>
               <w:rPr>
@@ -2580,7 +2581,7 @@
               <w:lang w:val="de-DE" w:eastAsia="de-DE"/>
             </w:rPr>
           </w:pPr>
-          <w:hyperlink w:anchor="_Toc468046503" w:history="1">
+          <w:hyperlink w:anchor="_Toc469776280" w:history="1">
             <w:r>
               <w:rPr>
                 <w:rStyle w:val="Hyperlink"/>
@@ -2607,7 +2608,7 @@
                 <w:noProof/>
                 <w:webHidden/>
               </w:rPr>
-              <w:instrText xml:space="preserve"> PAGEREF _Toc468046503 \h </w:instrText>
+              <w:instrText xml:space="preserve"> PAGEREF _Toc469776280 \h </w:instrText>
             </w:r>
             <w:r>
               <w:rPr>
@@ -2628,6 +2629,76 @@
                 <w:webHidden/>
               </w:rPr>
               <w:t>6</w:t>
+            </w:r>
+            <w:r>
+              <w:rPr>
+                <w:noProof/>
+                <w:webHidden/>
+              </w:rPr>
+              <w:fldChar w:fldCharType="end"/>
+            </w:r>
+          </w:hyperlink>
+        </w:p>
+        <w:p>
+          <w:pPr>
+            <w:pStyle w:val="Verzeichnis2"/>
+            <w:tabs>
+              <w:tab w:val="right" w:leader="dot" w:pos="9062"/>
+            </w:tabs>
+            <w:rPr>
+              <w:rFonts w:eastAsiaTheme="minorEastAsia"/>
+              <w:noProof/>
+              <w:lang w:val="de-DE" w:eastAsia="de-DE"/>
+            </w:rPr>
+          </w:pPr>
+          <w:hyperlink w:anchor="_Toc469776281" w:history="1">
+            <w:r>
+              <w:rPr>
+                <w:rStyle w:val="Hyperlink"/>
+                <w:noProof/>
+              </w:rPr>
+              <w:t>Verwendete Muster</w:t>
+            </w:r>
+            <w:r>
+              <w:rPr>
+                <w:noProof/>
+                <w:webHidden/>
+              </w:rPr>
+              <w:tab/>
+            </w:r>
+            <w:r>
+              <w:rPr>
+                <w:noProof/>
+                <w:webHidden/>
+              </w:rPr>
+              <w:fldChar w:fldCharType="begin"/>
+            </w:r>
+            <w:r>
+              <w:rPr>
+                <w:noProof/>
+                <w:webHidden/>
+              </w:rPr>
+              <w:instrText xml:space="preserve"> PAGEREF _Toc469776281 \h </w:instrText>
+            </w:r>
+            <w:r>
+              <w:rPr>
+                <w:noProof/>
+                <w:webHidden/>
+              </w:rPr>
+            </w:r>
+            <w:r>
+              <w:rPr>
+                <w:noProof/>
+                <w:webHidden/>
+              </w:rPr>
+              <w:fldChar w:fldCharType="separate"/>
+            </w:r>
+            <w:r>
+              <w:rPr>
+                <w:noProof/>
+                <w:webHidden/>
+              </w:rPr>
+              <w:t>7</w:t>
             </w:r>
             <w:r>
               <w:rPr>
@@ -2650,7 +2721,7 @@
               <w:lang w:val="de-DE" w:eastAsia="de-DE"/>
             </w:rPr>
           </w:pPr>
-          <w:hyperlink w:anchor="_Toc468046504" w:history="1">
+          <w:hyperlink w:anchor="_Toc469776282" w:history="1">
             <w:r>
               <w:rPr>
                 <w:rStyle w:val="Hyperlink"/>
@@ -2677,7 +2748,7 @@
                 <w:noProof/>
                 <w:webHidden/>
               </w:rPr>
-              <w:instrText xml:space="preserve"> PAGEREF _Toc468046504 \h </w:instrText>
+              <w:instrText xml:space="preserve"> PAGEREF _Toc469776282 \h </w:instrText>
             </w:r>
             <w:r>
               <w:rPr>
@@ -2750,8 +2821,8 @@
       <w:pPr>
         <w:pStyle w:val="berschrift1"/>
       </w:pPr>
-      <w:bookmarkStart w:id="5" w:name="_Toc468046494"/>
-      <w:bookmarkEnd w:id="4"/>
+      <w:bookmarkStart w:id="6" w:name="_Toc469776271"/>
+      <w:bookmarkEnd w:id="5"/>
       <w:r>
         <w:lastRenderedPageBreak/>
         <w:t>Entwicklungs</w:t>
@@ -2762,7 +2833,7 @@
       <w:r>
         <w:t>umgebung</w:t>
       </w:r>
-      <w:bookmarkEnd w:id="5"/>
+      <w:bookmarkEnd w:id="6"/>
     </w:p>
     <w:p/>
     <w:p>
@@ -3380,14 +3451,14 @@
           <w:lang w:val="de-DE"/>
         </w:rPr>
       </w:pPr>
-      <w:bookmarkStart w:id="6" w:name="_Toc468046495"/>
+      <w:bookmarkStart w:id="7" w:name="_Toc469776272"/>
       <w:r>
         <w:rPr>
           <w:lang w:val="de-DE"/>
         </w:rPr>
         <w:t>Webserver Apache Tomcat Setup</w:t>
       </w:r>
-      <w:bookmarkEnd w:id="6"/>
+      <w:bookmarkEnd w:id="7"/>
     </w:p>
     <w:p>
       <w:pPr>
@@ -3573,14 +3644,14 @@
           <w:lang w:val="en-US"/>
         </w:rPr>
       </w:pPr>
-      <w:bookmarkStart w:id="7" w:name="_Toc468046496"/>
+      <w:bookmarkStart w:id="8" w:name="_Toc469776273"/>
       <w:r>
         <w:rPr>
           <w:lang w:val="en-US"/>
         </w:rPr>
         <w:t>Server in NetBeans hinzufügen:</w:t>
       </w:r>
-      <w:bookmarkEnd w:id="7"/>
+      <w:bookmarkEnd w:id="8"/>
     </w:p>
     <w:p>
       <w:pPr>
@@ -3792,7 +3863,7 @@
           <w:lang w:val="de-DE"/>
         </w:rPr>
       </w:pPr>
-      <w:bookmarkStart w:id="8" w:name="_Toc468046497"/>
+      <w:bookmarkStart w:id="9" w:name="_Toc469776274"/>
       <w:r>
         <w:rPr>
           <w:lang w:val="de-DE"/>
@@ -3805,13 +3876,17 @@
         </w:rPr>
         <w:t>uweisung des Servers</w:t>
       </w:r>
-      <w:r>
+      <w:bookmarkEnd w:id="9"/>
+    </w:p>
+    <w:p>
+      <w:pPr>
         <w:rPr>
           <w:lang w:val="de-DE"/>
         </w:rPr>
-        <w:t xml:space="preserve"> (falls der Server noch nicht zugewiesen wurde):</w:t>
-      </w:r>
-      <w:bookmarkEnd w:id="8"/>
+      </w:pPr>
+      <w:r>
+        <w:t>(falls der Server noch nicht zugewiesen wurde)</w:t>
+      </w:r>
     </w:p>
     <w:p>
       <w:pPr>
@@ -3880,12 +3955,11 @@
       <w:pPr>
         <w:pStyle w:val="berschrift1"/>
       </w:pPr>
-      <w:bookmarkStart w:id="9" w:name="_Toc468046498"/>
-      <w:r>
-        <w:lastRenderedPageBreak/>
+      <w:bookmarkStart w:id="10" w:name="_Toc469776275"/>
+      <w:r>
         <w:t>Projekt</w:t>
       </w:r>
-      <w:bookmarkEnd w:id="9"/>
+      <w:bookmarkEnd w:id="10"/>
     </w:p>
     <w:p>
       <w:r>
@@ -3898,12 +3972,7 @@
         <w:t xml:space="preserve"> Lehrveranstaltungen/Kurse und Noten/Ergebnisse </w:t>
       </w:r>
       <w:r>
-        <w:t xml:space="preserve">verwalten können und Studenten ihre Noten einsehen </w:t>
-      </w:r>
-      <w:bookmarkStart w:id="10" w:name="_GoBack"/>
-      <w:bookmarkEnd w:id="10"/>
-      <w:r>
-        <w:t>und sich für Kurse eintragen lassen können.</w:t>
+        <w:t>verwalten können und Studenten ihre Noten einsehen und sich für Kurse eintragen lassen können.</w:t>
       </w:r>
     </w:p>
     <w:p>
@@ -4066,7 +4135,7 @@
       <w:pPr>
         <w:pStyle w:val="berschrift2"/>
       </w:pPr>
-      <w:bookmarkStart w:id="11" w:name="_Toc468046499"/>
+      <w:bookmarkStart w:id="11" w:name="_Toc469776276"/>
       <w:r>
         <w:t>Backend</w:t>
       </w:r>
@@ -4084,7 +4153,7 @@
       <w:pPr>
         <w:pStyle w:val="berschrift3"/>
       </w:pPr>
-      <w:bookmarkStart w:id="12" w:name="_Toc468046500"/>
+      <w:bookmarkStart w:id="12" w:name="_Toc469776277"/>
       <w:r>
         <w:t>Webserver</w:t>
       </w:r>
@@ -4102,7 +4171,7 @@
       <w:pPr>
         <w:pStyle w:val="berschrift3"/>
       </w:pPr>
-      <w:bookmarkStart w:id="13" w:name="_Toc468046501"/>
+      <w:bookmarkStart w:id="13" w:name="_Toc469776278"/>
       <w:r>
         <w:t>Daten</w:t>
       </w:r>
@@ -4128,9 +4197,8 @@
       <w:pPr>
         <w:pStyle w:val="berschrift2"/>
       </w:pPr>
-      <w:bookmarkStart w:id="14" w:name="_Toc468046502"/>
-      <w:r>
-        <w:lastRenderedPageBreak/>
+      <w:bookmarkStart w:id="14" w:name="_Toc469776279"/>
+      <w:r>
         <w:t>Frontend</w:t>
       </w:r>
       <w:bookmarkEnd w:id="14"/>
@@ -4140,7 +4208,7 @@
       <w:pPr>
         <w:pStyle w:val="berschrift3"/>
       </w:pPr>
-      <w:bookmarkStart w:id="15" w:name="_Toc468046503"/>
+      <w:bookmarkStart w:id="15" w:name="_Toc469776280"/>
       <w:r>
         <w:t>Java Server Pages (JSP)</w:t>
       </w:r>
@@ -4310,6 +4378,31 @@
     <w:p/>
     <w:p/>
     <w:p/>
+    <w:p>
+      <w:pPr>
+        <w:pStyle w:val="berschrift2"/>
+      </w:pPr>
+      <w:bookmarkStart w:id="17" w:name="_Toc469776281"/>
+      <w:r>
+        <w:t xml:space="preserve">Verwendete </w:t>
+      </w:r>
+      <w:r>
+        <w:t>Muster</w:t>
+      </w:r>
+      <w:bookmarkEnd w:id="17"/>
+    </w:p>
+    <w:p/>
+    <w:p>
+      <w:r>
+        <w:t xml:space="preserve">Singleton </w:t>
+      </w:r>
+      <w:r>
+        <w:sym w:font="Wingdings" w:char="F0E0"/>
+      </w:r>
+      <w:r>
+        <w:t xml:space="preserve"> Datenbankverbindung</w:t>
+      </w:r>
+    </w:p>
     <w:p/>
     <w:p/>
     <w:p/>
@@ -4338,16 +4431,17 @@
     <w:p/>
     <w:p/>
     <w:p/>
+    <w:p/>
+    <w:p/>
     <w:p>
       <w:pPr>
         <w:pStyle w:val="berschrift1"/>
       </w:pPr>
-      <w:bookmarkStart w:id="17" w:name="_Toc468046504"/>
-      <w:r>
-        <w:lastRenderedPageBreak/>
+      <w:bookmarkStart w:id="18" w:name="_Toc469776282"/>
+      <w:r>
         <w:t>Abbildungsverzeichnis</w:t>
       </w:r>
-      <w:bookmarkEnd w:id="17"/>
+      <w:bookmarkEnd w:id="18"/>
     </w:p>
     <w:p>
       <w:pPr>
@@ -4560,29 +4654,15 @@
               <w:rFonts w:asciiTheme="minorHAnsi" w:hAnsiTheme="minorHAnsi"/>
             </w:rPr>
           </w:pPr>
-          <w:r>
-            <w:fldChar w:fldCharType="begin"/>
-          </w:r>
-          <w:r>
-            <w:instrText xml:space="preserve"> REF  file_name  \* MERGEFORMAT </w:instrText>
-          </w:r>
-          <w:r>
-            <w:fldChar w:fldCharType="separate"/>
-          </w:r>
-          <w:r>
-            <w:rPr>
-              <w:rFonts w:asciiTheme="minorHAnsi" w:hAnsiTheme="minorHAnsi"/>
-              <w:noProof/>
-            </w:rPr>
-            <w:t>project_documentation.docx</w:t>
-          </w:r>
-          <w:r>
-            <w:rPr>
-              <w:rFonts w:asciiTheme="minorHAnsi" w:hAnsiTheme="minorHAnsi"/>
-              <w:noProof/>
-            </w:rPr>
-            <w:fldChar w:fldCharType="end"/>
-          </w:r>
+          <w:fldSimple w:instr=" REF  file_name  \* MERGEFORMAT ">
+            <w:r>
+              <w:rPr>
+                <w:rFonts w:asciiTheme="minorHAnsi" w:hAnsiTheme="minorHAnsi"/>
+                <w:noProof/>
+              </w:rPr>
+              <w:t>project_documentation.docx</w:t>
+            </w:r>
+          </w:fldSimple>
         </w:p>
       </w:tc>
       <w:tc>
@@ -4605,27 +4685,14 @@
             </w:rPr>
             <w:t xml:space="preserve">Version </w:t>
           </w:r>
-          <w:r>
-            <w:fldChar w:fldCharType="begin"/>
-          </w:r>
-          <w:r>
-            <w:instrText xml:space="preserve"> REF  version  \* MERGEFORMAT </w:instrText>
-          </w:r>
-          <w:r>
-            <w:fldChar w:fldCharType="separate"/>
-          </w:r>
-          <w:r>
-            <w:rPr>
-              <w:rFonts w:asciiTheme="minorHAnsi" w:hAnsiTheme="minorHAnsi" w:cs="Calibri"/>
-            </w:rPr>
-            <w:t>2.0</w:t>
-          </w:r>
-          <w:r>
-            <w:rPr>
-              <w:rFonts w:asciiTheme="minorHAnsi" w:hAnsiTheme="minorHAnsi" w:cs="Calibri"/>
-            </w:rPr>
-            <w:fldChar w:fldCharType="end"/>
-          </w:r>
+          <w:fldSimple w:instr=" REF  version  \* MERGEFORMAT ">
+            <w:r>
+              <w:rPr>
+                <w:rFonts w:asciiTheme="minorHAnsi" w:hAnsiTheme="minorHAnsi" w:cs="Calibri"/>
+              </w:rPr>
+              <w:t>2.0</w:t>
+            </w:r>
+          </w:fldSimple>
         </w:p>
       </w:tc>
       <w:tc>
@@ -4667,7 +4734,7 @@
               <w:rFonts w:asciiTheme="minorHAnsi" w:hAnsiTheme="minorHAnsi"/>
               <w:noProof/>
             </w:rPr>
-            <w:t>13. Dezember 2016</w:t>
+            <w:t>17. Dezember 2016</w:t>
           </w:r>
           <w:r>
             <w:rPr>
@@ -4720,7 +4787,7 @@
               <w:rFonts w:asciiTheme="minorHAnsi" w:hAnsiTheme="minorHAnsi"/>
               <w:noProof/>
             </w:rPr>
-            <w:t>4</w:t>
+            <w:t>8</w:t>
           </w:r>
           <w:r>
             <w:rPr>
@@ -4844,29 +4911,15 @@
               <w:rFonts w:asciiTheme="minorHAnsi" w:hAnsiTheme="minorHAnsi"/>
             </w:rPr>
           </w:pPr>
-          <w:r>
-            <w:fldChar w:fldCharType="begin"/>
-          </w:r>
-          <w:r>
-            <w:instrText xml:space="preserve"> REF  file_name  \* MERGEFORMAT </w:instrText>
-          </w:r>
-          <w:r>
-            <w:fldChar w:fldCharType="separate"/>
-          </w:r>
-          <w:r>
-            <w:rPr>
-              <w:rFonts w:asciiTheme="minorHAnsi" w:hAnsiTheme="minorHAnsi"/>
-              <w:noProof/>
-            </w:rPr>
-            <w:t>project_documentation.docx</w:t>
-          </w:r>
-          <w:r>
-            <w:rPr>
-              <w:rFonts w:asciiTheme="minorHAnsi" w:hAnsiTheme="minorHAnsi"/>
-              <w:noProof/>
-            </w:rPr>
-            <w:fldChar w:fldCharType="end"/>
-          </w:r>
+          <w:fldSimple w:instr=" REF  file_name  \* MERGEFORMAT ">
+            <w:r>
+              <w:rPr>
+                <w:rFonts w:asciiTheme="minorHAnsi" w:hAnsiTheme="minorHAnsi"/>
+                <w:noProof/>
+              </w:rPr>
+              <w:t>project_documentation.docx</w:t>
+            </w:r>
+          </w:fldSimple>
         </w:p>
       </w:tc>
       <w:tc>
@@ -4889,27 +4942,14 @@
             </w:rPr>
             <w:t xml:space="preserve">Version </w:t>
           </w:r>
-          <w:r>
-            <w:fldChar w:fldCharType="begin"/>
-          </w:r>
-          <w:r>
-            <w:instrText xml:space="preserve"> REF  version  \* MERGEFORMAT </w:instrText>
-          </w:r>
-          <w:r>
-            <w:fldChar w:fldCharType="separate"/>
-          </w:r>
-          <w:r>
-            <w:rPr>
-              <w:rFonts w:asciiTheme="minorHAnsi" w:hAnsiTheme="minorHAnsi" w:cs="Calibri"/>
-            </w:rPr>
-            <w:t>1.0</w:t>
-          </w:r>
-          <w:r>
-            <w:rPr>
-              <w:rFonts w:asciiTheme="minorHAnsi" w:hAnsiTheme="minorHAnsi" w:cs="Calibri"/>
-            </w:rPr>
-            <w:fldChar w:fldCharType="end"/>
-          </w:r>
+          <w:fldSimple w:instr=" REF  version  \* MERGEFORMAT ">
+            <w:r>
+              <w:rPr>
+                <w:rFonts w:asciiTheme="minorHAnsi" w:hAnsiTheme="minorHAnsi" w:cs="Calibri"/>
+              </w:rPr>
+              <w:t>1.0</w:t>
+            </w:r>
+          </w:fldSimple>
         </w:p>
       </w:tc>
       <w:tc>
@@ -4951,7 +4991,7 @@
               <w:rFonts w:asciiTheme="minorHAnsi" w:hAnsiTheme="minorHAnsi"/>
               <w:noProof/>
             </w:rPr>
-            <w:t>13. Dezember 2016</w:t>
+            <w:t>17. Dezember 2016</w:t>
           </w:r>
           <w:r>
             <w:rPr>
@@ -5401,7 +5441,7 @@
               <w:rFonts w:ascii="Calibri" w:hAnsi="Calibri" w:cs="Calibri"/>
               <w:noProof/>
             </w:rPr>
-            <w:t>4</w:t>
+            <w:t>8</w:t>
           </w:r>
           <w:r>
             <w:rPr>
@@ -5452,7 +5492,7 @@
               <w:noProof/>
               <w:spacing w:val="24"/>
             </w:rPr>
-            <w:t>Entwicklungs- und Testumgebung</w:t>
+            <w:t>Abbildungsverzeichnis</w:t>
           </w:r>
           <w:r>
             <w:rPr>
@@ -6085,7 +6125,6 @@
   <w:style w:type="character" w:default="1" w:styleId="Absatz-Standardschriftart">
     <w:name w:val="Default Paragraph Font"/>
     <w:uiPriority w:val="1"/>
-    <w:semiHidden/>
     <w:unhideWhenUsed/>
   </w:style>
   <w:style w:type="table" w:default="1" w:styleId="NormaleTabelle">
@@ -6816,7 +6855,7 @@
 </file>
 
 <file path=customXml/itemProps1.xml><?xml version="1.0" encoding="utf-8"?>
-<ds:datastoreItem xmlns:ds="http://schemas.openxmlformats.org/officeDocument/2006/customXml" ds:itemID="{A7D2E898-3EC1-46CF-AAD8-E92C9158A812}">
+<ds:datastoreItem xmlns:ds="http://schemas.openxmlformats.org/officeDocument/2006/customXml" ds:itemID="{5B829718-5F2A-466D-90E7-351E01085C5A}">
   <ds:schemaRefs>
     <ds:schemaRef ds:uri="http://schemas.openxmlformats.org/officeDocument/2006/bibliography"/>
   </ds:schemaRefs>

</xml_diff>

<commit_message>
getCourseDetails | sortable table
</commit_message>
<xml_diff>
--- a/FHJ-WebService/doc/project_documentation.docx
+++ b/FHJ-WebService/doc/project_documentation.docx
@@ -76,16 +76,8 @@
         <w:rPr>
           <w:sz w:val="36"/>
         </w:rPr>
-        <w:t>FHJ-</w:t>
-      </w:r>
-      <w:proofErr w:type="spellStart"/>
-      <w:r>
-        <w:rPr>
-          <w:sz w:val="36"/>
-        </w:rPr>
-        <w:t>WebService</w:t>
-      </w:r>
-      <w:proofErr w:type="spellEnd"/>
+        <w:t>FHJ-WebService</w:t>
+      </w:r>
     </w:p>
     <w:p>
       <w:pPr>
@@ -161,21 +153,7 @@
               <w:rPr>
                 <w:rFonts w:cstheme="minorHAnsi"/>
               </w:rPr>
-              <w:t xml:space="preserve">Dr. Baptiste </w:t>
-            </w:r>
-            <w:proofErr w:type="spellStart"/>
-            <w:r>
-              <w:rPr>
-                <w:rFonts w:cstheme="minorHAnsi"/>
-              </w:rPr>
-              <w:t>Alcalde</w:t>
-            </w:r>
-            <w:proofErr w:type="spellEnd"/>
-            <w:r>
-              <w:rPr>
-                <w:rFonts w:cstheme="minorHAnsi"/>
-              </w:rPr>
-              <w:t xml:space="preserve">, </w:t>
+              <w:t xml:space="preserve">Dr. Baptiste Alcalde, </w:t>
             </w:r>
             <w:hyperlink r:id="rId9" w:history="1">
               <w:r>
@@ -341,23 +319,7 @@
                 <w:rFonts w:cs="Calibri"/>
                 <w:lang w:val="en-US"/>
               </w:rPr>
-              <w:t xml:space="preserve">Romana </w:t>
-            </w:r>
-            <w:proofErr w:type="spellStart"/>
-            <w:r>
-              <w:rPr>
-                <w:rFonts w:cs="Calibri"/>
-                <w:lang w:val="en-US"/>
-              </w:rPr>
-              <w:t>Ausim</w:t>
-            </w:r>
-            <w:proofErr w:type="spellEnd"/>
-            <w:r>
-              <w:rPr>
-                <w:rFonts w:cs="Calibri"/>
-                <w:lang w:val="en-US"/>
-              </w:rPr>
-              <w:t xml:space="preserve"> BSc, </w:t>
+              <w:t xml:space="preserve">Romana Ausim BSc, </w:t>
             </w:r>
             <w:hyperlink r:id="rId12" w:history="1">
               <w:r>
@@ -496,16 +458,29 @@
                 <w:color w:val="7F7F7F"/>
               </w:rPr>
             </w:pPr>
-            <w:fldSimple w:instr=" FILENAME  \* Lower ">
-              <w:bookmarkStart w:id="1" w:name="file_name"/>
-              <w:r>
-                <w:rPr>
-                  <w:noProof/>
-                </w:rPr>
-                <w:t>project_documentation.docx</w:t>
-              </w:r>
-              <w:bookmarkEnd w:id="1"/>
-            </w:fldSimple>
+            <w:r>
+              <w:fldChar w:fldCharType="begin"/>
+            </w:r>
+            <w:r>
+              <w:instrText xml:space="preserve"> FILENAME  \* Lower </w:instrText>
+            </w:r>
+            <w:r>
+              <w:fldChar w:fldCharType="separate"/>
+            </w:r>
+            <w:bookmarkStart w:id="1" w:name="file_name"/>
+            <w:r>
+              <w:rPr>
+                <w:noProof/>
+              </w:rPr>
+              <w:t>project_documentation.docx</w:t>
+            </w:r>
+            <w:bookmarkEnd w:id="1"/>
+            <w:r>
+              <w:rPr>
+                <w:noProof/>
+              </w:rPr>
+              <w:fldChar w:fldCharType="end"/>
+            </w:r>
           </w:p>
         </w:tc>
       </w:tr>
@@ -600,7 +575,7 @@
               <w:rPr>
                 <w:noProof/>
               </w:rPr>
-              <w:t>22. Dezember 2016</w:t>
+              <w:t>26. Dezember 2016</w:t>
             </w:r>
             <w:r>
               <w:fldChar w:fldCharType="end"/>
@@ -895,21 +870,7 @@
               <w:rPr>
                 <w:sz w:val="20"/>
               </w:rPr>
-              <w:t>Installationen notwendiger .</w:t>
-            </w:r>
-            <w:proofErr w:type="spellStart"/>
-            <w:r>
-              <w:rPr>
-                <w:sz w:val="20"/>
-              </w:rPr>
-              <w:t>jar</w:t>
-            </w:r>
-            <w:proofErr w:type="spellEnd"/>
-            <w:r>
-              <w:rPr>
-                <w:sz w:val="20"/>
-              </w:rPr>
-              <w:t>-Bibliotheken, Serverkonfigurationen, Datenbankverbindung und Einbindung externer Stylesheets für den erfolgreichen Betrieb der Webapplikation</w:t>
+              <w:t>Installationen notwendiger .jar-Bibliotheken, Serverkonfigurationen, Datenbankverbindung und Einbindung externer Stylesheets für den erfolgreichen Betrieb der Webapplikation</w:t>
             </w:r>
             <w:r>
               <w:rPr>
@@ -973,16 +934,8 @@
               <w:rPr>
                 <w:sz w:val="20"/>
               </w:rPr>
-              <w:t xml:space="preserve">Dr. Baptiste </w:t>
-            </w:r>
-            <w:proofErr w:type="spellStart"/>
-            <w:r>
-              <w:rPr>
-                <w:sz w:val="20"/>
-              </w:rPr>
-              <w:t>Alcalde</w:t>
-            </w:r>
-            <w:proofErr w:type="spellEnd"/>
+              <w:t>Dr. Baptiste Alcalde</w:t>
+            </w:r>
           </w:p>
         </w:tc>
       </w:tr>
@@ -1337,16 +1290,8 @@
               <w:rPr>
                 <w:sz w:val="20"/>
               </w:rPr>
-              <w:t xml:space="preserve">Andreas </w:t>
-            </w:r>
-            <w:proofErr w:type="spellStart"/>
-            <w:r>
-              <w:rPr>
-                <w:sz w:val="20"/>
-              </w:rPr>
-              <w:t>Mossier</w:t>
-            </w:r>
-            <w:proofErr w:type="spellEnd"/>
+              <w:t>Andreas Mossier</w:t>
+            </w:r>
           </w:p>
         </w:tc>
         <w:tc>
@@ -1677,16 +1622,8 @@
               <w:rPr>
                 <w:sz w:val="20"/>
               </w:rPr>
-              <w:t xml:space="preserve">Andreas </w:t>
-            </w:r>
-            <w:proofErr w:type="spellStart"/>
-            <w:r>
-              <w:rPr>
-                <w:sz w:val="20"/>
-              </w:rPr>
-              <w:t>Mossier</w:t>
-            </w:r>
-            <w:proofErr w:type="spellEnd"/>
+              <w:t>Andreas Mossier</w:t>
+            </w:r>
           </w:p>
         </w:tc>
         <w:tc>
@@ -1831,16 +1768,8 @@
               <w:rPr>
                 <w:sz w:val="20"/>
               </w:rPr>
-              <w:t xml:space="preserve">Romana </w:t>
-            </w:r>
-            <w:proofErr w:type="spellStart"/>
-            <w:r>
-              <w:rPr>
-                <w:sz w:val="20"/>
-              </w:rPr>
-              <w:t>Ausim</w:t>
-            </w:r>
-            <w:proofErr w:type="spellEnd"/>
+              <w:t>Romana Ausim</w:t>
+            </w:r>
           </w:p>
         </w:tc>
         <w:tc>
@@ -1912,16 +1841,8 @@
               <w:rPr>
                 <w:sz w:val="20"/>
               </w:rPr>
-              <w:t xml:space="preserve">Baptiste </w:t>
-            </w:r>
-            <w:proofErr w:type="spellStart"/>
-            <w:r>
-              <w:rPr>
-                <w:sz w:val="20"/>
-              </w:rPr>
-              <w:t>Alcalde</w:t>
-            </w:r>
-            <w:proofErr w:type="spellEnd"/>
+              <w:t>Baptiste Alcalde</w:t>
+            </w:r>
           </w:p>
         </w:tc>
         <w:tc>
@@ -3218,69 +3139,33 @@
               <w:rPr>
                 <w:lang w:val="de-DE"/>
               </w:rPr>
-              <w:t xml:space="preserve">JPA </w:t>
-            </w:r>
-            <w:proofErr w:type="spellStart"/>
+              <w:t xml:space="preserve">JPA Modeler Core </w:t>
+            </w:r>
+            <w:r>
+              <w:rPr>
+                <w:lang w:val="en-US"/>
+              </w:rPr>
+              <w:sym w:font="Wingdings" w:char="F0E0"/>
+            </w:r>
             <w:r>
               <w:rPr>
                 <w:lang w:val="de-DE"/>
               </w:rPr>
-              <w:t>Modeler</w:t>
-            </w:r>
-            <w:proofErr w:type="spellEnd"/>
-            <w:r>
+              <w:t xml:space="preserve"> ERD-Entwicklung und Entitätengenerierung</w:t>
+            </w:r>
+          </w:p>
+          <w:p>
+            <w:pPr>
+              <w:cnfStyle w:val="000000100000" w:firstRow="0" w:lastRow="0" w:firstColumn="0" w:lastColumn="0" w:oddVBand="0" w:evenVBand="0" w:oddHBand="1" w:evenHBand="0" w:firstRowFirstColumn="0" w:firstRowLastColumn="0" w:lastRowFirstColumn="0" w:lastRowLastColumn="0"/>
               <w:rPr>
                 <w:lang w:val="de-DE"/>
               </w:rPr>
-              <w:t xml:space="preserve"> Core </w:t>
-            </w:r>
-            <w:r>
-              <w:rPr>
-                <w:lang w:val="en-US"/>
-              </w:rPr>
-              <w:sym w:font="Wingdings" w:char="F0E0"/>
-            </w:r>
+            </w:pPr>
             <w:r>
               <w:rPr>
                 <w:lang w:val="de-DE"/>
               </w:rPr>
-              <w:t xml:space="preserve"> ERD-Entwicklung und </w:t>
-            </w:r>
-            <w:proofErr w:type="spellStart"/>
-            <w:r>
-              <w:rPr>
-                <w:lang w:val="de-DE"/>
-              </w:rPr>
-              <w:t>Entitätengenerierung</w:t>
-            </w:r>
-            <w:proofErr w:type="spellEnd"/>
-          </w:p>
-          <w:p>
-            <w:pPr>
-              <w:cnfStyle w:val="000000100000" w:firstRow="0" w:lastRow="0" w:firstColumn="0" w:lastColumn="0" w:oddVBand="0" w:evenVBand="0" w:oddHBand="1" w:evenHBand="0" w:firstRowFirstColumn="0" w:firstRowLastColumn="0" w:lastRowFirstColumn="0" w:lastRowLastColumn="0"/>
-              <w:rPr>
-                <w:lang w:val="de-DE"/>
-              </w:rPr>
-            </w:pPr>
-            <w:r>
-              <w:rPr>
-                <w:lang w:val="de-DE"/>
-              </w:rPr>
-              <w:t xml:space="preserve">Java </w:t>
-            </w:r>
-            <w:proofErr w:type="spellStart"/>
-            <w:r>
-              <w:rPr>
-                <w:lang w:val="de-DE"/>
-              </w:rPr>
-              <w:t>Persistence</w:t>
-            </w:r>
-            <w:proofErr w:type="spellEnd"/>
-            <w:r>
-              <w:rPr>
-                <w:lang w:val="de-DE"/>
-              </w:rPr>
-              <w:t xml:space="preserve"> API </w:t>
+              <w:t xml:space="preserve">Java Persistence API </w:t>
             </w:r>
             <w:r>
               <w:rPr>
@@ -3455,6 +3340,78 @@
                 <w:lang w:val="en-US"/>
               </w:rPr>
               <w:t>Javax.persistence.jar</w:t>
+            </w:r>
+          </w:p>
+          <w:p>
+            <w:pPr>
+              <w:cnfStyle w:val="000000000000" w:firstRow="0" w:lastRow="0" w:firstColumn="0" w:lastColumn="0" w:oddVBand="0" w:evenVBand="0" w:oddHBand="0" w:evenHBand="0" w:firstRowFirstColumn="0" w:firstRowLastColumn="0" w:lastRowFirstColumn="0" w:lastRowLastColumn="0"/>
+              <w:rPr>
+                <w:lang w:val="de-DE"/>
+              </w:rPr>
+            </w:pPr>
+          </w:p>
+          <w:p>
+            <w:pPr>
+              <w:cnfStyle w:val="000000000000" w:firstRow="0" w:lastRow="0" w:firstColumn="0" w:lastColumn="0" w:oddVBand="0" w:evenVBand="0" w:oddHBand="0" w:evenHBand="0" w:firstRowFirstColumn="0" w:firstRowLastColumn="0" w:lastRowFirstColumn="0" w:lastRowLastColumn="0"/>
+              <w:rPr>
+                <w:lang w:val="de-DE"/>
+              </w:rPr>
+            </w:pPr>
+            <w:r>
+              <w:rPr>
+                <w:lang w:val="de-DE"/>
+              </w:rPr>
+              <w:t xml:space="preserve">Befinden </w:t>
+            </w:r>
+            <w:r>
+              <w:rPr>
+                <w:lang w:val="de-DE"/>
+              </w:rPr>
+              <w:t xml:space="preserve">sich </w:t>
+            </w:r>
+            <w:r>
+              <w:rPr>
+                <w:lang w:val="de-DE"/>
+              </w:rPr>
+              <w:t xml:space="preserve">unter </w:t>
+            </w:r>
+            <w:r>
+              <w:rPr>
+                <w:lang w:val="de-DE"/>
+              </w:rPr>
+              <w:t>anderem</w:t>
+            </w:r>
+            <w:r>
+              <w:rPr>
+                <w:lang w:val="de-DE"/>
+              </w:rPr>
+              <w:t xml:space="preserve"> auch</w:t>
+            </w:r>
+            <w:r>
+              <w:rPr>
+                <w:lang w:val="de-DE"/>
+              </w:rPr>
+              <w:t xml:space="preserve"> im Projektordner:</w:t>
+            </w:r>
+          </w:p>
+          <w:p>
+            <w:pPr>
+              <w:cnfStyle w:val="000000000000" w:firstRow="0" w:lastRow="0" w:firstColumn="0" w:lastColumn="0" w:oddVBand="0" w:evenVBand="0" w:oddHBand="0" w:evenHBand="0" w:firstRowFirstColumn="0" w:firstRowLastColumn="0" w:lastRowFirstColumn="0" w:lastRowLastColumn="0"/>
+              <w:rPr>
+                <w:lang w:val="en-US"/>
+              </w:rPr>
+            </w:pPr>
+            <w:r>
+              <w:rPr>
+                <w:lang w:val="en-US"/>
+              </w:rPr>
+              <w:t>\</w:t>
+            </w:r>
+            <w:r>
+              <w:rPr>
+                <w:lang w:val="en-US"/>
+              </w:rPr>
+              <w:t>FHJ-WebService\src\java\libraries</w:t>
             </w:r>
           </w:p>
         </w:tc>
@@ -3561,42 +3518,19 @@
     </w:tbl>
     <w:p>
       <w:pPr>
-        <w:rPr>
-          <w:rFonts w:asciiTheme="majorHAnsi" w:eastAsiaTheme="majorEastAsia" w:hAnsiTheme="majorHAnsi" w:cstheme="majorBidi"/>
-          <w:color w:val="365F91" w:themeColor="accent1" w:themeShade="BF"/>
-          <w:sz w:val="26"/>
-          <w:szCs w:val="26"/>
-          <w:lang w:val="en-US"/>
-        </w:rPr>
-      </w:pPr>
-    </w:p>
-    <w:p>
-      <w:pPr>
         <w:pStyle w:val="berschrift2"/>
         <w:rPr>
           <w:lang w:val="de-DE"/>
         </w:rPr>
       </w:pPr>
       <w:bookmarkStart w:id="6" w:name="_Toc469776272"/>
+      <w:bookmarkStart w:id="7" w:name="_GoBack"/>
+      <w:bookmarkEnd w:id="7"/>
       <w:r>
         <w:rPr>
           <w:lang w:val="de-DE"/>
         </w:rPr>
-        <w:t xml:space="preserve">Webserver Apache </w:t>
-      </w:r>
-      <w:proofErr w:type="spellStart"/>
-      <w:r>
-        <w:rPr>
-          <w:lang w:val="de-DE"/>
-        </w:rPr>
-        <w:t>Tomcat</w:t>
-      </w:r>
-      <w:proofErr w:type="spellEnd"/>
-      <w:r>
-        <w:rPr>
-          <w:lang w:val="de-DE"/>
-        </w:rPr>
-        <w:t xml:space="preserve"> Setup</w:t>
+        <w:t>Webserver Apache Tomcat Setup</w:t>
       </w:r>
       <w:bookmarkEnd w:id="6"/>
     </w:p>
@@ -3710,49 +3644,7 @@
         <w:rPr>
           <w:lang w:val="en-US"/>
         </w:rPr>
-        <w:t xml:space="preserve"> Ports: </w:t>
-      </w:r>
-      <w:proofErr w:type="spellStart"/>
-      <w:r>
-        <w:rPr>
-          <w:lang w:val="en-US"/>
-        </w:rPr>
-        <w:t>nichts</w:t>
-      </w:r>
-      <w:proofErr w:type="spellEnd"/>
-      <w:r>
-        <w:rPr>
-          <w:lang w:val="en-US"/>
-        </w:rPr>
-        <w:t xml:space="preserve"> </w:t>
-      </w:r>
-      <w:proofErr w:type="spellStart"/>
-      <w:r>
-        <w:rPr>
-          <w:lang w:val="en-US"/>
-        </w:rPr>
-        <w:t>zu</w:t>
-      </w:r>
-      <w:proofErr w:type="spellEnd"/>
-      <w:r>
-        <w:rPr>
-          <w:lang w:val="en-US"/>
-        </w:rPr>
-        <w:t xml:space="preserve"> </w:t>
-      </w:r>
-      <w:proofErr w:type="spellStart"/>
-      <w:r>
-        <w:rPr>
-          <w:lang w:val="en-US"/>
-        </w:rPr>
-        <w:t>ändern</w:t>
-      </w:r>
-      <w:proofErr w:type="spellEnd"/>
-      <w:r>
-        <w:rPr>
-          <w:lang w:val="en-US"/>
-        </w:rPr>
-        <w:t xml:space="preserve"> – Tomcat Administrator Login: User Name: admin – Password: admin </w:t>
+        <w:t xml:space="preserve"> Ports: nichts zu ändern – Tomcat Administrator Login: User Name: admin – Password: admin </w:t>
       </w:r>
       <w:r>
         <w:rPr>
@@ -3777,63 +3669,7 @@
         <w:rPr>
           <w:lang w:val="en-US"/>
         </w:rPr>
-        <w:t xml:space="preserve"> </w:t>
-      </w:r>
-      <w:proofErr w:type="spellStart"/>
-      <w:r>
-        <w:rPr>
-          <w:lang w:val="en-US"/>
-        </w:rPr>
-        <w:t>Pfad</w:t>
-      </w:r>
-      <w:proofErr w:type="spellEnd"/>
-      <w:r>
-        <w:rPr>
-          <w:lang w:val="en-US"/>
-        </w:rPr>
-        <w:t xml:space="preserve"> </w:t>
-      </w:r>
-      <w:proofErr w:type="spellStart"/>
-      <w:r>
-        <w:rPr>
-          <w:lang w:val="en-US"/>
-        </w:rPr>
-        <w:t>zu</w:t>
-      </w:r>
-      <w:proofErr w:type="spellEnd"/>
-      <w:r>
-        <w:rPr>
-          <w:lang w:val="en-US"/>
-        </w:rPr>
-        <w:t xml:space="preserve"> Java SE </w:t>
-      </w:r>
-      <w:proofErr w:type="spellStart"/>
-      <w:r>
-        <w:rPr>
-          <w:lang w:val="en-US"/>
-        </w:rPr>
-        <w:t>hinzufügen</w:t>
-      </w:r>
-      <w:proofErr w:type="spellEnd"/>
-      <w:r>
-        <w:rPr>
-          <w:lang w:val="en-US"/>
-        </w:rPr>
-        <w:t>: “C:\Program Files\Java\</w:t>
-      </w:r>
-      <w:proofErr w:type="spellStart"/>
-      <w:r>
-        <w:rPr>
-          <w:lang w:val="en-US"/>
-        </w:rPr>
-        <w:t>jre</w:t>
-      </w:r>
-      <w:proofErr w:type="spellEnd"/>
-      <w:r>
-        <w:rPr>
-          <w:lang w:val="en-US"/>
-        </w:rPr>
-        <w:t xml:space="preserve">….” </w:t>
+        <w:t xml:space="preserve"> Pfad zu Java SE hinzufügen: “C:\Program Files\Java\jre….” </w:t>
       </w:r>
       <w:r>
         <w:rPr>
@@ -3858,35 +3694,7 @@
         <w:rPr>
           <w:lang w:val="en-US"/>
         </w:rPr>
-        <w:t xml:space="preserve"> </w:t>
-      </w:r>
-      <w:proofErr w:type="spellStart"/>
-      <w:r>
-        <w:rPr>
-          <w:lang w:val="en-US"/>
-        </w:rPr>
-        <w:t>Installationsort</w:t>
-      </w:r>
-      <w:proofErr w:type="spellEnd"/>
-      <w:r>
-        <w:rPr>
-          <w:lang w:val="en-US"/>
-        </w:rPr>
-        <w:t xml:space="preserve"> </w:t>
-      </w:r>
-      <w:proofErr w:type="spellStart"/>
-      <w:r>
-        <w:rPr>
-          <w:lang w:val="en-US"/>
-        </w:rPr>
-        <w:t>auswählen</w:t>
-      </w:r>
-      <w:proofErr w:type="spellEnd"/>
-      <w:r>
-        <w:rPr>
-          <w:lang w:val="en-US"/>
-        </w:rPr>
-        <w:t xml:space="preserve"> und </w:t>
+        <w:t xml:space="preserve"> Installationsort auswählen und </w:t>
       </w:r>
       <w:r>
         <w:rPr>
@@ -3898,81 +3706,134 @@
     </w:p>
     <w:p>
       <w:pPr>
+        <w:pStyle w:val="berschrift3"/>
         <w:rPr>
           <w:lang w:val="en-US"/>
         </w:rPr>
       </w:pPr>
-    </w:p>
-    <w:p>
-      <w:pPr>
-        <w:pStyle w:val="berschrift3"/>
+      <w:bookmarkStart w:id="8" w:name="_Toc469776273"/>
+      <w:r>
         <w:rPr>
           <w:lang w:val="en-US"/>
         </w:rPr>
-      </w:pPr>
-      <w:bookmarkStart w:id="7" w:name="_Toc469776273"/>
-      <w:r>
+        <w:t>Server in NetBeans hinzufügen:</w:t>
+      </w:r>
+      <w:bookmarkEnd w:id="8"/>
+    </w:p>
+    <w:p>
+      <w:pPr>
         <w:rPr>
           <w:lang w:val="en-US"/>
         </w:rPr>
-        <w:t xml:space="preserve">Server in NetBeans </w:t>
-      </w:r>
-      <w:proofErr w:type="spellStart"/>
+      </w:pPr>
       <w:r>
         <w:rPr>
           <w:lang w:val="en-US"/>
         </w:rPr>
-        <w:t>hinzufügen</w:t>
-      </w:r>
-      <w:proofErr w:type="spellEnd"/>
+        <w:t xml:space="preserve">Tools </w:t>
+      </w:r>
       <w:r>
         <w:rPr>
           <w:lang w:val="en-US"/>
         </w:rPr>
-        <w:t>:</w:t>
-      </w:r>
-      <w:bookmarkEnd w:id="7"/>
-    </w:p>
-    <w:p>
-      <w:pPr>
+        <w:sym w:font="Wingdings" w:char="F0E0"/>
+      </w:r>
+      <w:r>
         <w:rPr>
           <w:lang w:val="en-US"/>
         </w:rPr>
-      </w:pPr>
+        <w:t xml:space="preserve"> Servers </w:t>
+      </w:r>
       <w:r>
         <w:rPr>
           <w:lang w:val="en-US"/>
         </w:rPr>
-        <w:t xml:space="preserve">Tools </w:t>
+        <w:sym w:font="Wingdings" w:char="F0E0"/>
       </w:r>
       <w:r>
         <w:rPr>
           <w:lang w:val="en-US"/>
         </w:rPr>
+        <w:t xml:space="preserve"> Add Server </w:t>
+      </w:r>
+      <w:r>
+        <w:rPr>
+          <w:lang w:val="en-US"/>
+        </w:rPr>
         <w:sym w:font="Wingdings" w:char="F0E0"/>
       </w:r>
       <w:r>
         <w:rPr>
           <w:lang w:val="en-US"/>
         </w:rPr>
-        <w:t xml:space="preserve"> Servers </w:t>
+        <w:t xml:space="preserve"> </w:t>
       </w:r>
       <w:r>
         <w:rPr>
           <w:lang w:val="en-US"/>
         </w:rPr>
+        <w:t>Apache Tomcat or TomEE</w:t>
+      </w:r>
+      <w:r>
+        <w:rPr>
+          <w:lang w:val="en-US"/>
+        </w:rPr>
+        <w:t xml:space="preserve"> – Next </w:t>
+      </w:r>
+      <w:r>
+        <w:rPr>
+          <w:lang w:val="en-US"/>
+        </w:rPr>
         <w:sym w:font="Wingdings" w:char="F0E0"/>
       </w:r>
       <w:r>
         <w:rPr>
           <w:lang w:val="en-US"/>
         </w:rPr>
-        <w:t xml:space="preserve"> Add Server </w:t>
-      </w:r>
-      <w:r>
+        <w:t xml:space="preserve"> Server Location: Installationsort vom Webserver Apache Tomcat | User Name: admin | Password: admin | Finish</w:t>
+      </w:r>
+    </w:p>
+    <w:p>
+      <w:pPr>
+        <w:spacing w:after="0" w:line="240" w:lineRule="auto"/>
         <w:rPr>
           <w:lang w:val="en-US"/>
         </w:rPr>
+      </w:pPr>
+      <w:r>
+        <w:rPr>
+          <w:lang w:val="en-US"/>
+        </w:rPr>
+        <w:t xml:space="preserve">Unter Pfad: </w:t>
+      </w:r>
+      <w:r>
+        <w:rPr>
+          <w:lang w:val="en-US"/>
+        </w:rPr>
+        <w:t>C:\Users\</w:t>
+      </w:r>
+      <w:r>
+        <w:rPr>
+          <w:lang w:val="en-US"/>
+        </w:rPr>
+        <w:t>......</w:t>
+      </w:r>
+      <w:r>
+        <w:rPr>
+          <w:lang w:val="en-US"/>
+        </w:rPr>
+        <w:t>\AppData\Roaming\NetBeans\8.2</w:t>
+      </w:r>
+      <w:r>
+        <w:rPr>
+          <w:lang w:val="en-US"/>
+        </w:rPr>
+        <w:t xml:space="preserve"> </w:t>
+      </w:r>
+      <w:r>
+        <w:rPr>
+          <w:lang w:val="en-US"/>
+        </w:rPr>
         <w:sym w:font="Wingdings" w:char="F0E0"/>
       </w:r>
       <w:r>
@@ -3985,159 +3846,13 @@
         <w:rPr>
           <w:lang w:val="en-US"/>
         </w:rPr>
-        <w:t xml:space="preserve">Apache Tomcat or </w:t>
-      </w:r>
-      <w:proofErr w:type="spellStart"/>
+        <w:t>tomcat80.properties</w:t>
+      </w:r>
       <w:r>
         <w:rPr>
           <w:lang w:val="en-US"/>
         </w:rPr>
-        <w:t>TomEE</w:t>
-      </w:r>
-      <w:proofErr w:type="spellEnd"/>
-      <w:r>
-        <w:rPr>
-          <w:lang w:val="en-US"/>
-        </w:rPr>
-        <w:t xml:space="preserve"> – Next </w:t>
-      </w:r>
-      <w:r>
-        <w:rPr>
-          <w:lang w:val="en-US"/>
-        </w:rPr>
-        <w:sym w:font="Wingdings" w:char="F0E0"/>
-      </w:r>
-      <w:r>
-        <w:rPr>
-          <w:lang w:val="en-US"/>
-        </w:rPr>
-        <w:t xml:space="preserve"> Server Location: </w:t>
-      </w:r>
-      <w:proofErr w:type="spellStart"/>
-      <w:r>
-        <w:rPr>
-          <w:lang w:val="en-US"/>
-        </w:rPr>
-        <w:t>Installationsort</w:t>
-      </w:r>
-      <w:proofErr w:type="spellEnd"/>
-      <w:r>
-        <w:rPr>
-          <w:lang w:val="en-US"/>
-        </w:rPr>
-        <w:t xml:space="preserve"> </w:t>
-      </w:r>
-      <w:proofErr w:type="spellStart"/>
-      <w:r>
-        <w:rPr>
-          <w:lang w:val="en-US"/>
-        </w:rPr>
-        <w:t>vom</w:t>
-      </w:r>
-      <w:proofErr w:type="spellEnd"/>
-      <w:r>
-        <w:rPr>
-          <w:lang w:val="en-US"/>
-        </w:rPr>
-        <w:t xml:space="preserve"> Webserver Apache Tomcat | User Name: admin | Password: admin | Finish</w:t>
-      </w:r>
-    </w:p>
-    <w:p>
-      <w:pPr>
-        <w:spacing w:after="0" w:line="240" w:lineRule="auto"/>
-        <w:rPr>
-          <w:lang w:val="en-US"/>
-        </w:rPr>
-      </w:pPr>
-      <w:proofErr w:type="spellStart"/>
-      <w:r>
-        <w:rPr>
-          <w:lang w:val="en-US"/>
-        </w:rPr>
-        <w:t>Unter</w:t>
-      </w:r>
-      <w:proofErr w:type="spellEnd"/>
-      <w:r>
-        <w:rPr>
-          <w:lang w:val="en-US"/>
-        </w:rPr>
-        <w:t xml:space="preserve"> </w:t>
-      </w:r>
-      <w:proofErr w:type="spellStart"/>
-      <w:r>
-        <w:rPr>
-          <w:lang w:val="en-US"/>
-        </w:rPr>
-        <w:t>Pfad</w:t>
-      </w:r>
-      <w:proofErr w:type="spellEnd"/>
-      <w:r>
-        <w:rPr>
-          <w:lang w:val="en-US"/>
-        </w:rPr>
-        <w:t xml:space="preserve">: </w:t>
-      </w:r>
-      <w:r>
-        <w:rPr>
-          <w:lang w:val="en-US"/>
-        </w:rPr>
-        <w:t>C:\Users\</w:t>
-      </w:r>
-      <w:r>
-        <w:rPr>
-          <w:lang w:val="en-US"/>
-        </w:rPr>
-        <w:t>......</w:t>
-      </w:r>
-      <w:r>
-        <w:rPr>
-          <w:lang w:val="en-US"/>
-        </w:rPr>
-        <w:t>\AppData\Roaming\NetBeans\8.2</w:t>
-      </w:r>
-      <w:r>
-        <w:rPr>
-          <w:lang w:val="en-US"/>
-        </w:rPr>
-        <w:t xml:space="preserve"> </w:t>
-      </w:r>
-      <w:r>
-        <w:rPr>
-          <w:lang w:val="en-US"/>
-        </w:rPr>
-        <w:sym w:font="Wingdings" w:char="F0E0"/>
-      </w:r>
-      <w:r>
-        <w:rPr>
-          <w:lang w:val="en-US"/>
-        </w:rPr>
-        <w:t xml:space="preserve"> </w:t>
-      </w:r>
-      <w:r>
-        <w:rPr>
-          <w:lang w:val="en-US"/>
-        </w:rPr>
-        <w:t>tomcat80.properties</w:t>
-      </w:r>
-      <w:r>
-        <w:rPr>
-          <w:lang w:val="en-US"/>
-        </w:rPr>
-        <w:t xml:space="preserve"> </w:t>
-      </w:r>
-      <w:proofErr w:type="spellStart"/>
-      <w:r>
-        <w:rPr>
-          <w:lang w:val="en-US"/>
-        </w:rPr>
-        <w:t>ändern</w:t>
-      </w:r>
-      <w:proofErr w:type="spellEnd"/>
-      <w:r>
-        <w:rPr>
-          <w:lang w:val="en-US"/>
-        </w:rPr>
-        <w:t>:</w:t>
+        <w:t xml:space="preserve"> ändern:</w:t>
       </w:r>
     </w:p>
     <w:p>
@@ -4153,19 +3868,11 @@
           <w:lang w:val="en-US"/>
         </w:rPr>
       </w:pPr>
-      <w:proofErr w:type="spellStart"/>
       <w:r>
         <w:rPr>
           <w:lang w:val="en-US"/>
         </w:rPr>
-        <w:t>tomcat.home</w:t>
-      </w:r>
-      <w:proofErr w:type="spellEnd"/>
-      <w:r>
-        <w:rPr>
-          <w:lang w:val="en-US"/>
-        </w:rPr>
-        <w:t>=C:\\Program Files\\Apache Software Foundation\\Tomcat 8.5</w:t>
+        <w:t>tomcat.home=C:\\Program Files\\Apache Software Foundation\\Tomcat 8.5</w:t>
       </w:r>
     </w:p>
     <w:p>
@@ -4201,19 +3908,413 @@
           <w:lang w:val="en-US"/>
         </w:rPr>
       </w:pPr>
-      <w:proofErr w:type="spellStart"/>
       <w:r>
         <w:rPr>
           <w:lang w:val="en-US"/>
         </w:rPr>
-        <w:t>tomcat.username</w:t>
-      </w:r>
-      <w:proofErr w:type="spellEnd"/>
-      <w:r>
+        <w:t>tomcat.username=admin</w:t>
+      </w:r>
+    </w:p>
+    <w:p>
+      <w:pPr>
+        <w:spacing w:after="0" w:line="240" w:lineRule="auto"/>
         <w:rPr>
           <w:lang w:val="en-US"/>
         </w:rPr>
-        <w:t>=admin</w:t>
+      </w:pPr>
+    </w:p>
+    <w:p>
+      <w:pPr>
+        <w:pStyle w:val="berschrift3"/>
+        <w:rPr>
+          <w:lang w:val="de-DE"/>
+        </w:rPr>
+      </w:pPr>
+      <w:bookmarkStart w:id="9" w:name="_Toc469776274"/>
+      <w:r>
+        <w:rPr>
+          <w:lang w:val="de-DE"/>
+        </w:rPr>
+        <w:t>Projektz</w:t>
+      </w:r>
+      <w:r>
+        <w:rPr>
+          <w:lang w:val="de-DE"/>
+        </w:rPr>
+        <w:t>uweisung des Servers</w:t>
+      </w:r>
+      <w:bookmarkEnd w:id="9"/>
+    </w:p>
+    <w:p>
+      <w:pPr>
+        <w:rPr>
+          <w:lang w:val="de-DE"/>
+        </w:rPr>
+      </w:pPr>
+      <w:r>
+        <w:t>(falls der Server noch nicht zugewiesen wurde)</w:t>
+      </w:r>
+    </w:p>
+    <w:p>
+      <w:pPr>
+        <w:rPr>
+          <w:lang w:val="de-DE"/>
+        </w:rPr>
+      </w:pPr>
+      <w:r>
+        <w:rPr>
+          <w:lang w:val="de-DE"/>
+        </w:rPr>
+        <w:t xml:space="preserve">Rechtsklick auf Projekt </w:t>
+      </w:r>
+      <w:r>
+        <w:rPr>
+          <w:lang w:val="de-DE"/>
+        </w:rPr>
+        <w:sym w:font="Wingdings" w:char="F0E0"/>
+      </w:r>
+      <w:r>
+        <w:rPr>
+          <w:lang w:val="de-DE"/>
+        </w:rPr>
+        <w:t xml:space="preserve"> Properties </w:t>
+      </w:r>
+      <w:r>
+        <w:rPr>
+          <w:lang w:val="de-DE"/>
+        </w:rPr>
+        <w:sym w:font="Wingdings" w:char="F0E0"/>
+      </w:r>
+      <w:r>
+        <w:rPr>
+          <w:lang w:val="de-DE"/>
+        </w:rPr>
+        <w:t xml:space="preserve"> Run </w:t>
+      </w:r>
+      <w:r>
+        <w:rPr>
+          <w:lang w:val="de-DE"/>
+        </w:rPr>
+        <w:sym w:font="Wingdings" w:char="F0E0"/>
+      </w:r>
+      <w:r>
+        <w:rPr>
+          <w:lang w:val="de-DE"/>
+        </w:rPr>
+        <w:t xml:space="preserve"> Server auswählen - OK</w:t>
+      </w:r>
+    </w:p>
+    <w:p>
+      <w:pPr>
+        <w:rPr>
+          <w:lang w:val="de-DE"/>
+        </w:rPr>
+      </w:pPr>
+    </w:p>
+    <w:p>
+      <w:pPr>
+        <w:pStyle w:val="berschrift2"/>
+        <w:rPr>
+          <w:lang w:val="de-DE"/>
+        </w:rPr>
+      </w:pPr>
+      <w:r>
+        <w:rPr>
+          <w:lang w:val="de-DE"/>
+        </w:rPr>
+        <w:lastRenderedPageBreak/>
+        <w:t>Start des Projektes</w:t>
+      </w:r>
+    </w:p>
+    <w:p>
+      <w:pPr>
+        <w:rPr>
+          <w:lang w:val="de-DE"/>
+        </w:rPr>
+      </w:pPr>
+    </w:p>
+    <w:p>
+      <w:pPr>
+        <w:pStyle w:val="Listenabsatz"/>
+        <w:numPr>
+          <w:ilvl w:val="0"/>
+          <w:numId w:val="2"/>
+        </w:numPr>
+        <w:rPr>
+          <w:lang w:val="de-DE"/>
+        </w:rPr>
+      </w:pPr>
+      <w:r>
+        <w:rPr>
+          <w:noProof/>
+          <w:lang w:val="de-DE" w:eastAsia="de-DE"/>
+        </w:rPr>
+        <w:pict>
+          <v:shapetype id="_x0000_t32" coordsize="21600,21600" o:spt="32" o:oned="t" path="m,l21600,21600e" filled="f">
+            <v:path arrowok="t" fillok="f" o:connecttype="none"/>
+            <o:lock v:ext="edit" shapetype="t"/>
+          </v:shapetype>
+          <v:shape id="_x0000_s1027" type="#_x0000_t32" style="position:absolute;left:0;text-align:left;margin-left:59.85pt;margin-top:12.05pt;width:33.55pt;height:140.5pt;z-index:251660288" o:connectortype="straight">
+            <v:stroke endarrow="block"/>
+          </v:shape>
+        </w:pict>
+      </w:r>
+      <w:r>
+        <w:rPr>
+          <w:lang w:val="de-DE"/>
+        </w:rPr>
+        <w:t>Datenbank hinzufügen:</w:t>
+      </w:r>
+    </w:p>
+    <w:p>
+      <w:pPr>
+        <w:rPr>
+          <w:lang w:val="de-DE"/>
+        </w:rPr>
+      </w:pPr>
+      <w:r>
+        <w:rPr>
+          <w:noProof/>
+          <w:lang w:val="de-DE" w:eastAsia="de-DE"/>
+        </w:rPr>
+        <w:drawing>
+          <wp:inline distT="0" distB="0" distL="0" distR="0" wp14:anchorId="1503FF16" wp14:editId="74E8FE5C">
+            <wp:extent cx="2423604" cy="2335792"/>
+            <wp:effectExtent l="0" t="0" r="0" b="0"/>
+            <wp:docPr id="2" name="Grafik 2"/>
+            <wp:cNvGraphicFramePr>
+              <a:graphicFrameLocks xmlns:a="http://schemas.openxmlformats.org/drawingml/2006/main" noChangeAspect="1"/>
+            </wp:cNvGraphicFramePr>
+            <a:graphic xmlns:a="http://schemas.openxmlformats.org/drawingml/2006/main">
+              <a:graphicData uri="http://schemas.openxmlformats.org/drawingml/2006/picture">
+                <pic:pic xmlns:pic="http://schemas.openxmlformats.org/drawingml/2006/picture">
+                  <pic:nvPicPr>
+                    <pic:cNvPr id="1" name=""/>
+                    <pic:cNvPicPr/>
+                  </pic:nvPicPr>
+                  <pic:blipFill rotWithShape="1">
+                    <a:blip r:embed="rId18"/>
+                    <a:srcRect r="78733" b="63548"/>
+                    <a:stretch/>
+                  </pic:blipFill>
+                  <pic:spPr bwMode="auto">
+                    <a:xfrm>
+                      <a:off x="0" y="0"/>
+                      <a:ext cx="2434035" cy="2345845"/>
+                    </a:xfrm>
+                    <a:prstGeom prst="rect">
+                      <a:avLst/>
+                    </a:prstGeom>
+                    <a:ln>
+                      <a:noFill/>
+                    </a:ln>
+                    <a:extLst>
+                      <a:ext uri="{53640926-AAD7-44D8-BBD7-CCE9431645EC}">
+                        <a14:shadowObscured xmlns:a14="http://schemas.microsoft.com/office/drawing/2010/main"/>
+                      </a:ext>
+                    </a:extLst>
+                  </pic:spPr>
+                </pic:pic>
+              </a:graphicData>
+            </a:graphic>
+          </wp:inline>
+        </w:drawing>
+      </w:r>
+    </w:p>
+    <w:p>
+      <w:pPr>
+        <w:pStyle w:val="Listenabsatz"/>
+        <w:numPr>
+          <w:ilvl w:val="0"/>
+          <w:numId w:val="2"/>
+        </w:numPr>
+        <w:rPr>
+          <w:lang w:val="de-DE"/>
+        </w:rPr>
+      </w:pPr>
+      <w:r>
+        <w:rPr>
+          <w:lang w:val="de-DE"/>
+        </w:rPr>
+        <w:t>Folgende Konfigurationen vornehmen (Passwort: 123)</w:t>
+      </w:r>
+    </w:p>
+    <w:p>
+      <w:pPr>
+        <w:rPr>
+          <w:lang w:val="de-DE"/>
+        </w:rPr>
+      </w:pPr>
+      <w:r>
+        <w:rPr>
+          <w:noProof/>
+          <w:lang w:val="de-DE" w:eastAsia="de-DE"/>
+        </w:rPr>
+        <w:drawing>
+          <wp:inline distT="0" distB="0" distL="0" distR="0" wp14:anchorId="1E43D197" wp14:editId="19BF5CA7">
+            <wp:extent cx="3870664" cy="2040432"/>
+            <wp:effectExtent l="0" t="0" r="0" b="0"/>
+            <wp:docPr id="4" name="Grafik 4"/>
+            <wp:cNvGraphicFramePr>
+              <a:graphicFrameLocks xmlns:a="http://schemas.openxmlformats.org/drawingml/2006/main" noChangeAspect="1"/>
+            </wp:cNvGraphicFramePr>
+            <a:graphic xmlns:a="http://schemas.openxmlformats.org/drawingml/2006/main">
+              <a:graphicData uri="http://schemas.openxmlformats.org/drawingml/2006/picture">
+                <pic:pic xmlns:pic="http://schemas.openxmlformats.org/drawingml/2006/picture">
+                  <pic:nvPicPr>
+                    <pic:cNvPr id="1" name=""/>
+                    <pic:cNvPicPr/>
+                  </pic:nvPicPr>
+                  <pic:blipFill rotWithShape="1">
+                    <a:blip r:embed="rId19"/>
+                    <a:srcRect l="30514" t="28504" r="29727" b="34221"/>
+                    <a:stretch/>
+                  </pic:blipFill>
+                  <pic:spPr bwMode="auto">
+                    <a:xfrm>
+                      <a:off x="0" y="0"/>
+                      <a:ext cx="3879050" cy="2044853"/>
+                    </a:xfrm>
+                    <a:prstGeom prst="rect">
+                      <a:avLst/>
+                    </a:prstGeom>
+                    <a:ln>
+                      <a:noFill/>
+                    </a:ln>
+                    <a:extLst>
+                      <a:ext uri="{53640926-AAD7-44D8-BBD7-CCE9431645EC}">
+                        <a14:shadowObscured xmlns:a14="http://schemas.microsoft.com/office/drawing/2010/main"/>
+                      </a:ext>
+                    </a:extLst>
+                  </pic:spPr>
+                </pic:pic>
+              </a:graphicData>
+            </a:graphic>
+          </wp:inline>
+        </w:drawing>
+      </w:r>
+    </w:p>
+    <w:p>
+      <w:pPr>
+        <w:pStyle w:val="Listenabsatz"/>
+        <w:numPr>
+          <w:ilvl w:val="0"/>
+          <w:numId w:val="2"/>
+        </w:numPr>
+        <w:rPr>
+          <w:lang w:val="de-DE"/>
+        </w:rPr>
+      </w:pPr>
+      <w:r>
+        <w:rPr>
+          <w:noProof/>
+          <w:lang w:val="de-DE" w:eastAsia="de-DE"/>
+        </w:rPr>
+        <w:pict>
+          <v:shape id="_x0000_s1028" type="#_x0000_t32" style="position:absolute;left:0;text-align:left;margin-left:85.75pt;margin-top:12.65pt;width:188.7pt;height:95.75pt;flip:x;z-index:251661312" o:connectortype="straight">
+            <v:stroke endarrow="block"/>
+          </v:shape>
+        </w:pict>
+      </w:r>
+      <w:r>
+        <w:rPr>
+          <w:lang w:val="de-DE"/>
+        </w:rPr>
+        <w:t>Beim ersten Start bei neu erstellter Datenbank auf Connect klicken</w:t>
+      </w:r>
+    </w:p>
+    <w:p>
+      <w:pPr>
+        <w:rPr>
+          <w:lang w:val="de-DE"/>
+        </w:rPr>
+      </w:pPr>
+      <w:r>
+        <w:rPr>
+          <w:noProof/>
+          <w:lang w:val="de-DE" w:eastAsia="de-DE"/>
+        </w:rPr>
+        <w:drawing>
+          <wp:inline distT="0" distB="0" distL="0" distR="0" wp14:anchorId="1F86A562" wp14:editId="0F2C5F02">
+            <wp:extent cx="1606858" cy="2062705"/>
+            <wp:effectExtent l="0" t="0" r="0" b="0"/>
+            <wp:docPr id="5" name="Grafik 5"/>
+            <wp:cNvGraphicFramePr>
+              <a:graphicFrameLocks xmlns:a="http://schemas.openxmlformats.org/drawingml/2006/main" noChangeAspect="1"/>
+            </wp:cNvGraphicFramePr>
+            <a:graphic xmlns:a="http://schemas.openxmlformats.org/drawingml/2006/main">
+              <a:graphicData uri="http://schemas.openxmlformats.org/drawingml/2006/picture">
+                <pic:pic xmlns:pic="http://schemas.openxmlformats.org/drawingml/2006/picture">
+                  <pic:nvPicPr>
+                    <pic:cNvPr id="1" name=""/>
+                    <pic:cNvPicPr/>
+                  </pic:nvPicPr>
+                  <pic:blipFill rotWithShape="1">
+                    <a:blip r:embed="rId20"/>
+                    <a:srcRect r="78271" b="50392"/>
+                    <a:stretch/>
+                  </pic:blipFill>
+                  <pic:spPr bwMode="auto">
+                    <a:xfrm>
+                      <a:off x="0" y="0"/>
+                      <a:ext cx="1612282" cy="2069668"/>
+                    </a:xfrm>
+                    <a:prstGeom prst="rect">
+                      <a:avLst/>
+                    </a:prstGeom>
+                    <a:ln>
+                      <a:noFill/>
+                    </a:ln>
+                    <a:extLst>
+                      <a:ext uri="{53640926-AAD7-44D8-BBD7-CCE9431645EC}">
+                        <a14:shadowObscured xmlns:a14="http://schemas.microsoft.com/office/drawing/2010/main"/>
+                      </a:ext>
+                    </a:extLst>
+                  </pic:spPr>
+                </pic:pic>
+              </a:graphicData>
+            </a:graphic>
+          </wp:inline>
+        </w:drawing>
+      </w:r>
+    </w:p>
+    <w:p>
+      <w:pPr>
+        <w:rPr>
+          <w:lang w:val="de-DE"/>
+        </w:rPr>
+      </w:pPr>
+    </w:p>
+    <w:p>
+      <w:pPr>
+        <w:rPr>
+          <w:lang w:val="de-DE"/>
+        </w:rPr>
+      </w:pPr>
+    </w:p>
+    <w:p>
+      <w:pPr>
+        <w:rPr>
+          <w:lang w:val="de-DE"/>
+        </w:rPr>
+      </w:pPr>
+    </w:p>
+    <w:p>
+      <w:pPr>
+        <w:pStyle w:val="Listenabsatz"/>
+        <w:numPr>
+          <w:ilvl w:val="0"/>
+          <w:numId w:val="2"/>
+        </w:numPr>
+        <w:rPr>
+          <w:lang w:val="de-DE"/>
+        </w:rPr>
+      </w:pPr>
+      <w:r>
+        <w:rPr>
+          <w:lang w:val="de-DE"/>
+        </w:rPr>
+        <w:t>In der Datei: „persistence.xml“ die folgende Zeile ändern:</w:t>
       </w:r>
     </w:p>
     <w:p>
@@ -4223,111 +4324,208 @@
           <w:lang w:val="en-US"/>
         </w:rPr>
       </w:pPr>
-    </w:p>
-    <w:p>
-      <w:pPr>
-        <w:pStyle w:val="berschrift3"/>
+      <w:r>
+        <w:rPr>
+          <w:lang w:val="en-US"/>
+        </w:rPr>
+        <w:t>&lt;property name="eclipselink.ddl-generation" value="none"/&gt;</w:t>
+      </w:r>
+    </w:p>
+    <w:p>
+      <w:pPr>
+        <w:spacing w:after="0" w:line="240" w:lineRule="auto"/>
         <w:rPr>
           <w:lang w:val="de-DE"/>
         </w:rPr>
       </w:pPr>
-      <w:bookmarkStart w:id="8" w:name="_Toc469776274"/>
       <w:r>
         <w:rPr>
           <w:lang w:val="de-DE"/>
         </w:rPr>
-        <w:t>Projektz</w:t>
-      </w:r>
-      <w:r>
-        <w:rPr>
+        <w:t xml:space="preserve"> </w:t>
+      </w:r>
+    </w:p>
+    <w:p>
+      <w:pPr>
+        <w:spacing w:after="0" w:line="240" w:lineRule="auto"/>
+        <w:rPr>
+          <w:b/>
           <w:lang w:val="de-DE"/>
         </w:rPr>
-        <w:t>uweisung des Servers</w:t>
-      </w:r>
-      <w:bookmarkEnd w:id="8"/>
-    </w:p>
-    <w:p>
-      <w:pPr>
-        <w:rPr>
+      </w:pPr>
+      <w:r>
+        <w:rPr>
+          <w:b/>
           <w:lang w:val="de-DE"/>
         </w:rPr>
-      </w:pPr>
-      <w:r>
-        <w:t>(falls der Server noch nicht zugewiesen wurde)</w:t>
-      </w:r>
-    </w:p>
-    <w:p>
-      <w:pPr>
-        <w:rPr>
+        <w:t xml:space="preserve">Beim ersten Start des Projektes mit dieser Zeile überschreiben (für die Generierung der </w:t>
+      </w:r>
+      <w:r>
+        <w:rPr>
+          <w:b/>
           <w:lang w:val="de-DE"/>
         </w:rPr>
-      </w:pPr>
-      <w:r>
-        <w:rPr>
+        <w:t>Entitäten</w:t>
+      </w:r>
+      <w:r>
+        <w:rPr>
+          <w:b/>
           <w:lang w:val="de-DE"/>
         </w:rPr>
-        <w:t xml:space="preserve">Rechtsklick auf Projekt </w:t>
-      </w:r>
-      <w:r>
+        <w:t>)</w:t>
+      </w:r>
+    </w:p>
+    <w:p>
+      <w:pPr>
+        <w:spacing w:after="0" w:line="240" w:lineRule="auto"/>
+        <w:rPr>
+          <w:lang w:val="en-US"/>
+        </w:rPr>
+      </w:pPr>
+    </w:p>
+    <w:p>
+      <w:pPr>
+        <w:spacing w:after="0" w:line="240" w:lineRule="auto"/>
+        <w:rPr>
+          <w:lang w:val="en-US"/>
+        </w:rPr>
+      </w:pPr>
+      <w:r>
+        <w:rPr>
+          <w:lang w:val="en-US"/>
+        </w:rPr>
+        <w:t>&lt;property name="eclipselink.ddl-generation" v</w:t>
+      </w:r>
+      <w:r>
+        <w:rPr>
+          <w:lang w:val="en-US"/>
+        </w:rPr>
+        <w:t>alue="drop-and-create-tables"/&gt;</w:t>
+      </w:r>
+    </w:p>
+    <w:p>
+      <w:pPr>
+        <w:spacing w:after="0" w:line="240" w:lineRule="auto"/>
+        <w:rPr>
+          <w:lang w:val="en-US"/>
+        </w:rPr>
+      </w:pPr>
+    </w:p>
+    <w:p>
+      <w:pPr>
+        <w:pStyle w:val="Listenabsatz"/>
+        <w:numPr>
+          <w:ilvl w:val="0"/>
+          <w:numId w:val="2"/>
+        </w:numPr>
         <w:rPr>
           <w:lang w:val="de-DE"/>
         </w:rPr>
-        <w:sym w:font="Wingdings" w:char="F0E0"/>
+      </w:pPr>
+      <w:r>
+        <w:rPr>
+          <w:noProof/>
+          <w:lang w:val="de-DE" w:eastAsia="de-DE"/>
+        </w:rPr>
+        <w:pict>
+          <v:shape id="_x0000_s1029" type="#_x0000_t32" style="position:absolute;left:0;text-align:left;margin-left:93.4pt;margin-top:10.9pt;width:44.05pt;height:41.95pt;z-index:251662336" o:connectortype="straight">
+            <v:stroke endarrow="block"/>
+          </v:shape>
+        </w:pict>
       </w:r>
       <w:r>
         <w:rPr>
           <w:lang w:val="de-DE"/>
         </w:rPr>
-        <w:t xml:space="preserve"> Properties </w:t>
-      </w:r>
-      <w:r>
+        <w:t>Auf „Run Project“ klicken</w:t>
+      </w:r>
+    </w:p>
+    <w:p>
+      <w:pPr>
         <w:rPr>
           <w:lang w:val="de-DE"/>
         </w:rPr>
-        <w:sym w:font="Wingdings" w:char="F0E0"/>
-      </w:r>
-      <w:r>
+      </w:pPr>
+      <w:r>
+        <w:rPr>
+          <w:noProof/>
+          <w:lang w:val="de-DE" w:eastAsia="de-DE"/>
+        </w:rPr>
+        <w:drawing>
+          <wp:inline distT="0" distB="0" distL="0" distR="0" wp14:anchorId="1C730F50" wp14:editId="78D3DAE1">
+            <wp:extent cx="3726497" cy="913811"/>
+            <wp:effectExtent l="0" t="0" r="0" b="0"/>
+            <wp:docPr id="6" name="Grafik 6"/>
+            <wp:cNvGraphicFramePr>
+              <a:graphicFrameLocks xmlns:a="http://schemas.openxmlformats.org/drawingml/2006/main" noChangeAspect="1"/>
+            </wp:cNvGraphicFramePr>
+            <a:graphic xmlns:a="http://schemas.openxmlformats.org/drawingml/2006/main">
+              <a:graphicData uri="http://schemas.openxmlformats.org/drawingml/2006/picture">
+                <pic:pic xmlns:pic="http://schemas.openxmlformats.org/drawingml/2006/picture">
+                  <pic:nvPicPr>
+                    <pic:cNvPr id="1" name=""/>
+                    <pic:cNvPicPr/>
+                  </pic:nvPicPr>
+                  <pic:blipFill rotWithShape="1">
+                    <a:blip r:embed="rId21"/>
+                    <a:srcRect l="15270" r="45138" b="82733"/>
+                    <a:stretch/>
+                  </pic:blipFill>
+                  <pic:spPr bwMode="auto">
+                    <a:xfrm>
+                      <a:off x="0" y="0"/>
+                      <a:ext cx="3742545" cy="917746"/>
+                    </a:xfrm>
+                    <a:prstGeom prst="rect">
+                      <a:avLst/>
+                    </a:prstGeom>
+                    <a:ln>
+                      <a:noFill/>
+                    </a:ln>
+                    <a:extLst>
+                      <a:ext uri="{53640926-AAD7-44D8-BBD7-CCE9431645EC}">
+                        <a14:shadowObscured xmlns:a14="http://schemas.microsoft.com/office/drawing/2010/main"/>
+                      </a:ext>
+                    </a:extLst>
+                  </pic:spPr>
+                </pic:pic>
+              </a:graphicData>
+            </a:graphic>
+          </wp:inline>
+        </w:drawing>
+      </w:r>
+    </w:p>
+    <w:p>
+      <w:pPr>
         <w:rPr>
           <w:lang w:val="de-DE"/>
         </w:rPr>
-        <w:t xml:space="preserve"> Run </w:t>
-      </w:r>
-      <w:r>
-        <w:rPr>
-          <w:lang w:val="de-DE"/>
-        </w:rPr>
-        <w:sym w:font="Wingdings" w:char="F0E0"/>
-      </w:r>
-      <w:r>
-        <w:rPr>
-          <w:lang w:val="de-DE"/>
-        </w:rPr>
-        <w:t xml:space="preserve"> Server auswählen - OK</w:t>
-      </w:r>
-    </w:p>
-    <w:p>
-      <w:pPr>
-        <w:rPr>
-          <w:lang w:val="de-DE"/>
-        </w:rPr>
-      </w:pPr>
-    </w:p>
-    <w:p>
-      <w:pPr>
-        <w:rPr>
-          <w:lang w:val="de-DE"/>
-        </w:rPr>
-      </w:pPr>
+      </w:pPr>
+    </w:p>
+    <w:p>
+      <w:pPr>
+        <w:rPr>
+          <w:rFonts w:asciiTheme="majorHAnsi" w:eastAsiaTheme="majorEastAsia" w:hAnsiTheme="majorHAnsi" w:cstheme="majorBidi"/>
+          <w:b/>
+          <w:color w:val="639729"/>
+          <w:sz w:val="32"/>
+          <w:szCs w:val="32"/>
+        </w:rPr>
+      </w:pPr>
+      <w:bookmarkStart w:id="10" w:name="_Toc469776275"/>
+      <w:r>
+        <w:br w:type="page"/>
+      </w:r>
     </w:p>
     <w:p>
       <w:pPr>
         <w:pStyle w:val="berschrift1"/>
       </w:pPr>
-      <w:bookmarkStart w:id="9" w:name="_Toc469776275"/>
-      <w:r>
+      <w:r>
+        <w:lastRenderedPageBreak/>
         <w:t>Projekt</w:t>
       </w:r>
-      <w:bookmarkEnd w:id="9"/>
+      <w:bookmarkEnd w:id="10"/>
     </w:p>
     <w:p>
       <w:r>
@@ -4390,13 +4588,8 @@
         <w:t>:</w:t>
       </w:r>
       <w:r>
-        <w:t xml:space="preserve"> Apache </w:t>
-      </w:r>
-      <w:proofErr w:type="spellStart"/>
-      <w:r>
-        <w:t>Tomcat</w:t>
-      </w:r>
-      <w:proofErr w:type="spellEnd"/>
+        <w:t xml:space="preserve"> Apache Tomcat</w:t>
+      </w:r>
     </w:p>
     <w:p>
       <w:pPr>
@@ -4413,39 +4606,17 @@
         <w:rPr>
           <w:lang w:val="en-US"/>
         </w:rPr>
-        <w:t xml:space="preserve">Java </w:t>
-      </w:r>
-      <w:proofErr w:type="spellStart"/>
+        <w:t xml:space="preserve">Java DataBase Connectivity (JDBC) + Java Persistency API (JPA) </w:t>
+      </w:r>
+      <w:r>
+        <w:sym w:font="Wingdings" w:char="F0E0"/>
+      </w:r>
       <w:r>
         <w:rPr>
           <w:lang w:val="en-US"/>
         </w:rPr>
-        <w:t>DataBase</w:t>
-      </w:r>
-      <w:proofErr w:type="spellEnd"/>
-      <w:r>
-        <w:rPr>
-          <w:lang w:val="en-US"/>
-        </w:rPr>
-        <w:t xml:space="preserve"> Connectivity (JDBC) + Java Persistency API (JPA) </w:t>
-      </w:r>
-      <w:r>
-        <w:sym w:font="Wingdings" w:char="F0E0"/>
-      </w:r>
-      <w:r>
-        <w:rPr>
-          <w:lang w:val="en-US"/>
-        </w:rPr>
-        <w:t xml:space="preserve"> </w:t>
-      </w:r>
-      <w:proofErr w:type="spellStart"/>
-      <w:r>
-        <w:rPr>
-          <w:lang w:val="en-US"/>
-        </w:rPr>
-        <w:t>Datenbank</w:t>
-      </w:r>
-      <w:proofErr w:type="spellEnd"/>
+        <w:t xml:space="preserve"> Datenbank</w:t>
+      </w:r>
     </w:p>
     <w:p>
       <w:pPr>
@@ -4522,27 +4693,22 @@
         <w:sym w:font="Wingdings" w:char="F0E0"/>
       </w:r>
       <w:r>
-        <w:t xml:space="preserve"> </w:t>
-      </w:r>
-      <w:proofErr w:type="spellStart"/>
-      <w:r>
-        <w:t>Logik</w:t>
+        <w:t xml:space="preserve"> Logik</w:t>
       </w:r>
       <w:r>
         <w:t>s</w:t>
       </w:r>
-      <w:proofErr w:type="spellEnd"/>
     </w:p>
     <w:p/>
     <w:p>
       <w:pPr>
         <w:pStyle w:val="berschrift2"/>
       </w:pPr>
-      <w:bookmarkStart w:id="10" w:name="_Toc469776276"/>
+      <w:bookmarkStart w:id="11" w:name="_Toc469776276"/>
       <w:r>
         <w:t>Backend</w:t>
       </w:r>
-      <w:bookmarkEnd w:id="10"/>
+      <w:bookmarkEnd w:id="11"/>
     </w:p>
     <w:p>
       <w:r>
@@ -4556,7 +4722,7 @@
       <w:pPr>
         <w:pStyle w:val="berschrift3"/>
       </w:pPr>
-      <w:bookmarkStart w:id="11" w:name="_Toc469776277"/>
+      <w:bookmarkStart w:id="12" w:name="_Toc469776277"/>
       <w:r>
         <w:t>Webserver</w:t>
       </w:r>
@@ -4564,98 +4730,13 @@
         <w:t>:</w:t>
       </w:r>
       <w:r>
-        <w:t xml:space="preserve"> Apache </w:t>
-      </w:r>
-      <w:proofErr w:type="spellStart"/>
-      <w:r>
-        <w:t>Tomcat</w:t>
-      </w:r>
-      <w:bookmarkEnd w:id="11"/>
-      <w:proofErr w:type="spellEnd"/>
-    </w:p>
-    <w:p>
-      <w:r>
-        <w:t xml:space="preserve">Stellt eine Umgebung zur Ausführung von Java-Code auf Webservern bereit, die im Rahmen des Jakarta-Projekts der Apache Software </w:t>
-      </w:r>
-      <w:proofErr w:type="spellStart"/>
-      <w:r>
-        <w:t>Foundation</w:t>
-      </w:r>
-      <w:proofErr w:type="spellEnd"/>
-      <w:r>
-        <w:t xml:space="preserve"> entwickelt wird. Es handelt sich um einen in Java geschriebenen Servlet-Container, der mit Hilfe des JSP-Compilers Jasper auch </w:t>
-      </w:r>
-      <w:proofErr w:type="spellStart"/>
-      <w:r>
-        <w:t>JavaServer</w:t>
-      </w:r>
-      <w:proofErr w:type="spellEnd"/>
-      <w:r>
-        <w:t xml:space="preserve"> Pages in Servlets übersetzen und ausführen kann. Dazu kommt ein kompletter HTTP-Server. Der HTTP-Server von </w:t>
-      </w:r>
-      <w:proofErr w:type="spellStart"/>
-      <w:r>
-        <w:t>Tomcat</w:t>
-      </w:r>
-      <w:proofErr w:type="spellEnd"/>
-      <w:r>
-        <w:t xml:space="preserve"> wird vor allem zur Entwicklung eingesetzt, während in Produktion zumeist ein Apache Web-Server vor </w:t>
-      </w:r>
-      <w:proofErr w:type="spellStart"/>
-      <w:r>
-        <w:t>Tomcat</w:t>
-      </w:r>
-      <w:proofErr w:type="spellEnd"/>
-      <w:r>
-        <w:t xml:space="preserve"> geschaltet wird. Dazu wird in Apache ein </w:t>
-      </w:r>
-      <w:proofErr w:type="spellStart"/>
-      <w:r>
-        <w:t>Plugin</w:t>
-      </w:r>
-      <w:proofErr w:type="spellEnd"/>
-      <w:r>
-        <w:t xml:space="preserve"> eingebunden, das </w:t>
-      </w:r>
-      <w:proofErr w:type="spellStart"/>
-      <w:r>
-        <w:t>Requests</w:t>
-      </w:r>
-      <w:proofErr w:type="spellEnd"/>
-      <w:r>
-        <w:t xml:space="preserve"> für dynamische Inhalte an </w:t>
-      </w:r>
-      <w:proofErr w:type="spellStart"/>
-      <w:r>
-        <w:t>Tomcat</w:t>
-      </w:r>
-      <w:proofErr w:type="spellEnd"/>
-      <w:r>
-        <w:t xml:space="preserve"> weiterleitet. Das </w:t>
-      </w:r>
-      <w:proofErr w:type="spellStart"/>
-      <w:r>
-        <w:t>Plugin</w:t>
-      </w:r>
-      <w:proofErr w:type="spellEnd"/>
-      <w:r>
-        <w:t xml:space="preserve"> spricht </w:t>
-      </w:r>
-      <w:proofErr w:type="spellStart"/>
-      <w:r>
-        <w:t>Tomcat</w:t>
-      </w:r>
-      <w:proofErr w:type="spellEnd"/>
-      <w:r>
-        <w:t xml:space="preserve"> dann normalerweise über das Apache </w:t>
-      </w:r>
-      <w:proofErr w:type="spellStart"/>
-      <w:r>
-        <w:t>JServ</w:t>
-      </w:r>
-      <w:proofErr w:type="spellEnd"/>
-      <w:r>
-        <w:t xml:space="preserve"> Protocol an.</w:t>
+        <w:t xml:space="preserve"> Apache Tomcat</w:t>
+      </w:r>
+      <w:bookmarkEnd w:id="12"/>
+    </w:p>
+    <w:p>
+      <w:r>
+        <w:t>Stellt eine Umgebung zur Ausführung von Java-Code auf Webservern bereit, die im Rahmen des Jakarta-Projekts der Apache Software Foundation entwickelt wird. Es handelt sich um einen in Java geschriebenen Servlet-Container, der mit Hilfe des JSP-Compilers Jasper auch JavaServer Pages in Servlets übersetzen und ausführen kann. Dazu kommt ein kompletter HTTP-Server. Der HTTP-Server von Tomcat wird vor allem zur Entwicklung eingesetzt, während in Produktion zumeist ein Apache Web-Server vor Tomcat geschaltet wird. Dazu wird in Apache ein Plugin eingebunden, das Requests für dynamische Inhalte an Tomcat weiterleitet. Das Plugin spricht Tomcat dann normalerweise über das Apache JServ Protocol an.</w:t>
       </w:r>
     </w:p>
     <w:p/>
@@ -4663,79 +4744,35 @@
       <w:pPr>
         <w:pStyle w:val="berschrift3"/>
       </w:pPr>
-      <w:bookmarkStart w:id="12" w:name="_Toc469776278"/>
+      <w:bookmarkStart w:id="13" w:name="_Toc469776278"/>
       <w:r>
         <w:t>Daten</w:t>
       </w:r>
       <w:r>
         <w:t>bank: JDBC + JPA</w:t>
       </w:r>
-      <w:bookmarkEnd w:id="12"/>
+      <w:bookmarkEnd w:id="13"/>
     </w:p>
     <w:p>
       <w:r>
         <w:rPr>
           <w:b/>
         </w:rPr>
-        <w:t xml:space="preserve">Java </w:t>
-      </w:r>
-      <w:proofErr w:type="spellStart"/>
+        <w:t>Java Persistence API</w:t>
+      </w:r>
+      <w:r>
+        <w:t xml:space="preserve"> ist eine Sammlung von Klassen und Methoden zu beharrlich speichern die riesigen Datenmengen in eine Datenbank, die von der Oracle Corporation bereitgestellt wird.</w:t>
+      </w:r>
+    </w:p>
+    <w:p>
       <w:r>
         <w:rPr>
           <w:b/>
         </w:rPr>
-        <w:t>Persistence</w:t>
-      </w:r>
-      <w:proofErr w:type="spellEnd"/>
-      <w:r>
-        <w:rPr>
-          <w:b/>
-        </w:rPr>
-        <w:t xml:space="preserve"> API</w:t>
-      </w:r>
-      <w:r>
-        <w:t xml:space="preserve"> ist eine Sammlung von Klassen und Methoden zu beharrlich speichern die riesigen Datenmengen in eine Datenbank, die von der Oracle Corporation bereitgestellt wird.</w:t>
-      </w:r>
-    </w:p>
-    <w:p>
-      <w:bookmarkStart w:id="13" w:name="_GoBack"/>
-      <w:proofErr w:type="spellStart"/>
-      <w:r>
-        <w:rPr>
-          <w:b/>
-        </w:rPr>
         <w:t>JDBC</w:t>
       </w:r>
-      <w:bookmarkEnd w:id="13"/>
-      <w:proofErr w:type="spellEnd"/>
-      <w:r>
-        <w:t xml:space="preserve"> ist di</w:t>
-      </w:r>
-      <w:r>
-        <w:t>e Implementierung des SQL/CLI (</w:t>
-      </w:r>
-      <w:r>
-        <w:t>SQL Call-Level Inte</w:t>
-      </w:r>
-      <w:r>
-        <w:t xml:space="preserve">rface) </w:t>
-      </w:r>
-      <w:proofErr w:type="spellStart"/>
-      <w:r>
-        <w:t>für</w:t>
-      </w:r>
-      <w:r>
-        <w:t>die</w:t>
-      </w:r>
-      <w:proofErr w:type="spellEnd"/>
-      <w:r>
-        <w:t xml:space="preserve"> Programmiersprache Java. JDBC ist also</w:t>
-      </w:r>
-      <w:r>
-        <w:t xml:space="preserve"> eine Klassenbibliothek für den </w:t>
-      </w:r>
-      <w:r>
-        <w:t>Zugriff auf SQL-Datenbanken in Java-Programmen</w:t>
+      <w:r>
+        <w:t xml:space="preserve"> ist die Implementierung des SQL/CLI (SQL Call-Level Interface) fürdie Programmiersprache Java. JDBC ist also eine Klassenbibliothek für den Zugriff auf SQL-Datenbanken in Java-Programmen</w:t>
       </w:r>
     </w:p>
     <w:p/>
@@ -4780,23 +4817,7 @@
         <w:sym w:font="Wingdings" w:char="F0E0"/>
       </w:r>
       <w:r>
-        <w:t xml:space="preserve"> </w:t>
-      </w:r>
-      <w:proofErr w:type="spellStart"/>
-      <w:r>
-        <w:t>Web</w:t>
-      </w:r>
-      <w:proofErr w:type="spellEnd"/>
-      <w:r>
-        <w:t xml:space="preserve"> </w:t>
-      </w:r>
-      <w:proofErr w:type="spellStart"/>
-      <w:r>
-        <w:t>Application</w:t>
-      </w:r>
-      <w:proofErr w:type="spellEnd"/>
-      <w:r>
-        <w:t xml:space="preserve"> ausgewählt</w:t>
+        <w:t xml:space="preserve"> Web Application ausgewählt</w:t>
       </w:r>
     </w:p>
     <w:p>
@@ -4825,7 +4846,7 @@
                     <pic:cNvPicPr/>
                   </pic:nvPicPr>
                   <pic:blipFill>
-                    <a:blip r:embed="rId18"/>
+                    <a:blip r:embed="rId22"/>
                     <a:stretch>
                       <a:fillRect/>
                     </a:stretch>
@@ -4896,53 +4917,25 @@
         <w:rPr>
           <w:color w:val="639729"/>
         </w:rPr>
-        <w:t xml:space="preserve">: </w:t>
-      </w:r>
-      <w:proofErr w:type="spellStart"/>
+        <w:t xml:space="preserve">: NetBeans: „Neues Projekt“ </w:t>
+      </w:r>
       <w:r>
         <w:rPr>
           <w:color w:val="639729"/>
         </w:rPr>
-        <w:t>NetBeans</w:t>
-      </w:r>
-      <w:proofErr w:type="spellEnd"/>
+        <w:sym w:font="Wingdings" w:char="F0E0"/>
+      </w:r>
       <w:r>
         <w:rPr>
           <w:color w:val="639729"/>
         </w:rPr>
-        <w:t xml:space="preserve">: „Neues Projekt“ </w:t>
+        <w:t xml:space="preserve"> </w:t>
       </w:r>
       <w:r>
         <w:rPr>
           <w:color w:val="639729"/>
         </w:rPr>
-        <w:sym w:font="Wingdings" w:char="F0E0"/>
-      </w:r>
-      <w:r>
-        <w:rPr>
-          <w:color w:val="639729"/>
-        </w:rPr>
-        <w:t xml:space="preserve"> </w:t>
-      </w:r>
-      <w:r>
-        <w:rPr>
-          <w:color w:val="639729"/>
-        </w:rPr>
-        <w:t xml:space="preserve">Java Web </w:t>
-      </w:r>
-      <w:proofErr w:type="spellStart"/>
-      <w:r>
-        <w:rPr>
-          <w:color w:val="639729"/>
-        </w:rPr>
-        <w:t>Application</w:t>
-      </w:r>
-      <w:proofErr w:type="spellEnd"/>
-      <w:r>
-        <w:rPr>
-          <w:color w:val="639729"/>
-        </w:rPr>
-        <w:t xml:space="preserve"> = JSP</w:t>
+        <w:t>Java Web Application = JSP</w:t>
       </w:r>
       <w:bookmarkEnd w:id="16"/>
     </w:p>
@@ -4962,7 +4955,6 @@
         <w:pStyle w:val="berschrift4"/>
       </w:pPr>
       <w:r>
-        <w:lastRenderedPageBreak/>
         <w:t>CSS</w:t>
       </w:r>
     </w:p>
@@ -5158,7 +5150,7 @@
     <w:p/>
     <w:p/>
     <w:sectPr>
-      <w:headerReference w:type="default" r:id="rId19"/>
+      <w:headerReference w:type="default" r:id="rId23"/>
       <w:pgSz w:w="11906" w:h="16838"/>
       <w:pgMar w:top="1417" w:right="1417" w:bottom="1134" w:left="1417" w:header="708" w:footer="708" w:gutter="0"/>
       <w:cols w:space="708"/>
@@ -5256,15 +5248,29 @@
               <w:rFonts w:asciiTheme="minorHAnsi" w:hAnsiTheme="minorHAnsi"/>
             </w:rPr>
           </w:pPr>
-          <w:fldSimple w:instr=" REF  file_name  \* MERGEFORMAT ">
-            <w:r>
-              <w:rPr>
-                <w:rFonts w:asciiTheme="minorHAnsi" w:hAnsiTheme="minorHAnsi"/>
-                <w:noProof/>
-              </w:rPr>
-              <w:t>project_documentation.docx</w:t>
-            </w:r>
-          </w:fldSimple>
+          <w:r>
+            <w:fldChar w:fldCharType="begin"/>
+          </w:r>
+          <w:r>
+            <w:instrText xml:space="preserve"> REF  file_name  \* MERGEFORMAT </w:instrText>
+          </w:r>
+          <w:r>
+            <w:fldChar w:fldCharType="separate"/>
+          </w:r>
+          <w:r>
+            <w:rPr>
+              <w:rFonts w:asciiTheme="minorHAnsi" w:hAnsiTheme="minorHAnsi"/>
+              <w:noProof/>
+            </w:rPr>
+            <w:t>project_documentation.docx</w:t>
+          </w:r>
+          <w:r>
+            <w:rPr>
+              <w:rFonts w:asciiTheme="minorHAnsi" w:hAnsiTheme="minorHAnsi"/>
+              <w:noProof/>
+            </w:rPr>
+            <w:fldChar w:fldCharType="end"/>
+          </w:r>
         </w:p>
       </w:tc>
       <w:tc>
@@ -5287,14 +5293,27 @@
             </w:rPr>
             <w:t xml:space="preserve">Version </w:t>
           </w:r>
-          <w:fldSimple w:instr=" REF  version  \* MERGEFORMAT ">
-            <w:r>
-              <w:rPr>
-                <w:rFonts w:asciiTheme="minorHAnsi" w:hAnsiTheme="minorHAnsi" w:cs="Calibri"/>
-              </w:rPr>
-              <w:t>2.0</w:t>
-            </w:r>
-          </w:fldSimple>
+          <w:r>
+            <w:fldChar w:fldCharType="begin"/>
+          </w:r>
+          <w:r>
+            <w:instrText xml:space="preserve"> REF  version  \* MERGEFORMAT </w:instrText>
+          </w:r>
+          <w:r>
+            <w:fldChar w:fldCharType="separate"/>
+          </w:r>
+          <w:r>
+            <w:rPr>
+              <w:rFonts w:asciiTheme="minorHAnsi" w:hAnsiTheme="minorHAnsi" w:cs="Calibri"/>
+            </w:rPr>
+            <w:t>2.0</w:t>
+          </w:r>
+          <w:r>
+            <w:rPr>
+              <w:rFonts w:asciiTheme="minorHAnsi" w:hAnsiTheme="minorHAnsi" w:cs="Calibri"/>
+            </w:rPr>
+            <w:fldChar w:fldCharType="end"/>
+          </w:r>
         </w:p>
       </w:tc>
       <w:tc>
@@ -5336,7 +5355,7 @@
               <w:rFonts w:asciiTheme="minorHAnsi" w:hAnsiTheme="minorHAnsi"/>
               <w:noProof/>
             </w:rPr>
-            <w:t>22. Dezember 2016</w:t>
+            <w:t>26. Dezember 2016</w:t>
           </w:r>
           <w:r>
             <w:rPr>
@@ -5389,7 +5408,7 @@
               <w:rFonts w:asciiTheme="minorHAnsi" w:hAnsiTheme="minorHAnsi"/>
               <w:noProof/>
             </w:rPr>
-            <w:t>2</w:t>
+            <w:t>6</w:t>
           </w:r>
           <w:r>
             <w:rPr>
@@ -5427,7 +5446,7 @@
               <w:rFonts w:asciiTheme="minorHAnsi" w:hAnsiTheme="minorHAnsi"/>
               <w:noProof/>
             </w:rPr>
-            <w:t>8</w:t>
+            <w:t>10</w:t>
           </w:r>
           <w:r>
             <w:rPr>
@@ -5513,15 +5532,29 @@
               <w:rFonts w:asciiTheme="minorHAnsi" w:hAnsiTheme="minorHAnsi"/>
             </w:rPr>
           </w:pPr>
-          <w:fldSimple w:instr=" REF  file_name  \* MERGEFORMAT ">
-            <w:r>
-              <w:rPr>
-                <w:rFonts w:asciiTheme="minorHAnsi" w:hAnsiTheme="minorHAnsi"/>
-                <w:noProof/>
-              </w:rPr>
-              <w:t>project_documentation.docx</w:t>
-            </w:r>
-          </w:fldSimple>
+          <w:r>
+            <w:fldChar w:fldCharType="begin"/>
+          </w:r>
+          <w:r>
+            <w:instrText xml:space="preserve"> REF  file_name  \* MERGEFORMAT </w:instrText>
+          </w:r>
+          <w:r>
+            <w:fldChar w:fldCharType="separate"/>
+          </w:r>
+          <w:r>
+            <w:rPr>
+              <w:rFonts w:asciiTheme="minorHAnsi" w:hAnsiTheme="minorHAnsi"/>
+              <w:noProof/>
+            </w:rPr>
+            <w:t>project_documentation.docx</w:t>
+          </w:r>
+          <w:r>
+            <w:rPr>
+              <w:rFonts w:asciiTheme="minorHAnsi" w:hAnsiTheme="minorHAnsi"/>
+              <w:noProof/>
+            </w:rPr>
+            <w:fldChar w:fldCharType="end"/>
+          </w:r>
         </w:p>
       </w:tc>
       <w:tc>
@@ -5544,14 +5577,27 @@
             </w:rPr>
             <w:t xml:space="preserve">Version </w:t>
           </w:r>
-          <w:fldSimple w:instr=" REF  version  \* MERGEFORMAT ">
-            <w:r>
-              <w:rPr>
-                <w:rFonts w:asciiTheme="minorHAnsi" w:hAnsiTheme="minorHAnsi" w:cs="Calibri"/>
-              </w:rPr>
-              <w:t>1.0</w:t>
-            </w:r>
-          </w:fldSimple>
+          <w:r>
+            <w:fldChar w:fldCharType="begin"/>
+          </w:r>
+          <w:r>
+            <w:instrText xml:space="preserve"> REF  version  \* MERGEFORMAT </w:instrText>
+          </w:r>
+          <w:r>
+            <w:fldChar w:fldCharType="separate"/>
+          </w:r>
+          <w:r>
+            <w:rPr>
+              <w:rFonts w:asciiTheme="minorHAnsi" w:hAnsiTheme="minorHAnsi" w:cs="Calibri"/>
+            </w:rPr>
+            <w:t>1.0</w:t>
+          </w:r>
+          <w:r>
+            <w:rPr>
+              <w:rFonts w:asciiTheme="minorHAnsi" w:hAnsiTheme="minorHAnsi" w:cs="Calibri"/>
+            </w:rPr>
+            <w:fldChar w:fldCharType="end"/>
+          </w:r>
         </w:p>
       </w:tc>
       <w:tc>
@@ -5593,7 +5639,7 @@
               <w:rFonts w:asciiTheme="minorHAnsi" w:hAnsiTheme="minorHAnsi"/>
               <w:noProof/>
             </w:rPr>
-            <w:t>22. Dezember 2016</w:t>
+            <w:t>26. Dezember 2016</w:t>
           </w:r>
           <w:r>
             <w:rPr>
@@ -5684,7 +5730,7 @@
               <w:rFonts w:asciiTheme="minorHAnsi" w:hAnsiTheme="minorHAnsi"/>
               <w:noProof/>
             </w:rPr>
-            <w:t>8</w:t>
+            <w:t>10</w:t>
           </w:r>
           <w:r>
             <w:rPr>
@@ -6043,7 +6089,7 @@
               <w:rFonts w:ascii="Calibri" w:hAnsi="Calibri" w:cs="Calibri"/>
               <w:noProof/>
             </w:rPr>
-            <w:t>4</w:t>
+            <w:t>6</w:t>
           </w:r>
           <w:r>
             <w:rPr>
@@ -6119,6 +6165,95 @@
 <file path=word/numbering.xml><?xml version="1.0" encoding="utf-8"?>
 <w:numbering xmlns:wpc="http://schemas.microsoft.com/office/word/2010/wordprocessingCanvas" xmlns:cx="http://schemas.microsoft.com/office/drawing/2014/chartex" xmlns:cx1="http://schemas.microsoft.com/office/drawing/2015/9/8/chartex" xmlns:cx2="http://schemas.microsoft.com/office/drawing/2015/10/21/chartex" xmlns:cx3="http://schemas.microsoft.com/office/drawing/2016/5/9/chartex" xmlns:cx4="http://schemas.microsoft.com/office/drawing/2016/5/10/chartex" xmlns:cx5="http://schemas.microsoft.com/office/drawing/2016/5/11/chartex" xmlns:mc="http://schemas.openxmlformats.org/markup-compatibility/2006" xmlns:o="urn:schemas-microsoft-com:office:office" xmlns:r="http://schemas.openxmlformats.org/officeDocument/2006/relationships" xmlns:m="http://schemas.openxmlformats.org/officeDocument/2006/math" xmlns:v="urn:schemas-microsoft-com:vml" xmlns:wp14="http://schemas.microsoft.com/office/word/2010/wordprocessingDrawing" xmlns:wp="http://schemas.openxmlformats.org/drawingml/2006/wordprocessingDrawing" xmlns:w10="urn:schemas-microsoft-com:office:word" xmlns:w="http://schemas.openxmlformats.org/wordprocessingml/2006/main" xmlns:w14="http://schemas.microsoft.com/office/word/2010/wordml" xmlns:w15="http://schemas.microsoft.com/office/word/2012/wordml" xmlns:w16se="http://schemas.microsoft.com/office/word/2015/wordml/symex" xmlns:wpg="http://schemas.microsoft.com/office/word/2010/wordprocessingGroup" xmlns:wpi="http://schemas.microsoft.com/office/word/2010/wordprocessingInk" xmlns:wne="http://schemas.microsoft.com/office/word/2006/wordml" xmlns:wps="http://schemas.microsoft.com/office/word/2010/wordprocessingShape" mc:Ignorable="w14 w15 w16se wp14">
   <w:abstractNum w:abstractNumId="0" w15:restartNumberingAfterBreak="0">
+    <w:nsid w:val="2EB063FF"/>
+    <w:multiLevelType w:val="hybridMultilevel"/>
+    <w:tmpl w:val="26144EFE"/>
+    <w:lvl w:ilvl="0" w:tplc="0407000F">
+      <w:start w:val="1"/>
+      <w:numFmt w:val="decimal"/>
+      <w:lvlText w:val="%1."/>
+      <w:lvlJc w:val="left"/>
+      <w:pPr>
+        <w:ind w:left="720" w:hanging="360"/>
+      </w:pPr>
+      <w:rPr>
+        <w:rFonts w:hint="default"/>
+      </w:rPr>
+    </w:lvl>
+    <w:lvl w:ilvl="1" w:tplc="04070019" w:tentative="1">
+      <w:start w:val="1"/>
+      <w:numFmt w:val="lowerLetter"/>
+      <w:lvlText w:val="%2."/>
+      <w:lvlJc w:val="left"/>
+      <w:pPr>
+        <w:ind w:left="1440" w:hanging="360"/>
+      </w:pPr>
+    </w:lvl>
+    <w:lvl w:ilvl="2" w:tplc="0407001B" w:tentative="1">
+      <w:start w:val="1"/>
+      <w:numFmt w:val="lowerRoman"/>
+      <w:lvlText w:val="%3."/>
+      <w:lvlJc w:val="right"/>
+      <w:pPr>
+        <w:ind w:left="2160" w:hanging="180"/>
+      </w:pPr>
+    </w:lvl>
+    <w:lvl w:ilvl="3" w:tplc="0407000F" w:tentative="1">
+      <w:start w:val="1"/>
+      <w:numFmt w:val="decimal"/>
+      <w:lvlText w:val="%4."/>
+      <w:lvlJc w:val="left"/>
+      <w:pPr>
+        <w:ind w:left="2880" w:hanging="360"/>
+      </w:pPr>
+    </w:lvl>
+    <w:lvl w:ilvl="4" w:tplc="04070019" w:tentative="1">
+      <w:start w:val="1"/>
+      <w:numFmt w:val="lowerLetter"/>
+      <w:lvlText w:val="%5."/>
+      <w:lvlJc w:val="left"/>
+      <w:pPr>
+        <w:ind w:left="3600" w:hanging="360"/>
+      </w:pPr>
+    </w:lvl>
+    <w:lvl w:ilvl="5" w:tplc="0407001B" w:tentative="1">
+      <w:start w:val="1"/>
+      <w:numFmt w:val="lowerRoman"/>
+      <w:lvlText w:val="%6."/>
+      <w:lvlJc w:val="right"/>
+      <w:pPr>
+        <w:ind w:left="4320" w:hanging="180"/>
+      </w:pPr>
+    </w:lvl>
+    <w:lvl w:ilvl="6" w:tplc="0407000F" w:tentative="1">
+      <w:start w:val="1"/>
+      <w:numFmt w:val="decimal"/>
+      <w:lvlText w:val="%7."/>
+      <w:lvlJc w:val="left"/>
+      <w:pPr>
+        <w:ind w:left="5040" w:hanging="360"/>
+      </w:pPr>
+    </w:lvl>
+    <w:lvl w:ilvl="7" w:tplc="04070019" w:tentative="1">
+      <w:start w:val="1"/>
+      <w:numFmt w:val="lowerLetter"/>
+      <w:lvlText w:val="%8."/>
+      <w:lvlJc w:val="left"/>
+      <w:pPr>
+        <w:ind w:left="5760" w:hanging="360"/>
+      </w:pPr>
+    </w:lvl>
+    <w:lvl w:ilvl="8" w:tplc="0407001B" w:tentative="1">
+      <w:start w:val="1"/>
+      <w:numFmt w:val="lowerRoman"/>
+      <w:lvlText w:val="%9."/>
+      <w:lvlJc w:val="right"/>
+      <w:pPr>
+        <w:ind w:left="6480" w:hanging="180"/>
+      </w:pPr>
+    </w:lvl>
+  </w:abstractNum>
+  <w:abstractNum w:abstractNumId="1" w15:restartNumberingAfterBreak="0">
     <w:nsid w:val="5B5E5C85"/>
     <w:multiLevelType w:val="hybridMultilevel"/>
     <w:tmpl w:val="36248218"/>
@@ -6232,6 +6367,9 @@
     </w:lvl>
   </w:abstractNum>
   <w:num w:numId="1">
+    <w:abstractNumId w:val="1"/>
+  </w:num>
+  <w:num w:numId="2">
     <w:abstractNumId w:val="0"/>
   </w:num>
 </w:numbering>
@@ -7458,7 +7596,7 @@
 </file>
 
 <file path=customXml/itemProps1.xml><?xml version="1.0" encoding="utf-8"?>
-<ds:datastoreItem xmlns:ds="http://schemas.openxmlformats.org/officeDocument/2006/customXml" ds:itemID="{E96201A8-6A70-41D3-9E3C-A19E90614336}">
+<ds:datastoreItem xmlns:ds="http://schemas.openxmlformats.org/officeDocument/2006/customXml" ds:itemID="{84AE9F3A-6E21-4683-9482-00B6DA850177}">
   <ds:schemaRefs>
     <ds:schemaRef ds:uri="http://schemas.openxmlformats.org/officeDocument/2006/bibliography"/>
   </ds:schemaRefs>

</xml_diff>

<commit_message>
add/remove students | project documentation | admin student management
add/remove students from courses for lecturers
</commit_message>
<xml_diff>
--- a/FHJ-WebService/doc/project_documentation.docx
+++ b/FHJ-WebService/doc/project_documentation.docx
@@ -562,12 +562,14 @@
               <w:rPr>
                 <w:noProof/>
               </w:rPr>
-              <w:t>27. Dezember 2016</w:t>
+              <w:t>30. Dezember 2016</w:t>
             </w:r>
             <w:r>
               <w:fldChar w:fldCharType="end"/>
             </w:r>
+            <w:bookmarkStart w:id="3" w:name="_GoBack"/>
             <w:bookmarkEnd w:id="2"/>
+            <w:bookmarkEnd w:id="3"/>
           </w:p>
         </w:tc>
       </w:tr>
@@ -725,7 +727,7 @@
           <w:color w:val="92D050"/>
         </w:rPr>
       </w:pPr>
-      <w:bookmarkStart w:id="3" w:name="dokumentinformationen"/>
+      <w:bookmarkStart w:id="4" w:name="dokumentinformationen"/>
       <w:r>
         <w:rPr>
           <w:b/>
@@ -734,7 +736,7 @@
         <w:lastRenderedPageBreak/>
         <w:t>Dokumentinformationen</w:t>
       </w:r>
-      <w:bookmarkEnd w:id="3"/>
+      <w:bookmarkEnd w:id="4"/>
     </w:p>
     <w:p>
       <w:pPr>
@@ -1884,7 +1886,7 @@
           <w:docGrid w:linePitch="360"/>
         </w:sectPr>
       </w:pPr>
-      <w:bookmarkStart w:id="4" w:name="_Ref468035818"/>
+      <w:bookmarkStart w:id="5" w:name="_Ref468035818"/>
     </w:p>
     <w:p>
       <w:pPr>
@@ -1946,7 +1948,7 @@
           <w:r>
             <w:fldChar w:fldCharType="separate"/>
           </w:r>
-          <w:hyperlink w:anchor="_Toc469776271" w:history="1">
+          <w:hyperlink w:anchor="_Toc470860160" w:history="1">
             <w:r>
               <w:rPr>
                 <w:rStyle w:val="Hyperlink"/>
@@ -1973,7 +1975,7 @@
                 <w:noProof/>
                 <w:webHidden/>
               </w:rPr>
-              <w:instrText xml:space="preserve"> PAGEREF _Toc469776271 \h </w:instrText>
+              <w:instrText xml:space="preserve"> PAGEREF _Toc470860160 \h </w:instrText>
             </w:r>
             <w:r>
               <w:rPr>
@@ -2016,7 +2018,7 @@
               <w:lang w:val="de-DE" w:eastAsia="de-DE"/>
             </w:rPr>
           </w:pPr>
-          <w:hyperlink w:anchor="_Toc469776272" w:history="1">
+          <w:hyperlink w:anchor="_Toc470860161" w:history="1">
             <w:r>
               <w:rPr>
                 <w:rStyle w:val="Hyperlink"/>
@@ -2044,7 +2046,7 @@
                 <w:noProof/>
                 <w:webHidden/>
               </w:rPr>
-              <w:instrText xml:space="preserve"> PAGEREF _Toc469776272 \h </w:instrText>
+              <w:instrText xml:space="preserve"> PAGEREF _Toc470860161 \h </w:instrText>
             </w:r>
             <w:r>
               <w:rPr>
@@ -2087,14 +2089,14 @@
               <w:lang w:val="de-DE" w:eastAsia="de-DE"/>
             </w:rPr>
           </w:pPr>
-          <w:hyperlink w:anchor="_Toc469776273" w:history="1">
+          <w:hyperlink w:anchor="_Toc470860162" w:history="1">
             <w:r>
               <w:rPr>
                 <w:rStyle w:val="Hyperlink"/>
                 <w:noProof/>
                 <w:lang w:val="en-US"/>
               </w:rPr>
-              <w:t>Server in NetBeans hinzufügen:</w:t>
+              <w:t>Server in NetBeans hinzufügen</w:t>
             </w:r>
             <w:r>
               <w:rPr>
@@ -2115,7 +2117,7 @@
                 <w:noProof/>
                 <w:webHidden/>
               </w:rPr>
-              <w:instrText xml:space="preserve"> PAGEREF _Toc469776273 \h </w:instrText>
+              <w:instrText xml:space="preserve"> PAGEREF _Toc470860162 \h </w:instrText>
             </w:r>
             <w:r>
               <w:rPr>
@@ -2158,7 +2160,7 @@
               <w:lang w:val="de-DE" w:eastAsia="de-DE"/>
             </w:rPr>
           </w:pPr>
-          <w:hyperlink w:anchor="_Toc469776274" w:history="1">
+          <w:hyperlink w:anchor="_Toc470860163" w:history="1">
             <w:r>
               <w:rPr>
                 <w:rStyle w:val="Hyperlink"/>
@@ -2186,7 +2188,7 @@
                 <w:noProof/>
                 <w:webHidden/>
               </w:rPr>
-              <w:instrText xml:space="preserve"> PAGEREF _Toc469776274 \h </w:instrText>
+              <w:instrText xml:space="preserve"> PAGEREF _Toc470860163 \h </w:instrText>
             </w:r>
             <w:r>
               <w:rPr>
@@ -2207,6 +2209,77 @@
                 <w:webHidden/>
               </w:rPr>
               <w:t>4</w:t>
+            </w:r>
+            <w:r>
+              <w:rPr>
+                <w:noProof/>
+                <w:webHidden/>
+              </w:rPr>
+              <w:fldChar w:fldCharType="end"/>
+            </w:r>
+          </w:hyperlink>
+        </w:p>
+        <w:p>
+          <w:pPr>
+            <w:pStyle w:val="Verzeichnis2"/>
+            <w:tabs>
+              <w:tab w:val="right" w:leader="dot" w:pos="9062"/>
+            </w:tabs>
+            <w:rPr>
+              <w:rFonts w:eastAsiaTheme="minorEastAsia"/>
+              <w:noProof/>
+              <w:lang w:val="de-DE" w:eastAsia="de-DE"/>
+            </w:rPr>
+          </w:pPr>
+          <w:hyperlink w:anchor="_Toc470860164" w:history="1">
+            <w:r>
+              <w:rPr>
+                <w:rStyle w:val="Hyperlink"/>
+                <w:noProof/>
+                <w:lang w:val="de-DE"/>
+              </w:rPr>
+              <w:t>Start des Projektes</w:t>
+            </w:r>
+            <w:r>
+              <w:rPr>
+                <w:noProof/>
+                <w:webHidden/>
+              </w:rPr>
+              <w:tab/>
+            </w:r>
+            <w:r>
+              <w:rPr>
+                <w:noProof/>
+                <w:webHidden/>
+              </w:rPr>
+              <w:fldChar w:fldCharType="begin"/>
+            </w:r>
+            <w:r>
+              <w:rPr>
+                <w:noProof/>
+                <w:webHidden/>
+              </w:rPr>
+              <w:instrText xml:space="preserve"> PAGEREF _Toc470860164 \h </w:instrText>
+            </w:r>
+            <w:r>
+              <w:rPr>
+                <w:noProof/>
+                <w:webHidden/>
+              </w:rPr>
+            </w:r>
+            <w:r>
+              <w:rPr>
+                <w:noProof/>
+                <w:webHidden/>
+              </w:rPr>
+              <w:fldChar w:fldCharType="separate"/>
+            </w:r>
+            <w:r>
+              <w:rPr>
+                <w:noProof/>
+                <w:webHidden/>
+              </w:rPr>
+              <w:t>5</w:t>
             </w:r>
             <w:r>
               <w:rPr>
@@ -2229,7 +2302,7 @@
               <w:lang w:val="de-DE" w:eastAsia="de-DE"/>
             </w:rPr>
           </w:pPr>
-          <w:hyperlink w:anchor="_Toc469776275" w:history="1">
+          <w:hyperlink w:anchor="_Toc470860165" w:history="1">
             <w:r>
               <w:rPr>
                 <w:rStyle w:val="Hyperlink"/>
@@ -2256,7 +2329,7 @@
                 <w:noProof/>
                 <w:webHidden/>
               </w:rPr>
-              <w:instrText xml:space="preserve"> PAGEREF _Toc469776275 \h </w:instrText>
+              <w:instrText xml:space="preserve"> PAGEREF _Toc470860165 \h </w:instrText>
             </w:r>
             <w:r>
               <w:rPr>
@@ -2276,7 +2349,7 @@
                 <w:noProof/>
                 <w:webHidden/>
               </w:rPr>
-              <w:t>5</w:t>
+              <w:t>7</w:t>
             </w:r>
             <w:r>
               <w:rPr>
@@ -2299,7 +2372,7 @@
               <w:lang w:val="de-DE" w:eastAsia="de-DE"/>
             </w:rPr>
           </w:pPr>
-          <w:hyperlink w:anchor="_Toc469776276" w:history="1">
+          <w:hyperlink w:anchor="_Toc470860166" w:history="1">
             <w:r>
               <w:rPr>
                 <w:rStyle w:val="Hyperlink"/>
@@ -2326,7 +2399,7 @@
                 <w:noProof/>
                 <w:webHidden/>
               </w:rPr>
-              <w:instrText xml:space="preserve"> PAGEREF _Toc469776276 \h </w:instrText>
+              <w:instrText xml:space="preserve"> PAGEREF _Toc470860166 \h </w:instrText>
             </w:r>
             <w:r>
               <w:rPr>
@@ -2346,7 +2419,7 @@
                 <w:noProof/>
                 <w:webHidden/>
               </w:rPr>
-              <w:t>5</w:t>
+              <w:t>7</w:t>
             </w:r>
             <w:r>
               <w:rPr>
@@ -2369,7 +2442,7 @@
               <w:lang w:val="de-DE" w:eastAsia="de-DE"/>
             </w:rPr>
           </w:pPr>
-          <w:hyperlink w:anchor="_Toc469776277" w:history="1">
+          <w:hyperlink w:anchor="_Toc470860167" w:history="1">
             <w:r>
               <w:rPr>
                 <w:rStyle w:val="Hyperlink"/>
@@ -2396,7 +2469,7 @@
                 <w:noProof/>
                 <w:webHidden/>
               </w:rPr>
-              <w:instrText xml:space="preserve"> PAGEREF _Toc469776277 \h </w:instrText>
+              <w:instrText xml:space="preserve"> PAGEREF _Toc470860167 \h </w:instrText>
             </w:r>
             <w:r>
               <w:rPr>
@@ -2416,7 +2489,7 @@
                 <w:noProof/>
                 <w:webHidden/>
               </w:rPr>
-              <w:t>5</w:t>
+              <w:t>7</w:t>
             </w:r>
             <w:r>
               <w:rPr>
@@ -2439,7 +2512,7 @@
               <w:lang w:val="de-DE" w:eastAsia="de-DE"/>
             </w:rPr>
           </w:pPr>
-          <w:hyperlink w:anchor="_Toc469776278" w:history="1">
+          <w:hyperlink w:anchor="_Toc470860168" w:history="1">
             <w:r>
               <w:rPr>
                 <w:rStyle w:val="Hyperlink"/>
@@ -2466,7 +2539,7 @@
                 <w:noProof/>
                 <w:webHidden/>
               </w:rPr>
-              <w:instrText xml:space="preserve"> PAGEREF _Toc469776278 \h </w:instrText>
+              <w:instrText xml:space="preserve"> PAGEREF _Toc470860168 \h </w:instrText>
             </w:r>
             <w:r>
               <w:rPr>
@@ -2486,7 +2559,7 @@
                 <w:noProof/>
                 <w:webHidden/>
               </w:rPr>
-              <w:t>5</w:t>
+              <w:t>7</w:t>
             </w:r>
             <w:r>
               <w:rPr>
@@ -2509,7 +2582,7 @@
               <w:lang w:val="de-DE" w:eastAsia="de-DE"/>
             </w:rPr>
           </w:pPr>
-          <w:hyperlink w:anchor="_Toc469776279" w:history="1">
+          <w:hyperlink w:anchor="_Toc470860169" w:history="1">
             <w:r>
               <w:rPr>
                 <w:rStyle w:val="Hyperlink"/>
@@ -2536,7 +2609,7 @@
                 <w:noProof/>
                 <w:webHidden/>
               </w:rPr>
-              <w:instrText xml:space="preserve"> PAGEREF _Toc469776279 \h </w:instrText>
+              <w:instrText xml:space="preserve"> PAGEREF _Toc470860169 \h </w:instrText>
             </w:r>
             <w:r>
               <w:rPr>
@@ -2556,7 +2629,7 @@
                 <w:noProof/>
                 <w:webHidden/>
               </w:rPr>
-              <w:t>6</w:t>
+              <w:t>8</w:t>
             </w:r>
             <w:r>
               <w:rPr>
@@ -2579,7 +2652,7 @@
               <w:lang w:val="de-DE" w:eastAsia="de-DE"/>
             </w:rPr>
           </w:pPr>
-          <w:hyperlink w:anchor="_Toc469776280" w:history="1">
+          <w:hyperlink w:anchor="_Toc470860170" w:history="1">
             <w:r>
               <w:rPr>
                 <w:rStyle w:val="Hyperlink"/>
@@ -2606,7 +2679,7 @@
                 <w:noProof/>
                 <w:webHidden/>
               </w:rPr>
-              <w:instrText xml:space="preserve"> PAGEREF _Toc469776280 \h </w:instrText>
+              <w:instrText xml:space="preserve"> PAGEREF _Toc470860170 \h </w:instrText>
             </w:r>
             <w:r>
               <w:rPr>
@@ -2626,7 +2699,427 @@
                 <w:noProof/>
                 <w:webHidden/>
               </w:rPr>
-              <w:t>6</w:t>
+              <w:t>8</w:t>
+            </w:r>
+            <w:r>
+              <w:rPr>
+                <w:noProof/>
+                <w:webHidden/>
+              </w:rPr>
+              <w:fldChar w:fldCharType="end"/>
+            </w:r>
+          </w:hyperlink>
+        </w:p>
+        <w:p>
+          <w:pPr>
+            <w:pStyle w:val="Verzeichnis3"/>
+            <w:tabs>
+              <w:tab w:val="right" w:leader="dot" w:pos="9062"/>
+            </w:tabs>
+            <w:rPr>
+              <w:rFonts w:eastAsiaTheme="minorEastAsia"/>
+              <w:noProof/>
+              <w:lang w:val="de-DE" w:eastAsia="de-DE"/>
+            </w:rPr>
+          </w:pPr>
+          <w:hyperlink w:anchor="_Toc470860171" w:history="1">
+            <w:r>
+              <w:rPr>
+                <w:rStyle w:val="Hyperlink"/>
+                <w:noProof/>
+              </w:rPr>
+              <w:t>Servlets</w:t>
+            </w:r>
+            <w:r>
+              <w:rPr>
+                <w:noProof/>
+                <w:webHidden/>
+              </w:rPr>
+              <w:tab/>
+            </w:r>
+            <w:r>
+              <w:rPr>
+                <w:noProof/>
+                <w:webHidden/>
+              </w:rPr>
+              <w:fldChar w:fldCharType="begin"/>
+            </w:r>
+            <w:r>
+              <w:rPr>
+                <w:noProof/>
+                <w:webHidden/>
+              </w:rPr>
+              <w:instrText xml:space="preserve"> PAGEREF _Toc470860171 \h </w:instrText>
+            </w:r>
+            <w:r>
+              <w:rPr>
+                <w:noProof/>
+                <w:webHidden/>
+              </w:rPr>
+            </w:r>
+            <w:r>
+              <w:rPr>
+                <w:noProof/>
+                <w:webHidden/>
+              </w:rPr>
+              <w:fldChar w:fldCharType="separate"/>
+            </w:r>
+            <w:r>
+              <w:rPr>
+                <w:noProof/>
+                <w:webHidden/>
+              </w:rPr>
+              <w:t>8</w:t>
+            </w:r>
+            <w:r>
+              <w:rPr>
+                <w:noProof/>
+                <w:webHidden/>
+              </w:rPr>
+              <w:fldChar w:fldCharType="end"/>
+            </w:r>
+          </w:hyperlink>
+        </w:p>
+        <w:p>
+          <w:pPr>
+            <w:pStyle w:val="Verzeichnis3"/>
+            <w:tabs>
+              <w:tab w:val="right" w:leader="dot" w:pos="9062"/>
+            </w:tabs>
+            <w:rPr>
+              <w:rFonts w:eastAsiaTheme="minorEastAsia"/>
+              <w:noProof/>
+              <w:lang w:val="de-DE" w:eastAsia="de-DE"/>
+            </w:rPr>
+          </w:pPr>
+          <w:hyperlink w:anchor="_Toc470860172" w:history="1">
+            <w:r>
+              <w:rPr>
+                <w:rStyle w:val="Hyperlink"/>
+                <w:noProof/>
+              </w:rPr>
+              <w:t>Beans</w:t>
+            </w:r>
+            <w:r>
+              <w:rPr>
+                <w:noProof/>
+                <w:webHidden/>
+              </w:rPr>
+              <w:tab/>
+            </w:r>
+            <w:r>
+              <w:rPr>
+                <w:noProof/>
+                <w:webHidden/>
+              </w:rPr>
+              <w:fldChar w:fldCharType="begin"/>
+            </w:r>
+            <w:r>
+              <w:rPr>
+                <w:noProof/>
+                <w:webHidden/>
+              </w:rPr>
+              <w:instrText xml:space="preserve"> PAGEREF _Toc470860172 \h </w:instrText>
+            </w:r>
+            <w:r>
+              <w:rPr>
+                <w:noProof/>
+                <w:webHidden/>
+              </w:rPr>
+            </w:r>
+            <w:r>
+              <w:rPr>
+                <w:noProof/>
+                <w:webHidden/>
+              </w:rPr>
+              <w:fldChar w:fldCharType="separate"/>
+            </w:r>
+            <w:r>
+              <w:rPr>
+                <w:noProof/>
+                <w:webHidden/>
+              </w:rPr>
+              <w:t>8</w:t>
+            </w:r>
+            <w:r>
+              <w:rPr>
+                <w:noProof/>
+                <w:webHidden/>
+              </w:rPr>
+              <w:fldChar w:fldCharType="end"/>
+            </w:r>
+          </w:hyperlink>
+        </w:p>
+        <w:p>
+          <w:pPr>
+            <w:pStyle w:val="Verzeichnis3"/>
+            <w:tabs>
+              <w:tab w:val="right" w:leader="dot" w:pos="9062"/>
+            </w:tabs>
+            <w:rPr>
+              <w:rFonts w:eastAsiaTheme="minorEastAsia"/>
+              <w:noProof/>
+              <w:lang w:val="de-DE" w:eastAsia="de-DE"/>
+            </w:rPr>
+          </w:pPr>
+          <w:hyperlink w:anchor="_Toc470860173" w:history="1">
+            <w:r>
+              <w:rPr>
+                <w:rStyle w:val="Hyperlink"/>
+                <w:noProof/>
+              </w:rPr>
+              <w:t>HTML</w:t>
+            </w:r>
+            <w:r>
+              <w:rPr>
+                <w:noProof/>
+                <w:webHidden/>
+              </w:rPr>
+              <w:tab/>
+            </w:r>
+            <w:r>
+              <w:rPr>
+                <w:noProof/>
+                <w:webHidden/>
+              </w:rPr>
+              <w:fldChar w:fldCharType="begin"/>
+            </w:r>
+            <w:r>
+              <w:rPr>
+                <w:noProof/>
+                <w:webHidden/>
+              </w:rPr>
+              <w:instrText xml:space="preserve"> PAGEREF _Toc470860173 \h </w:instrText>
+            </w:r>
+            <w:r>
+              <w:rPr>
+                <w:noProof/>
+                <w:webHidden/>
+              </w:rPr>
+            </w:r>
+            <w:r>
+              <w:rPr>
+                <w:noProof/>
+                <w:webHidden/>
+              </w:rPr>
+              <w:fldChar w:fldCharType="separate"/>
+            </w:r>
+            <w:r>
+              <w:rPr>
+                <w:noProof/>
+                <w:webHidden/>
+              </w:rPr>
+              <w:t>9</w:t>
+            </w:r>
+            <w:r>
+              <w:rPr>
+                <w:noProof/>
+                <w:webHidden/>
+              </w:rPr>
+              <w:fldChar w:fldCharType="end"/>
+            </w:r>
+          </w:hyperlink>
+        </w:p>
+        <w:p>
+          <w:pPr>
+            <w:pStyle w:val="Verzeichnis3"/>
+            <w:tabs>
+              <w:tab w:val="right" w:leader="dot" w:pos="9062"/>
+            </w:tabs>
+            <w:rPr>
+              <w:rFonts w:eastAsiaTheme="minorEastAsia"/>
+              <w:noProof/>
+              <w:lang w:val="de-DE" w:eastAsia="de-DE"/>
+            </w:rPr>
+          </w:pPr>
+          <w:hyperlink w:anchor="_Toc470860174" w:history="1">
+            <w:r>
+              <w:rPr>
+                <w:rStyle w:val="Hyperlink"/>
+                <w:noProof/>
+              </w:rPr>
+              <w:t>CSS</w:t>
+            </w:r>
+            <w:r>
+              <w:rPr>
+                <w:noProof/>
+                <w:webHidden/>
+              </w:rPr>
+              <w:tab/>
+            </w:r>
+            <w:r>
+              <w:rPr>
+                <w:noProof/>
+                <w:webHidden/>
+              </w:rPr>
+              <w:fldChar w:fldCharType="begin"/>
+            </w:r>
+            <w:r>
+              <w:rPr>
+                <w:noProof/>
+                <w:webHidden/>
+              </w:rPr>
+              <w:instrText xml:space="preserve"> PAGEREF _Toc470860174 \h </w:instrText>
+            </w:r>
+            <w:r>
+              <w:rPr>
+                <w:noProof/>
+                <w:webHidden/>
+              </w:rPr>
+            </w:r>
+            <w:r>
+              <w:rPr>
+                <w:noProof/>
+                <w:webHidden/>
+              </w:rPr>
+              <w:fldChar w:fldCharType="separate"/>
+            </w:r>
+            <w:r>
+              <w:rPr>
+                <w:noProof/>
+                <w:webHidden/>
+              </w:rPr>
+              <w:t>9</w:t>
+            </w:r>
+            <w:r>
+              <w:rPr>
+                <w:noProof/>
+                <w:webHidden/>
+              </w:rPr>
+              <w:fldChar w:fldCharType="end"/>
+            </w:r>
+          </w:hyperlink>
+        </w:p>
+        <w:p>
+          <w:pPr>
+            <w:pStyle w:val="Verzeichnis3"/>
+            <w:tabs>
+              <w:tab w:val="right" w:leader="dot" w:pos="9062"/>
+            </w:tabs>
+            <w:rPr>
+              <w:rFonts w:eastAsiaTheme="minorEastAsia"/>
+              <w:noProof/>
+              <w:lang w:val="de-DE" w:eastAsia="de-DE"/>
+            </w:rPr>
+          </w:pPr>
+          <w:hyperlink w:anchor="_Toc470860175" w:history="1">
+            <w:r>
+              <w:rPr>
+                <w:rStyle w:val="Hyperlink"/>
+                <w:noProof/>
+              </w:rPr>
+              <w:t>Java</w:t>
+            </w:r>
+            <w:r>
+              <w:rPr>
+                <w:noProof/>
+                <w:webHidden/>
+              </w:rPr>
+              <w:tab/>
+            </w:r>
+            <w:r>
+              <w:rPr>
+                <w:noProof/>
+                <w:webHidden/>
+              </w:rPr>
+              <w:fldChar w:fldCharType="begin"/>
+            </w:r>
+            <w:r>
+              <w:rPr>
+                <w:noProof/>
+                <w:webHidden/>
+              </w:rPr>
+              <w:instrText xml:space="preserve"> PAGEREF _Toc470860175 \h </w:instrText>
+            </w:r>
+            <w:r>
+              <w:rPr>
+                <w:noProof/>
+                <w:webHidden/>
+              </w:rPr>
+            </w:r>
+            <w:r>
+              <w:rPr>
+                <w:noProof/>
+                <w:webHidden/>
+              </w:rPr>
+              <w:fldChar w:fldCharType="separate"/>
+            </w:r>
+            <w:r>
+              <w:rPr>
+                <w:noProof/>
+                <w:webHidden/>
+              </w:rPr>
+              <w:t>9</w:t>
+            </w:r>
+            <w:r>
+              <w:rPr>
+                <w:noProof/>
+                <w:webHidden/>
+              </w:rPr>
+              <w:fldChar w:fldCharType="end"/>
+            </w:r>
+          </w:hyperlink>
+        </w:p>
+        <w:p>
+          <w:pPr>
+            <w:pStyle w:val="Verzeichnis3"/>
+            <w:tabs>
+              <w:tab w:val="right" w:leader="dot" w:pos="9062"/>
+            </w:tabs>
+            <w:rPr>
+              <w:rFonts w:eastAsiaTheme="minorEastAsia"/>
+              <w:noProof/>
+              <w:lang w:val="de-DE" w:eastAsia="de-DE"/>
+            </w:rPr>
+          </w:pPr>
+          <w:hyperlink w:anchor="_Toc470860176" w:history="1">
+            <w:r>
+              <w:rPr>
+                <w:rStyle w:val="Hyperlink"/>
+                <w:noProof/>
+              </w:rPr>
+              <w:t>JavaScript</w:t>
+            </w:r>
+            <w:r>
+              <w:rPr>
+                <w:noProof/>
+                <w:webHidden/>
+              </w:rPr>
+              <w:tab/>
+            </w:r>
+            <w:r>
+              <w:rPr>
+                <w:noProof/>
+                <w:webHidden/>
+              </w:rPr>
+              <w:fldChar w:fldCharType="begin"/>
+            </w:r>
+            <w:r>
+              <w:rPr>
+                <w:noProof/>
+                <w:webHidden/>
+              </w:rPr>
+              <w:instrText xml:space="preserve"> PAGEREF _Toc470860176 \h </w:instrText>
+            </w:r>
+            <w:r>
+              <w:rPr>
+                <w:noProof/>
+                <w:webHidden/>
+              </w:rPr>
+            </w:r>
+            <w:r>
+              <w:rPr>
+                <w:noProof/>
+                <w:webHidden/>
+              </w:rPr>
+              <w:fldChar w:fldCharType="separate"/>
+            </w:r>
+            <w:r>
+              <w:rPr>
+                <w:noProof/>
+                <w:webHidden/>
+              </w:rPr>
+              <w:t>9</w:t>
             </w:r>
             <w:r>
               <w:rPr>
@@ -2649,7 +3142,7 @@
               <w:lang w:val="de-DE" w:eastAsia="de-DE"/>
             </w:rPr>
           </w:pPr>
-          <w:hyperlink w:anchor="_Toc469776281" w:history="1">
+          <w:hyperlink w:anchor="_Toc470860177" w:history="1">
             <w:r>
               <w:rPr>
                 <w:rStyle w:val="Hyperlink"/>
@@ -2676,7 +3169,7 @@
                 <w:noProof/>
                 <w:webHidden/>
               </w:rPr>
-              <w:instrText xml:space="preserve"> PAGEREF _Toc469776281 \h </w:instrText>
+              <w:instrText xml:space="preserve"> PAGEREF _Toc470860177 \h </w:instrText>
             </w:r>
             <w:r>
               <w:rPr>
@@ -2696,7 +3189,7 @@
                 <w:noProof/>
                 <w:webHidden/>
               </w:rPr>
-              <w:t>7</w:t>
+              <w:t>9</w:t>
             </w:r>
             <w:r>
               <w:rPr>
@@ -2719,7 +3212,7 @@
               <w:lang w:val="de-DE" w:eastAsia="de-DE"/>
             </w:rPr>
           </w:pPr>
-          <w:hyperlink w:anchor="_Toc469776282" w:history="1">
+          <w:hyperlink w:anchor="_Toc470860178" w:history="1">
             <w:r>
               <w:rPr>
                 <w:rStyle w:val="Hyperlink"/>
@@ -2746,7 +3239,7 @@
                 <w:noProof/>
                 <w:webHidden/>
               </w:rPr>
-              <w:instrText xml:space="preserve"> PAGEREF _Toc469776282 \h </w:instrText>
+              <w:instrText xml:space="preserve"> PAGEREF _Toc470860178 \h </w:instrText>
             </w:r>
             <w:r>
               <w:rPr>
@@ -2766,7 +3259,7 @@
                 <w:noProof/>
                 <w:webHidden/>
               </w:rPr>
-              <w:t>8</w:t>
+              <w:t>10</w:t>
             </w:r>
             <w:r>
               <w:rPr>
@@ -2819,8 +3312,8 @@
       <w:pPr>
         <w:pStyle w:val="berschrift1"/>
       </w:pPr>
-      <w:bookmarkStart w:id="5" w:name="_Toc469776271"/>
-      <w:bookmarkEnd w:id="4"/>
+      <w:bookmarkStart w:id="6" w:name="_Toc470860160"/>
+      <w:bookmarkEnd w:id="5"/>
       <w:r>
         <w:lastRenderedPageBreak/>
         <w:t>Entwicklungs</w:t>
@@ -2831,7 +3324,7 @@
       <w:r>
         <w:t>umgebung</w:t>
       </w:r>
-      <w:bookmarkEnd w:id="5"/>
+      <w:bookmarkEnd w:id="6"/>
     </w:p>
     <w:p/>
     <w:p>
@@ -3510,14 +4003,14 @@
           <w:lang w:val="de-DE"/>
         </w:rPr>
       </w:pPr>
-      <w:bookmarkStart w:id="6" w:name="_Toc469776272"/>
+      <w:bookmarkStart w:id="7" w:name="_Toc470860161"/>
       <w:r>
         <w:rPr>
           <w:lang w:val="de-DE"/>
         </w:rPr>
         <w:t>Webserver Apache Tomcat Setup</w:t>
       </w:r>
-      <w:bookmarkEnd w:id="6"/>
+      <w:bookmarkEnd w:id="7"/>
     </w:p>
     <w:p>
       <w:pPr>
@@ -3696,14 +4189,14 @@
           <w:lang w:val="en-US"/>
         </w:rPr>
       </w:pPr>
-      <w:bookmarkStart w:id="7" w:name="_Toc469776273"/>
+      <w:bookmarkStart w:id="8" w:name="_Toc470860162"/>
       <w:r>
         <w:rPr>
           <w:lang w:val="en-US"/>
         </w:rPr>
-        <w:t>Server in NetBeans hinzufügen:</w:t>
-      </w:r>
-      <w:bookmarkEnd w:id="7"/>
+        <w:t>Server in NetBeans hinzufügen</w:t>
+      </w:r>
+      <w:bookmarkEnd w:id="8"/>
     </w:p>
     <w:p>
       <w:pPr>
@@ -3915,7 +4408,7 @@
           <w:lang w:val="de-DE"/>
         </w:rPr>
       </w:pPr>
-      <w:bookmarkStart w:id="8" w:name="_Toc469776274"/>
+      <w:bookmarkStart w:id="9" w:name="_Toc470860163"/>
       <w:r>
         <w:rPr>
           <w:lang w:val="de-DE"/>
@@ -3928,7 +4421,7 @@
         </w:rPr>
         <w:t>uweisung des Servers</w:t>
       </w:r>
-      <w:bookmarkEnd w:id="8"/>
+      <w:bookmarkEnd w:id="9"/>
     </w:p>
     <w:p>
       <w:pPr>
@@ -4003,6 +4496,7 @@
           <w:lang w:val="de-DE"/>
         </w:rPr>
       </w:pPr>
+      <w:bookmarkStart w:id="10" w:name="_Toc470860164"/>
       <w:r>
         <w:rPr>
           <w:lang w:val="de-DE"/>
@@ -4010,6 +4504,7 @@
         <w:lastRenderedPageBreak/>
         <w:t>Start des Projektes</w:t>
       </w:r>
+      <w:bookmarkEnd w:id="10"/>
     </w:p>
     <w:p>
       <w:pPr>
@@ -4403,6 +4898,94 @@
           <w:ilvl w:val="0"/>
           <w:numId w:val="2"/>
         </w:numPr>
+        <w:spacing w:after="0" w:line="240" w:lineRule="auto"/>
+        <w:rPr>
+          <w:lang w:val="de-DE"/>
+        </w:rPr>
+      </w:pPr>
+      <w:r>
+        <w:rPr>
+          <w:lang w:val="de-DE"/>
+        </w:rPr>
+        <w:t>In der Datei: index.jsp die folgende Zeile auskommentieren</w:t>
+      </w:r>
+    </w:p>
+    <w:p>
+      <w:pPr>
+        <w:pStyle w:val="Listenabsatz"/>
+        <w:spacing w:after="0" w:line="240" w:lineRule="auto"/>
+        <w:rPr>
+          <w:lang w:val="de-DE"/>
+        </w:rPr>
+      </w:pPr>
+      <w:r>
+        <w:rPr>
+          <w:noProof/>
+          <w:lang w:val="de-DE" w:eastAsia="de-DE"/>
+        </w:rPr>
+        <w:pict>
+          <v:shape id="_x0000_s1030" type="#_x0000_t32" style="position:absolute;left:0;text-align:left;margin-left:218.55pt;margin-top:3.05pt;width:2.1pt;height:30.75pt;flip:x;z-index:251663360" o:connectortype="straight">
+            <v:stroke endarrow="block"/>
+          </v:shape>
+        </w:pict>
+      </w:r>
+      <w:r>
+        <w:rPr>
+          <w:noProof/>
+          <w:lang w:val="de-DE" w:eastAsia="de-DE"/>
+        </w:rPr>
+        <w:drawing>
+          <wp:inline distT="0" distB="0" distL="0" distR="0" wp14:anchorId="3BD32A36" wp14:editId="3F8AC0FE">
+            <wp:extent cx="4724400" cy="609600"/>
+            <wp:effectExtent l="0" t="0" r="0" b="0"/>
+            <wp:docPr id="3" name="Grafik 3"/>
+            <wp:cNvGraphicFramePr>
+              <a:graphicFrameLocks xmlns:a="http://schemas.openxmlformats.org/drawingml/2006/main" noChangeAspect="1"/>
+            </wp:cNvGraphicFramePr>
+            <a:graphic xmlns:a="http://schemas.openxmlformats.org/drawingml/2006/main">
+              <a:graphicData uri="http://schemas.openxmlformats.org/drawingml/2006/picture">
+                <pic:pic xmlns:pic="http://schemas.openxmlformats.org/drawingml/2006/picture">
+                  <pic:nvPicPr>
+                    <pic:cNvPr id="1" name=""/>
+                    <pic:cNvPicPr/>
+                  </pic:nvPicPr>
+                  <pic:blipFill>
+                    <a:blip r:embed="rId21"/>
+                    <a:stretch>
+                      <a:fillRect/>
+                    </a:stretch>
+                  </pic:blipFill>
+                  <pic:spPr>
+                    <a:xfrm>
+                      <a:off x="0" y="0"/>
+                      <a:ext cx="4724400" cy="609600"/>
+                    </a:xfrm>
+                    <a:prstGeom prst="rect">
+                      <a:avLst/>
+                    </a:prstGeom>
+                  </pic:spPr>
+                </pic:pic>
+              </a:graphicData>
+            </a:graphic>
+          </wp:inline>
+        </w:drawing>
+      </w:r>
+    </w:p>
+    <w:p>
+      <w:pPr>
+        <w:spacing w:after="0" w:line="240" w:lineRule="auto"/>
+        <w:rPr>
+          <w:lang w:val="de-DE"/>
+        </w:rPr>
+      </w:pPr>
+    </w:p>
+    <w:p>
+      <w:pPr>
+        <w:pStyle w:val="Listenabsatz"/>
+        <w:numPr>
+          <w:ilvl w:val="0"/>
+          <w:numId w:val="2"/>
+        </w:numPr>
         <w:rPr>
           <w:lang w:val="de-DE"/>
         </w:rPr>
@@ -4452,7 +5035,7 @@
                     <pic:cNvPicPr/>
                   </pic:nvPicPr>
                   <pic:blipFill rotWithShape="1">
-                    <a:blip r:embed="rId21"/>
+                    <a:blip r:embed="rId22"/>
                     <a:srcRect l="15270" r="45138" b="82733"/>
                     <a:stretch/>
                   </pic:blipFill>
@@ -4482,6 +5065,311 @@
     </w:p>
     <w:p>
       <w:pPr>
+        <w:pStyle w:val="Listenabsatz"/>
+        <w:numPr>
+          <w:ilvl w:val="0"/>
+          <w:numId w:val="2"/>
+        </w:numPr>
+        <w:rPr>
+          <w:lang w:val="de-DE"/>
+        </w:rPr>
+      </w:pPr>
+      <w:r>
+        <w:rPr>
+          <w:lang w:val="de-DE"/>
+        </w:rPr>
+        <w:t>Beim ersten Start ist der Benutzername und das Passwort für den Apache Server einzugeben:</w:t>
+      </w:r>
+    </w:p>
+    <w:p>
+      <w:pPr>
+        <w:pStyle w:val="Listenabsatz"/>
+        <w:numPr>
+          <w:ilvl w:val="1"/>
+          <w:numId w:val="2"/>
+        </w:numPr>
+        <w:rPr>
+          <w:lang w:val="de-DE"/>
+        </w:rPr>
+      </w:pPr>
+      <w:r>
+        <w:rPr>
+          <w:lang w:val="de-DE"/>
+        </w:rPr>
+        <w:t>Benutzername: admin</w:t>
+      </w:r>
+    </w:p>
+    <w:p>
+      <w:pPr>
+        <w:pStyle w:val="Listenabsatz"/>
+        <w:numPr>
+          <w:ilvl w:val="1"/>
+          <w:numId w:val="2"/>
+        </w:numPr>
+        <w:rPr>
+          <w:lang w:val="de-DE"/>
+        </w:rPr>
+      </w:pPr>
+      <w:r>
+        <w:rPr>
+          <w:lang w:val="de-DE"/>
+        </w:rPr>
+        <w:t>Passwort: admin</w:t>
+      </w:r>
+    </w:p>
+    <w:p>
+      <w:pPr>
+        <w:pStyle w:val="Listenabsatz"/>
+        <w:numPr>
+          <w:ilvl w:val="0"/>
+          <w:numId w:val="2"/>
+        </w:numPr>
+        <w:rPr>
+          <w:lang w:val="de-DE"/>
+        </w:rPr>
+      </w:pPr>
+      <w:r>
+        <w:rPr>
+          <w:lang w:val="de-DE"/>
+        </w:rPr>
+        <w:t>Webseite schließen und Schritt 5 und 4 wieder rückgängig machen</w:t>
+      </w:r>
+    </w:p>
+    <w:p>
+      <w:pPr>
+        <w:rPr>
+          <w:lang w:val="de-DE"/>
+        </w:rPr>
+      </w:pPr>
+      <w:r>
+        <w:rPr>
+          <w:lang w:val="de-DE"/>
+        </w:rPr>
+        <w:t>Nun sind die Testdaten vorhanden und das Projekt kann getestet werden.</w:t>
+      </w:r>
+    </w:p>
+    <w:p>
+      <w:pPr>
+        <w:spacing w:after="120" w:line="240" w:lineRule="auto"/>
+        <w:rPr>
+          <w:b/>
+          <w:lang w:val="de-DE"/>
+        </w:rPr>
+      </w:pPr>
+      <w:r>
+        <w:rPr>
+          <w:b/>
+          <w:lang w:val="de-DE"/>
+        </w:rPr>
+        <w:t>Beispiel für Student-Login:</w:t>
+      </w:r>
+    </w:p>
+    <w:p>
+      <w:pPr>
+        <w:tabs>
+          <w:tab w:val="left" w:leader="dot" w:pos="2410"/>
+        </w:tabs>
+        <w:spacing w:after="120" w:line="240" w:lineRule="auto"/>
+        <w:rPr>
+          <w:lang w:val="de-DE"/>
+        </w:rPr>
+      </w:pPr>
+      <w:r>
+        <w:rPr>
+          <w:lang w:val="de-DE"/>
+        </w:rPr>
+        <w:t xml:space="preserve">Benutzername: </w:t>
+      </w:r>
+      <w:r>
+        <w:rPr>
+          <w:lang w:val="de-DE"/>
+        </w:rPr>
+        <w:tab/>
+        <w:t>mossiera16</w:t>
+      </w:r>
+    </w:p>
+    <w:p>
+      <w:pPr>
+        <w:tabs>
+          <w:tab w:val="left" w:leader="dot" w:pos="2410"/>
+        </w:tabs>
+        <w:spacing w:after="120" w:line="240" w:lineRule="auto"/>
+        <w:rPr>
+          <w:lang w:val="de-DE"/>
+        </w:rPr>
+      </w:pPr>
+      <w:r>
+        <w:rPr>
+          <w:lang w:val="de-DE"/>
+        </w:rPr>
+        <w:t>Passwort:</w:t>
+      </w:r>
+      <w:r>
+        <w:rPr>
+          <w:lang w:val="de-DE"/>
+        </w:rPr>
+        <w:tab/>
+        <w:t>test</w:t>
+      </w:r>
+    </w:p>
+    <w:p>
+      <w:pPr>
+        <w:tabs>
+          <w:tab w:val="left" w:leader="dot" w:pos="2410"/>
+        </w:tabs>
+        <w:spacing w:after="120" w:line="240" w:lineRule="auto"/>
+        <w:rPr>
+          <w:lang w:val="de-DE"/>
+        </w:rPr>
+      </w:pPr>
+    </w:p>
+    <w:p>
+      <w:pPr>
+        <w:tabs>
+          <w:tab w:val="left" w:leader="dot" w:pos="2410"/>
+        </w:tabs>
+        <w:spacing w:after="120" w:line="240" w:lineRule="auto"/>
+        <w:rPr>
+          <w:b/>
+          <w:lang w:val="de-DE"/>
+        </w:rPr>
+      </w:pPr>
+      <w:r>
+        <w:rPr>
+          <w:b/>
+          <w:lang w:val="de-DE"/>
+        </w:rPr>
+        <w:t>Beispiel für Vortragender-Login:</w:t>
+      </w:r>
+    </w:p>
+    <w:p>
+      <w:pPr>
+        <w:tabs>
+          <w:tab w:val="left" w:leader="dot" w:pos="2410"/>
+        </w:tabs>
+        <w:spacing w:after="120" w:line="240" w:lineRule="auto"/>
+        <w:rPr>
+          <w:lang w:val="de-DE"/>
+        </w:rPr>
+      </w:pPr>
+      <w:r>
+        <w:rPr>
+          <w:lang w:val="de-DE"/>
+        </w:rPr>
+        <w:t>Benutzername:</w:t>
+      </w:r>
+      <w:r>
+        <w:rPr>
+          <w:lang w:val="de-DE"/>
+        </w:rPr>
+        <w:tab/>
+        <w:t>seifterpeter</w:t>
+      </w:r>
+    </w:p>
+    <w:p>
+      <w:pPr>
+        <w:tabs>
+          <w:tab w:val="left" w:leader="dot" w:pos="2410"/>
+        </w:tabs>
+        <w:spacing w:after="120" w:line="240" w:lineRule="auto"/>
+        <w:rPr>
+          <w:lang w:val="de-DE"/>
+        </w:rPr>
+      </w:pPr>
+      <w:r>
+        <w:rPr>
+          <w:lang w:val="de-DE"/>
+        </w:rPr>
+        <w:t>Passwort:</w:t>
+      </w:r>
+      <w:r>
+        <w:rPr>
+          <w:lang w:val="de-DE"/>
+        </w:rPr>
+        <w:tab/>
+        <w:t>test</w:t>
+      </w:r>
+    </w:p>
+    <w:p>
+      <w:pPr>
+        <w:tabs>
+          <w:tab w:val="left" w:leader="dot" w:pos="2410"/>
+        </w:tabs>
+        <w:spacing w:after="120" w:line="240" w:lineRule="auto"/>
+        <w:rPr>
+          <w:lang w:val="de-DE"/>
+        </w:rPr>
+      </w:pPr>
+    </w:p>
+    <w:p>
+      <w:pPr>
+        <w:tabs>
+          <w:tab w:val="left" w:leader="dot" w:pos="2410"/>
+        </w:tabs>
+        <w:spacing w:after="120" w:line="240" w:lineRule="auto"/>
+        <w:rPr>
+          <w:b/>
+          <w:lang w:val="de-DE"/>
+        </w:rPr>
+      </w:pPr>
+      <w:r>
+        <w:rPr>
+          <w:b/>
+          <w:lang w:val="de-DE"/>
+        </w:rPr>
+        <w:t>Beispiel für Administrator-Login:</w:t>
+      </w:r>
+    </w:p>
+    <w:p>
+      <w:pPr>
+        <w:tabs>
+          <w:tab w:val="left" w:leader="dot" w:pos="2410"/>
+        </w:tabs>
+        <w:spacing w:after="120" w:line="240" w:lineRule="auto"/>
+        <w:rPr>
+          <w:lang w:val="de-DE"/>
+        </w:rPr>
+      </w:pPr>
+      <w:r>
+        <w:rPr>
+          <w:lang w:val="de-DE"/>
+        </w:rPr>
+        <w:t>Benutzername:</w:t>
+      </w:r>
+      <w:r>
+        <w:rPr>
+          <w:lang w:val="de-DE"/>
+        </w:rPr>
+        <w:tab/>
+        <w:t>mossieraadmin</w:t>
+      </w:r>
+    </w:p>
+    <w:p>
+      <w:pPr>
+        <w:tabs>
+          <w:tab w:val="left" w:leader="dot" w:pos="2410"/>
+        </w:tabs>
+        <w:spacing w:after="120" w:line="240" w:lineRule="auto"/>
+        <w:rPr>
+          <w:lang w:val="de-DE"/>
+        </w:rPr>
+      </w:pPr>
+      <w:r>
+        <w:rPr>
+          <w:lang w:val="de-DE"/>
+        </w:rPr>
+        <w:t>Passwort:</w:t>
+      </w:r>
+      <w:r>
+        <w:rPr>
+          <w:lang w:val="de-DE"/>
+        </w:rPr>
+        <w:tab/>
+        <w:t>test</w:t>
+      </w:r>
+    </w:p>
+    <w:p>
+      <w:pPr>
         <w:rPr>
           <w:lang w:val="de-DE"/>
         </w:rPr>
@@ -4497,7 +5385,6 @@
           <w:szCs w:val="32"/>
         </w:rPr>
       </w:pPr>
-      <w:bookmarkStart w:id="9" w:name="_Toc469776275"/>
       <w:r>
         <w:br w:type="page"/>
       </w:r>
@@ -4506,11 +5393,12 @@
       <w:pPr>
         <w:pStyle w:val="berschrift1"/>
       </w:pPr>
+      <w:bookmarkStart w:id="11" w:name="_Toc470860165"/>
       <w:r>
         <w:lastRenderedPageBreak/>
         <w:t>Projekt</w:t>
       </w:r>
-      <w:bookmarkEnd w:id="9"/>
+      <w:bookmarkEnd w:id="11"/>
     </w:p>
     <w:p>
       <w:r>
@@ -4524,6 +5412,21 @@
       </w:r>
       <w:r>
         <w:t>verwalten können und Studenten ihre Noten einsehen und sich für Kurse eintragen lassen können.</w:t>
+      </w:r>
+      <w:r>
+        <w:t xml:space="preserve"> Zudem sollen Administratoren Studenten, Vortragende und Kurse editieren</w:t>
+      </w:r>
+      <w:r>
+        <w:t>,</w:t>
+      </w:r>
+      <w:r>
+        <w:t xml:space="preserve"> </w:t>
+      </w:r>
+      <w:r>
+        <w:t xml:space="preserve">hinzufügen und entfernen </w:t>
+      </w:r>
+      <w:r>
+        <w:t>können.</w:t>
       </w:r>
     </w:p>
     <w:p>
@@ -4617,15 +5520,6 @@
         </w:rPr>
         <w:t>Frontend:</w:t>
       </w:r>
-      <w:r>
-        <w:t xml:space="preserve"> JSP (Java Server Pages) </w:t>
-      </w:r>
-      <w:r>
-        <w:sym w:font="Wingdings" w:char="F0E0"/>
-      </w:r>
-      <w:r>
-        <w:t xml:space="preserve"> Verbindung von HTML, CSS und Java </w:t>
-      </w:r>
     </w:p>
     <w:p>
       <w:pPr>
@@ -4636,13 +5530,16 @@
         </w:numPr>
       </w:pPr>
       <w:r>
-        <w:t xml:space="preserve">HTML </w:t>
+        <w:t xml:space="preserve">JSP (Java Server Pages) </w:t>
       </w:r>
       <w:r>
         <w:sym w:font="Wingdings" w:char="F0E0"/>
       </w:r>
       <w:r>
-        <w:t xml:space="preserve"> Layout</w:t>
+        <w:t xml:space="preserve"> Ve</w:t>
+      </w:r>
+      <w:r>
+        <w:t>rbindung von HTML, CSS, Java und JavaScript</w:t>
       </w:r>
     </w:p>
     <w:p>
@@ -4654,13 +5551,7 @@
         </w:numPr>
       </w:pPr>
       <w:r>
-        <w:t xml:space="preserve">CSS </w:t>
-      </w:r>
-      <w:r>
-        <w:sym w:font="Wingdings" w:char="F0E0"/>
-      </w:r>
-      <w:r>
-        <w:t xml:space="preserve"> Design</w:t>
+        <w:t>Servlets</w:t>
       </w:r>
     </w:p>
     <w:p>
@@ -4672,128 +5563,203 @@
         </w:numPr>
       </w:pPr>
       <w:r>
+        <w:t>Beans</w:t>
+      </w:r>
+    </w:p>
+    <w:p>
+      <w:pPr>
+        <w:pStyle w:val="Listenabsatz"/>
+        <w:numPr>
+          <w:ilvl w:val="1"/>
+          <w:numId w:val="1"/>
+        </w:numPr>
+      </w:pPr>
+      <w:r>
+        <w:t xml:space="preserve">HTML </w:t>
+      </w:r>
+      <w:r>
+        <w:sym w:font="Wingdings" w:char="F0E0"/>
+      </w:r>
+      <w:r>
+        <w:t xml:space="preserve"> Layout</w:t>
+      </w:r>
+    </w:p>
+    <w:p>
+      <w:pPr>
+        <w:pStyle w:val="Listenabsatz"/>
+        <w:numPr>
+          <w:ilvl w:val="1"/>
+          <w:numId w:val="1"/>
+        </w:numPr>
+      </w:pPr>
+      <w:r>
+        <w:t xml:space="preserve">CSS </w:t>
+      </w:r>
+      <w:r>
+        <w:sym w:font="Wingdings" w:char="F0E0"/>
+      </w:r>
+      <w:r>
+        <w:t xml:space="preserve"> Design</w:t>
+      </w:r>
+    </w:p>
+    <w:p>
+      <w:pPr>
+        <w:pStyle w:val="Listenabsatz"/>
+        <w:numPr>
+          <w:ilvl w:val="1"/>
+          <w:numId w:val="1"/>
+        </w:numPr>
+      </w:pPr>
+      <w:r>
         <w:t xml:space="preserve">Java </w:t>
       </w:r>
       <w:r>
         <w:sym w:font="Wingdings" w:char="F0E0"/>
       </w:r>
       <w:r>
+        <w:t xml:space="preserve"> serverseitige</w:t>
+      </w:r>
+      <w:r>
         <w:t xml:space="preserve"> Logik</w:t>
       </w:r>
       <w:r>
-        <w:t>s</w:t>
+        <w:t xml:space="preserve"> und Formularüberprüfungen auf Server-Ebene</w:t>
+      </w:r>
+    </w:p>
+    <w:p>
+      <w:pPr>
+        <w:pStyle w:val="Listenabsatz"/>
+        <w:numPr>
+          <w:ilvl w:val="1"/>
+          <w:numId w:val="1"/>
+        </w:numPr>
+      </w:pPr>
+      <w:r>
+        <w:t xml:space="preserve">JavaScript </w:t>
+      </w:r>
+      <w:r>
+        <w:sym w:font="Wingdings" w:char="F0E0"/>
+      </w:r>
+      <w:r>
+        <w:t xml:space="preserve"> clientseitige Logik und Formularüberprüfungen auf Client-Ebene</w:t>
+      </w:r>
+    </w:p>
+    <w:p>
+      <w:pPr>
+        <w:pStyle w:val="berschrift2"/>
+      </w:pPr>
+      <w:bookmarkStart w:id="12" w:name="_Toc470860166"/>
+      <w:r>
+        <w:t>Backend</w:t>
+      </w:r>
+      <w:bookmarkEnd w:id="12"/>
+    </w:p>
+    <w:p>
+      <w:r>
+        <w:t xml:space="preserve">Für den Endbenutzer nicht sichtbar sind </w:t>
+      </w:r>
+      <w:r>
+        <w:t>der Webserver und die Datenbank.</w:t>
+      </w:r>
+    </w:p>
+    <w:p>
+      <w:pPr>
+        <w:pStyle w:val="berschrift3"/>
+      </w:pPr>
+      <w:bookmarkStart w:id="13" w:name="_Toc470860167"/>
+      <w:r>
+        <w:t>Webserver</w:t>
+      </w:r>
+      <w:r>
+        <w:t>:</w:t>
+      </w:r>
+      <w:r>
+        <w:t xml:space="preserve"> Apache Tomcat</w:t>
+      </w:r>
+      <w:bookmarkEnd w:id="13"/>
+    </w:p>
+    <w:p>
+      <w:r>
+        <w:t>Stellt eine Umgebung zur Ausführung von Java-Code auf Webservern bereit, die im Rahmen des Jakarta-Projekts der Apache Software Foundation entwickelt wird. Es handelt sich um einen in Java geschriebenen Servlet-Container, der mit Hilfe des JSP-Compilers Jasper auch JavaServer Pages in Servlets übersetzen und ausführen kann. Dazu kommt ein kompletter HTTP-Server. Der HTTP-Server von Tomcat wird vor allem zur Entwicklung eingesetzt, während in Produktion zumeist ein Apache Web-Server vor Tomcat geschaltet wird. Dazu wird in Apache ein Plugin eingebunden, das Requests für dynamische Inhalte an Tomcat weiterleitet. Das Plugin spricht Tomcat dann normalerweise über das Apache JServ Protocol an.</w:t>
       </w:r>
     </w:p>
     <w:p/>
     <w:p>
       <w:pPr>
+        <w:pStyle w:val="berschrift3"/>
+      </w:pPr>
+      <w:bookmarkStart w:id="14" w:name="_Toc470860168"/>
+      <w:r>
+        <w:t>Daten</w:t>
+      </w:r>
+      <w:r>
+        <w:t>bank: JDBC + JPA</w:t>
+      </w:r>
+      <w:bookmarkEnd w:id="14"/>
+    </w:p>
+    <w:p>
+      <w:r>
+        <w:rPr>
+          <w:b/>
+        </w:rPr>
+        <w:t>Java Persistence API</w:t>
+      </w:r>
+      <w:r>
+        <w:t xml:space="preserve"> ist eine Sammlung von Klassen und Methoden zu beharrlich speichern die riesigen Datenmengen in eine Datenbank, die von der Oracle Corporation bereitgestellt wird.</w:t>
+      </w:r>
+    </w:p>
+    <w:p>
+      <w:r>
+        <w:rPr>
+          <w:b/>
+        </w:rPr>
+        <w:t>JDBC</w:t>
+      </w:r>
+      <w:r>
+        <w:t xml:space="preserve"> ist die Implementierung des SQL/CLI (SQL Call-Level Interface) fürdie Programmiersprache Java. JDBC ist also eine Klassenbibliothek für den Zugriff auf SQL-Datenbanken in Java-Programmen</w:t>
+      </w:r>
+    </w:p>
+    <w:p>
+      <w:r>
+        <w:br w:type="page"/>
+      </w:r>
+    </w:p>
+    <w:p>
+      <w:pPr>
         <w:pStyle w:val="berschrift2"/>
       </w:pPr>
-      <w:bookmarkStart w:id="10" w:name="_Toc469776276"/>
-      <w:r>
-        <w:t>Backend</w:t>
-      </w:r>
-      <w:bookmarkEnd w:id="10"/>
-    </w:p>
-    <w:p>
-      <w:r>
-        <w:t xml:space="preserve">Für den Endbenutzer nicht sichtbar sind </w:t>
-      </w:r>
-      <w:r>
-        <w:t>der Webserver und die Datenbank.</w:t>
+      <w:bookmarkStart w:id="15" w:name="_Toc470860169"/>
+      <w:r>
+        <w:lastRenderedPageBreak/>
+        <w:t>Frontend</w:t>
+      </w:r>
+      <w:bookmarkEnd w:id="15"/>
+    </w:p>
+    <w:p>
+      <w:r>
+        <w:t>Das Frontend wurde hauptsächlich mithilfe von JSP in Verbindung mit HTML, Java, CSS und JavaScript realisiert.</w:t>
       </w:r>
     </w:p>
     <w:p>
       <w:pPr>
         <w:pStyle w:val="berschrift3"/>
       </w:pPr>
-      <w:bookmarkStart w:id="11" w:name="_Toc469776277"/>
-      <w:r>
-        <w:t>Webserver</w:t>
-      </w:r>
-      <w:r>
-        <w:t>:</w:t>
-      </w:r>
-      <w:r>
-        <w:t xml:space="preserve"> Apache Tomcat</w:t>
-      </w:r>
-      <w:bookmarkEnd w:id="11"/>
-    </w:p>
-    <w:p>
-      <w:r>
-        <w:t>Stellt eine Umgebung zur Ausführung von Java-Code auf Webservern bereit, die im Rahmen des Jakarta-Projekts der Apache Software Foundation entwickelt wird. Es handelt sich um einen in Java geschriebenen Servlet-Container, der mit Hilfe des JSP-Compilers Jasper auch JavaServer Pages in Servlets übersetzen und ausführen kann. Dazu kommt ein kompletter HTTP-Server. Der HTTP-Server von Tomcat wird vor allem zur Entwicklung eingesetzt, während in Produktion zumeist ein Apache Web-Server vor Tomcat geschaltet wird. Dazu wird in Apache ein Plugin eingebunden, das Requests für dynamische Inhalte an Tomcat weiterleitet. Das Plugin spricht Tomcat dann normalerweise über das Apache JServ Protocol an.</w:t>
-      </w:r>
-    </w:p>
-    <w:p/>
-    <w:p>
-      <w:pPr>
-        <w:pStyle w:val="berschrift3"/>
-      </w:pPr>
-      <w:bookmarkStart w:id="12" w:name="_Toc469776278"/>
-      <w:r>
-        <w:t>Daten</w:t>
-      </w:r>
-      <w:r>
-        <w:t>bank: JDBC + JPA</w:t>
-      </w:r>
-      <w:bookmarkEnd w:id="12"/>
-    </w:p>
-    <w:p>
-      <w:r>
-        <w:rPr>
-          <w:b/>
-        </w:rPr>
-        <w:t>Java Persistence API</w:t>
-      </w:r>
-      <w:r>
-        <w:t xml:space="preserve"> ist eine Sammlung von Klassen und Methoden zu beharrlich speichern die riesigen Datenmengen in eine Datenbank, die von der Oracle Corporation bereitgestellt wird.</w:t>
-      </w:r>
-    </w:p>
-    <w:p>
-      <w:r>
-        <w:rPr>
-          <w:b/>
-        </w:rPr>
-        <w:t>JDBC</w:t>
-      </w:r>
-      <w:r>
-        <w:t xml:space="preserve"> ist die Implementierung des SQL/CLI (SQL Call-Level Interface) fürdie Programmiersprache Java. JDBC ist also eine Klassenbibliothek für den Zugriff auf SQL-Datenbanken in Java-Programmen</w:t>
-      </w:r>
-    </w:p>
-    <w:p/>
-    <w:p/>
-    <w:p/>
-    <w:p/>
-    <w:p/>
-    <w:p/>
-    <w:p/>
-    <w:p/>
-    <w:p/>
-    <w:p/>
-    <w:p/>
-    <w:p/>
-    <w:p>
-      <w:pPr>
-        <w:pStyle w:val="berschrift2"/>
-      </w:pPr>
-      <w:bookmarkStart w:id="13" w:name="_Toc469776279"/>
-      <w:r>
-        <w:t>Frontend</w:t>
-      </w:r>
-      <w:bookmarkEnd w:id="13"/>
-    </w:p>
-    <w:p/>
-    <w:p>
-      <w:pPr>
-        <w:pStyle w:val="berschrift3"/>
-      </w:pPr>
-      <w:bookmarkStart w:id="14" w:name="_Toc469776280"/>
+      <w:bookmarkStart w:id="16" w:name="_Toc470860170"/>
       <w:r>
         <w:t>Java Server Pages (JSP)</w:t>
       </w:r>
-      <w:bookmarkEnd w:id="14"/>
-    </w:p>
-    <w:p/>
+      <w:bookmarkEnd w:id="16"/>
+    </w:p>
+    <w:p>
+      <w:r>
+        <w:t>Java Server Pages sind im Grunde HTML-Seiten, in denen Java-Code eingebettet ist.</w:t>
+      </w:r>
+    </w:p>
+    <w:p>
+      <w:r>
+        <w:t>In unserem Projekt haben wir Java-Code in HTML eingebettet, wenn es absolut notwendig war. Der größte Programmieraufwand in Verbindung mit HTML wurde bei uns mithilfe von Beans realisiert.</w:t>
+      </w:r>
+    </w:p>
     <w:p>
       <w:r>
         <w:t xml:space="preserve">Unter dem Punkt „Neues Projekt“ wurde Java Web </w:t>
@@ -4817,7 +5783,7 @@
         </w:rPr>
         <w:drawing>
           <wp:inline distT="0" distB="0" distL="0" distR="0" wp14:anchorId="3B5CDC47" wp14:editId="6B55C59A">
-            <wp:extent cx="5401340" cy="3705681"/>
+            <wp:extent cx="4847207" cy="3325509"/>
             <wp:effectExtent l="0" t="0" r="0" b="0"/>
             <wp:docPr id="1" name="Grafik 1"/>
             <wp:cNvGraphicFramePr>
@@ -4831,7 +5797,7 @@
                     <pic:cNvPicPr/>
                   </pic:nvPicPr>
                   <pic:blipFill>
-                    <a:blip r:embed="rId22"/>
+                    <a:blip r:embed="rId23"/>
                     <a:stretch>
                       <a:fillRect/>
                     </a:stretch>
@@ -4839,7 +5805,7 @@
                   <pic:spPr>
                     <a:xfrm>
                       <a:off x="0" y="0"/>
-                      <a:ext cx="5404296" cy="3707709"/>
+                      <a:ext cx="4855346" cy="3331093"/>
                     </a:xfrm>
                     <a:prstGeom prst="rect">
                       <a:avLst/>
@@ -4860,7 +5826,7 @@
           <w:color w:val="639729"/>
         </w:rPr>
       </w:pPr>
-      <w:bookmarkStart w:id="15" w:name="_Toc468046375"/>
+      <w:bookmarkStart w:id="17" w:name="_Toc468046375"/>
       <w:r>
         <w:rPr>
           <w:color w:val="639729"/>
@@ -4922,36 +5888,121 @@
         </w:rPr>
         <w:t>Java Web Application = JSP</w:t>
       </w:r>
-      <w:bookmarkEnd w:id="15"/>
+      <w:bookmarkEnd w:id="17"/>
     </w:p>
     <w:p/>
     <w:p>
       <w:pPr>
-        <w:pStyle w:val="berschrift4"/>
-      </w:pPr>
-      <w:r>
+        <w:pStyle w:val="berschrift3"/>
+      </w:pPr>
+      <w:bookmarkStart w:id="18" w:name="_Toc470860171"/>
+      <w:r>
+        <w:t>Servlets</w:t>
+      </w:r>
+      <w:bookmarkEnd w:id="18"/>
+    </w:p>
+    <w:p>
+      <w:r>
+        <w:t xml:space="preserve">Wir haben ein Servlet zur Überprüfung der Logindaten erstellt. Im Ordner LoginPackage befinden sich die Dateien LoginServlet.java und PersonToCheckDAO.java (DAO </w:t>
+      </w:r>
+      <w:r>
+        <w:sym w:font="Wingdings" w:char="F0E0"/>
+      </w:r>
+      <w:r>
+        <w:t xml:space="preserve"> Data Access Object). In diesen Dateien wird die Eingabe des Loginformulars mithilfe einer Abfrage auf die dementsprechende Tabelle in der Datenbank überprüft. Bei erfolgreicher Anmeldung wird eine Session erzeugt und notwendige Session-Parameter zur Identifikation des angemeldeten Benutzers gesetzt.</w:t>
+      </w:r>
+    </w:p>
+    <w:p>
+      <w:pPr>
+        <w:pStyle w:val="berschrift3"/>
+      </w:pPr>
+      <w:bookmarkStart w:id="19" w:name="_Toc470860172"/>
+      <w:r>
+        <w:t>Beans</w:t>
+      </w:r>
+      <w:bookmarkEnd w:id="19"/>
+    </w:p>
+    <w:p>
+      <w:r>
+        <w:t xml:space="preserve">Beans wurden bei unserem Projekt </w:t>
+      </w:r>
+      <w:r>
+        <w:t>unter anderem für die Ausgabe von HTML-Text benötigt.</w:t>
+      </w:r>
+    </w:p>
+    <w:p>
+      <w:r>
+        <w:t xml:space="preserve">Z. B. die Datei: MessageHandler.java </w:t>
+      </w:r>
+      <w:r>
+        <w:sym w:font="Wingdings" w:char="F0E0"/>
+      </w:r>
+      <w:r>
+        <w:t xml:space="preserve"> Verarbeitet sämtliche Daten, die aus unserer Datenbank abgefragt werden zu HTML.</w:t>
+      </w:r>
+    </w:p>
+    <w:p/>
+    <w:p>
+      <w:pPr>
+        <w:pStyle w:val="berschrift3"/>
+      </w:pPr>
+      <w:bookmarkStart w:id="20" w:name="_Toc470860173"/>
+      <w:r>
+        <w:lastRenderedPageBreak/>
         <w:t>HTML</w:t>
       </w:r>
+      <w:bookmarkEnd w:id="20"/>
+    </w:p>
+    <w:p>
+      <w:r>
+        <w:t xml:space="preserve">Mithilfe von HTML wurde bei unserem Projekt </w:t>
+      </w:r>
+      <w:r>
+        <w:t xml:space="preserve">das Layout </w:t>
+      </w:r>
+      <w:r>
+        <w:t xml:space="preserve">entwickelt. Dafür haben wir </w:t>
+      </w:r>
+      <w:r>
+        <w:t>Tabe</w:t>
+      </w:r>
+      <w:r>
+        <w:t>llen, Listen und div-Container verwendet.</w:t>
+      </w:r>
+    </w:p>
+    <w:p>
+      <w:pPr>
+        <w:pStyle w:val="berschrift3"/>
+      </w:pPr>
+      <w:bookmarkStart w:id="21" w:name="_Toc470860174"/>
+      <w:r>
+        <w:t>CSS</w:t>
+      </w:r>
+      <w:bookmarkEnd w:id="21"/>
     </w:p>
     <w:p/>
     <w:p/>
     <w:p>
       <w:pPr>
-        <w:pStyle w:val="berschrift4"/>
-      </w:pPr>
-      <w:r>
-        <w:t>CSS</w:t>
-      </w:r>
+        <w:pStyle w:val="berschrift3"/>
+      </w:pPr>
+      <w:bookmarkStart w:id="22" w:name="_Toc470860175"/>
+      <w:r>
+        <w:t>Java</w:t>
+      </w:r>
+      <w:bookmarkEnd w:id="22"/>
     </w:p>
     <w:p/>
     <w:p/>
     <w:p>
       <w:pPr>
-        <w:pStyle w:val="berschrift4"/>
-      </w:pPr>
-      <w:r>
-        <w:t>Java</w:t>
-      </w:r>
+        <w:pStyle w:val="berschrift3"/>
+      </w:pPr>
+      <w:bookmarkStart w:id="23" w:name="_Toc470860176"/>
+      <w:r>
+        <w:t>JavaScript</w:t>
+      </w:r>
+      <w:bookmarkEnd w:id="23"/>
     </w:p>
     <w:p/>
     <w:p/>
@@ -4961,14 +6012,14 @@
       <w:pPr>
         <w:pStyle w:val="berschrift2"/>
       </w:pPr>
-      <w:bookmarkStart w:id="16" w:name="_Toc469776281"/>
+      <w:bookmarkStart w:id="24" w:name="_Toc470860177"/>
       <w:r>
         <w:t xml:space="preserve">Verwendete </w:t>
       </w:r>
       <w:r>
         <w:t>Muster</w:t>
       </w:r>
-      <w:bookmarkEnd w:id="16"/>
+      <w:bookmarkEnd w:id="24"/>
     </w:p>
     <w:p/>
     <w:p>
@@ -4992,47 +6043,28 @@
       <w:r>
         <w:t xml:space="preserve"> Für das Einfügen von Testdaten (STUDENT und LECTURER Clones)</w:t>
       </w:r>
-      <w:bookmarkStart w:id="17" w:name="_GoBack"/>
-      <w:bookmarkEnd w:id="17"/>
     </w:p>
     <w:p/>
     <w:p/>
     <w:p/>
-    <w:p/>
-    <w:p/>
-    <w:p/>
-    <w:p/>
-    <w:p/>
-    <w:p/>
-    <w:p/>
-    <w:p/>
-    <w:p/>
-    <w:p/>
-    <w:p/>
-    <w:p/>
-    <w:p/>
-    <w:p/>
-    <w:p/>
-    <w:p/>
-    <w:p/>
-    <w:p/>
-    <w:p/>
-    <w:p/>
-    <w:p/>
-    <w:p/>
-    <w:p/>
-    <w:p/>
-    <w:p/>
-    <w:p/>
+    <w:p>
+      <w:r>
+        <w:rPr>
+          <w:b/>
+        </w:rPr>
+        <w:br w:type="page"/>
+      </w:r>
+    </w:p>
     <w:p>
       <w:pPr>
         <w:pStyle w:val="berschrift1"/>
       </w:pPr>
-      <w:bookmarkStart w:id="18" w:name="_Toc469776282"/>
-      <w:r>
+      <w:bookmarkStart w:id="25" w:name="_Toc470860178"/>
+      <w:r>
+        <w:lastRenderedPageBreak/>
         <w:t>Abbildungsverzeichnis</w:t>
       </w:r>
-      <w:bookmarkEnd w:id="18"/>
+      <w:bookmarkEnd w:id="25"/>
     </w:p>
     <w:p>
       <w:pPr>
@@ -5147,7 +6179,7 @@
     <w:p/>
     <w:p/>
     <w:sectPr>
-      <w:headerReference w:type="default" r:id="rId23"/>
+      <w:headerReference w:type="default" r:id="rId24"/>
       <w:pgSz w:w="11906" w:h="16838"/>
       <w:pgMar w:top="1417" w:right="1417" w:bottom="1134" w:left="1417" w:header="708" w:footer="708" w:gutter="0"/>
       <w:cols w:space="708"/>
@@ -5325,7 +6357,7 @@
               <w:rFonts w:asciiTheme="minorHAnsi" w:hAnsiTheme="minorHAnsi"/>
               <w:noProof/>
             </w:rPr>
-            <w:t>27. Dezember 2016</w:t>
+            <w:t>30. Dezember 2016</w:t>
           </w:r>
           <w:r>
             <w:rPr>
@@ -5378,7 +6410,7 @@
               <w:rFonts w:asciiTheme="minorHAnsi" w:hAnsiTheme="minorHAnsi"/>
               <w:noProof/>
             </w:rPr>
-            <w:t>9</w:t>
+            <w:t>10</w:t>
           </w:r>
           <w:r>
             <w:rPr>
@@ -5582,7 +6614,7 @@
               <w:rFonts w:asciiTheme="minorHAnsi" w:hAnsiTheme="minorHAnsi"/>
               <w:noProof/>
             </w:rPr>
-            <w:t>27. Dezember 2016</w:t>
+            <w:t>30. Dezember 2016</w:t>
           </w:r>
           <w:r>
             <w:rPr>
@@ -6032,7 +7064,7 @@
               <w:rFonts w:ascii="Calibri" w:hAnsi="Calibri" w:cs="Calibri"/>
               <w:noProof/>
             </w:rPr>
-            <w:t>9</w:t>
+            <w:t>10</w:t>
           </w:r>
           <w:r>
             <w:rPr>
@@ -6083,7 +7115,7 @@
               <w:noProof/>
               <w:spacing w:val="24"/>
             </w:rPr>
-            <w:t>Projekt</w:t>
+            <w:t>Abbildungsverzeichnis</w:t>
           </w:r>
           <w:r>
             <w:rPr>
@@ -6123,7 +7155,7 @@
         <w:rFonts w:hint="default"/>
       </w:rPr>
     </w:lvl>
-    <w:lvl w:ilvl="1" w:tplc="04070019" w:tentative="1">
+    <w:lvl w:ilvl="1" w:tplc="04070019">
       <w:start w:val="1"/>
       <w:numFmt w:val="lowerLetter"/>
       <w:lvlText w:val="%2."/>
@@ -6224,7 +7256,7 @@
         <w:rFonts w:ascii="Courier New" w:hAnsi="Courier New" w:cs="Courier New" w:hint="default"/>
       </w:rPr>
     </w:lvl>
-    <w:lvl w:ilvl="2" w:tplc="04070005" w:tentative="1">
+    <w:lvl w:ilvl="2" w:tplc="04070005">
       <w:start w:val="1"/>
       <w:numFmt w:val="bullet"/>
       <w:lvlText w:val=""/>
@@ -7539,7 +8571,7 @@
 </file>
 
 <file path=customXml/itemProps1.xml><?xml version="1.0" encoding="utf-8"?>
-<ds:datastoreItem xmlns:ds="http://schemas.openxmlformats.org/officeDocument/2006/customXml" ds:itemID="{D96C4376-441E-475A-97C6-2D11F2DE5CCB}">
+<ds:datastoreItem xmlns:ds="http://schemas.openxmlformats.org/officeDocument/2006/customXml" ds:itemID="{8C6E393D-F504-4E17-B9EE-5EB5C7E18C3D}">
   <ds:schemaRefs>
     <ds:schemaRef ds:uri="http://schemas.openxmlformats.org/officeDocument/2006/bibliography"/>
   </ds:schemaRefs>

</xml_diff>